<commit_message>
imagenes para exportar a la carpeta
</commit_message>
<xml_diff>
--- a/CarpetaProyectoB.docx
+++ b/CarpetaProyectoB.docx
@@ -3523,9 +3523,10 @@
         <w:t>Velusel es un emprendimiento que se dedica a fabricar y vender velas de soja, aromatizantes y difusores. Actualmente tanto las tareas de compras, como la fabricación y la venta la realiza la creadora de este emprendimiento. El modo en que realiza tanto sus tareas de fabricación como las compras no esta planificado y a veces esto le produce ciertas dificultades. Por ejemplo a veces un día de fabricación se ve condicionado por la escasez de algún insumo. Como parte del crecimiento necesita mejorar su organización del tiempo y comenzar a formalizar sus procedimientos para poder refinarlos. Nuestra tarea comenzará definiendo junto con el cliente la planificación de su proceso de fabricación y como impactará esto en sus compras. Posteriormente basándonos en los nuevos procesos de negocio modelaremos y construiremos la herramienta que lo asista.</w:t>
       </w:r>
     </w:p>
-    <w:p>
-      <w:pPr>
-        <w:pStyle w:val="Ttulo1"/>
+    <w:p/>
+    <w:p>
+      <w:pPr>
+        <w:pStyle w:val="Ttulo2"/>
       </w:pPr>
       <w:bookmarkStart w:id="1" w:name="_Toc79276306"/>
       <w:r>
@@ -3541,9 +3542,10 @@
         <w:t>La motivación principal de este proyecto radica en que actualmente este emprendimiento no tiene sus procesos de negocios bien definidos y podemos crearlos junto con ella. Además el poder planificar sus procesos de fabricación y compras le va a permitir aprovechar mejor su tiempo, con el objetivo de empezar a atender a clientes mayoristas.</w:t>
       </w:r>
     </w:p>
-    <w:p>
-      <w:pPr>
-        <w:pStyle w:val="Ttulo1"/>
+    <w:p/>
+    <w:p>
+      <w:pPr>
+        <w:pStyle w:val="Ttulo2"/>
       </w:pPr>
       <w:bookmarkStart w:id="2" w:name="_Toc79276307"/>
       <w:r>
@@ -3665,9 +3667,10 @@
         <w:t xml:space="preserve"> se guiará por los objetivos y fechas propuestos por los planes de fabricación. Iniciará con una lista de materiales solicitados, luego si se ha efectuado la compra pero no se han recibido pasaran a estar Comprado y luego cuando lleguen pasaran a Recibido y podrán ser usados en la fabricación.</w:t>
       </w:r>
     </w:p>
-    <w:p>
-      <w:pPr>
-        <w:pStyle w:val="Ttulo1"/>
+    <w:p/>
+    <w:p>
+      <w:pPr>
+        <w:pStyle w:val="Ttulo2"/>
       </w:pPr>
       <w:bookmarkStart w:id="3" w:name="_Toc79276308"/>
       <w:r>
@@ -4845,7 +4848,7 @@
     <w:p/>
     <w:p>
       <w:pPr>
-        <w:pStyle w:val="Ttulo1"/>
+        <w:pStyle w:val="Ttulo2"/>
       </w:pPr>
       <w:bookmarkStart w:id="4" w:name="_Toc79276309"/>
       <w:r>
@@ -22301,19 +22304,7 @@
               <w:rPr>
                 <w:lang w:val="es-ES_tradnl"/>
               </w:rPr>
-              <w:t xml:space="preserve">n y una </w:t>
-            </w:r>
-            <w:r>
-              <w:rPr>
-                <w:lang w:val="es-ES_tradnl"/>
-              </w:rPr>
-              <w:t>descripción</w:t>
-            </w:r>
-            <w:r>
-              <w:rPr>
-                <w:lang w:val="es-ES_tradnl"/>
-              </w:rPr>
-              <w:t xml:space="preserve"> de </w:t>
+              <w:t xml:space="preserve">n y una descripción de </w:t>
             </w:r>
             <w:r>
               <w:rPr>
@@ -22507,14 +22498,7 @@
           <w:b/>
           <w:bCs/>
         </w:rPr>
-        <w:t>00</w:t>
-      </w:r>
-      <w:r>
-        <w:rPr>
-          <w:b/>
-          <w:bCs/>
-        </w:rPr>
-        <w:t>2</w:t>
+        <w:t>002</w:t>
       </w:r>
       <w:r>
         <w:rPr>
@@ -22666,10 +22650,7 @@
             </w:pPr>
             <w:r>
               <w:lastRenderedPageBreak/>
-              <w:t>El usuario debe tener rol Administrador</w:t>
-            </w:r>
-            <w:r>
-              <w:t xml:space="preserve"> o Gerente</w:t>
+              <w:t>El usuario debe tener rol Administrador o Gerente</w:t>
             </w:r>
           </w:p>
         </w:tc>
@@ -22735,10 +22716,7 @@
               <w:t xml:space="preserve">1. </w:t>
             </w:r>
             <w:r>
-              <w:t>El usuario selecciona que va a realizar una auditoria mediante la bitácora</w:t>
-            </w:r>
-            <w:r>
-              <w:t xml:space="preserve"> </w:t>
+              <w:t xml:space="preserve">El usuario selecciona que va a realizar una auditoria mediante la bitácora </w:t>
             </w:r>
           </w:p>
           <w:p>
@@ -22845,14 +22823,7 @@
           <w:b/>
           <w:bCs/>
         </w:rPr>
-        <w:t>00</w:t>
-      </w:r>
-      <w:r>
-        <w:rPr>
-          <w:b/>
-          <w:bCs/>
-        </w:rPr>
-        <w:t>3</w:t>
+        <w:t>003</w:t>
       </w:r>
       <w:r>
         <w:rPr>
@@ -23103,14 +23074,7 @@
           <w:b/>
           <w:bCs/>
         </w:rPr>
-        <w:t>00</w:t>
-      </w:r>
-      <w:r>
-        <w:rPr>
-          <w:b/>
-          <w:bCs/>
-        </w:rPr>
-        <w:t>4</w:t>
+        <w:t>004</w:t>
       </w:r>
       <w:r>
         <w:rPr>
@@ -23179,55 +23143,7 @@
               <w:rPr>
                 <w:lang w:val="es-ES_tradnl"/>
               </w:rPr>
-              <w:t xml:space="preserve">A través de este caso de uso se transforma </w:t>
-            </w:r>
-            <w:r>
-              <w:rPr>
-                <w:lang w:val="es-ES_tradnl"/>
-              </w:rPr>
-              <w:t>se obtiene</w:t>
-            </w:r>
-            <w:r>
-              <w:rPr>
-                <w:lang w:val="es-ES_tradnl"/>
-              </w:rPr>
-              <w:t xml:space="preserve"> </w:t>
-            </w:r>
-            <w:r>
-              <w:rPr>
-                <w:lang w:val="es-ES_tradnl"/>
-              </w:rPr>
-              <w:t xml:space="preserve">el </w:t>
-            </w:r>
-            <w:r>
-              <w:rPr>
-                <w:lang w:val="es-ES_tradnl"/>
-              </w:rPr>
-              <w:t>dato</w:t>
-            </w:r>
-            <w:r>
-              <w:rPr>
-                <w:lang w:val="es-ES_tradnl"/>
-              </w:rPr>
-              <w:t xml:space="preserve"> original</w:t>
-            </w:r>
-            <w:r>
-              <w:rPr>
-                <w:lang w:val="es-ES_tradnl"/>
-              </w:rPr>
-              <w:t xml:space="preserve"> </w:t>
-            </w:r>
-            <w:r>
-              <w:rPr>
-                <w:lang w:val="es-ES_tradnl"/>
-              </w:rPr>
-              <w:t xml:space="preserve">que fue encriptado </w:t>
-            </w:r>
-            <w:r>
-              <w:rPr>
-                <w:lang w:val="es-ES_tradnl"/>
-              </w:rPr>
-              <w:t>para reforzar la seguridad</w:t>
+              <w:t>A través de este caso de uso se transforma se obtiene el dato original que fue encriptado para reforzar la seguridad</w:t>
             </w:r>
           </w:p>
         </w:tc>
@@ -23324,13 +23240,7 @@
               <w:t>1.</w:t>
             </w:r>
             <w:r>
-              <w:t xml:space="preserve"> El sistema envía un dato </w:t>
-            </w:r>
-            <w:r>
-              <w:t>par</w:t>
-            </w:r>
-            <w:r>
-              <w:t xml:space="preserve">a </w:t>
+              <w:t xml:space="preserve"> El sistema envía un dato para </w:t>
             </w:r>
             <w:r>
               <w:t>des encriptar</w:t>
@@ -23338,10 +23248,7 @@
           </w:p>
           <w:p>
             <w:r>
-              <w:t xml:space="preserve">2. El sistema aplica un algoritmo con la clave de encriptación y devuelve el dato </w:t>
-            </w:r>
-            <w:r>
-              <w:t>original</w:t>
+              <w:t>2. El sistema aplica un algoritmo con la clave de encriptación y devuelve el dato original</w:t>
             </w:r>
           </w:p>
         </w:tc>
@@ -23418,14 +23325,7 @@
           <w:b/>
           <w:bCs/>
         </w:rPr>
-        <w:t>00</w:t>
-      </w:r>
-      <w:r>
-        <w:rPr>
-          <w:b/>
-          <w:bCs/>
-        </w:rPr>
-        <w:t>5</w:t>
+        <w:t>005</w:t>
       </w:r>
       <w:r>
         <w:rPr>
@@ -23665,14 +23565,7 @@
           <w:b/>
           <w:bCs/>
         </w:rPr>
-        <w:t>00</w:t>
-      </w:r>
-      <w:r>
-        <w:rPr>
-          <w:b/>
-          <w:bCs/>
-        </w:rPr>
-        <w:t>6</w:t>
+        <w:t>006</w:t>
       </w:r>
       <w:r>
         <w:rPr>
@@ -23974,14 +23867,7 @@
           <w:b/>
           <w:bCs/>
         </w:rPr>
-        <w:t>00</w:t>
-      </w:r>
-      <w:r>
-        <w:rPr>
-          <w:b/>
-          <w:bCs/>
-        </w:rPr>
-        <w:t>7</w:t>
+        <w:t>007</w:t>
       </w:r>
       <w:r>
         <w:rPr>
@@ -26789,7 +26675,7 @@
         <v:path o:extrusionok="f" gradientshapeok="t" o:connecttype="rect"/>
         <o:lock v:ext="edit" aspectratio="t"/>
       </v:shapetype>
-      <v:shape id="_x0000_i1333" type="#_x0000_t75" style="width:5.95pt;height:5.95pt;visibility:visible;mso-wrap-style:square" o:bullet="t">
+      <v:shape id="_x0000_i1335" type="#_x0000_t75" style="width:5.95pt;height:5.95pt;visibility:visible;mso-wrap-style:square" o:bullet="t">
         <v:imagedata r:id="rId1" o:title=""/>
       </v:shape>
     </w:pict>
@@ -28932,6 +28818,7 @@
   <w:style w:type="character" w:default="1" w:styleId="Fuentedeprrafopredeter">
     <w:name w:val="Default Paragraph Font"/>
     <w:uiPriority w:val="1"/>
+    <w:semiHidden/>
     <w:unhideWhenUsed/>
   </w:style>
   <w:style w:type="table" w:default="1" w:styleId="Tablanormal">

</xml_diff>

<commit_message>
Diagrama despliegue y riesgos
</commit_message>
<xml_diff>
--- a/CarpetaProyectoB.docx
+++ b/CarpetaProyectoB.docx
@@ -240,7 +240,7 @@
             </w:rPr>
             <w:fldChar w:fldCharType="separate"/>
           </w:r>
-          <w:hyperlink w:anchor="_Toc79276305" w:history="1">
+          <w:hyperlink w:anchor="_Toc79350196" w:history="1">
             <w:r>
               <w:rPr>
                 <w:rStyle w:val="Hipervnculo"/>
@@ -267,7 +267,7 @@
                 <w:noProof/>
                 <w:webHidden/>
               </w:rPr>
-              <w:instrText xml:space="preserve"> PAGEREF _Toc79276305 \h </w:instrText>
+              <w:instrText xml:space="preserve"> PAGEREF _Toc79350196 \h </w:instrText>
             </w:r>
             <w:r>
               <w:rPr>
@@ -288,6 +288,302 @@
                 <w:webHidden/>
               </w:rPr>
               <w:t>4</w:t>
+            </w:r>
+            <w:r>
+              <w:rPr>
+                <w:noProof/>
+                <w:webHidden/>
+              </w:rPr>
+              <w:fldChar w:fldCharType="end"/>
+            </w:r>
+          </w:hyperlink>
+        </w:p>
+        <w:p>
+          <w:pPr>
+            <w:pStyle w:val="TDC2"/>
+            <w:tabs>
+              <w:tab w:val="right" w:leader="dot" w:pos="8494"/>
+            </w:tabs>
+            <w:rPr>
+              <w:rFonts w:eastAsiaTheme="minorEastAsia" w:cstheme="minorBidi"/>
+              <w:b w:val="0"/>
+              <w:bCs w:val="0"/>
+              <w:noProof/>
+              <w:sz w:val="24"/>
+              <w:szCs w:val="24"/>
+              <w:lang w:eastAsia="es-ES_tradnl"/>
+            </w:rPr>
+          </w:pPr>
+          <w:hyperlink w:anchor="_Toc79350197" w:history="1">
+            <w:r>
+              <w:rPr>
+                <w:rStyle w:val="Hipervnculo"/>
+                <w:noProof/>
+              </w:rPr>
+              <w:t>Motivación:</w:t>
+            </w:r>
+            <w:r>
+              <w:rPr>
+                <w:noProof/>
+                <w:webHidden/>
+              </w:rPr>
+              <w:tab/>
+            </w:r>
+            <w:r>
+              <w:rPr>
+                <w:noProof/>
+                <w:webHidden/>
+              </w:rPr>
+              <w:fldChar w:fldCharType="begin"/>
+            </w:r>
+            <w:r>
+              <w:rPr>
+                <w:noProof/>
+                <w:webHidden/>
+              </w:rPr>
+              <w:instrText xml:space="preserve"> PAGEREF _Toc79350197 \h </w:instrText>
+            </w:r>
+            <w:r>
+              <w:rPr>
+                <w:noProof/>
+                <w:webHidden/>
+              </w:rPr>
+            </w:r>
+            <w:r>
+              <w:rPr>
+                <w:noProof/>
+                <w:webHidden/>
+              </w:rPr>
+              <w:fldChar w:fldCharType="separate"/>
+            </w:r>
+            <w:r>
+              <w:rPr>
+                <w:noProof/>
+                <w:webHidden/>
+              </w:rPr>
+              <w:t>4</w:t>
+            </w:r>
+            <w:r>
+              <w:rPr>
+                <w:noProof/>
+                <w:webHidden/>
+              </w:rPr>
+              <w:fldChar w:fldCharType="end"/>
+            </w:r>
+          </w:hyperlink>
+        </w:p>
+        <w:p>
+          <w:pPr>
+            <w:pStyle w:val="TDC2"/>
+            <w:tabs>
+              <w:tab w:val="right" w:leader="dot" w:pos="8494"/>
+            </w:tabs>
+            <w:rPr>
+              <w:rFonts w:eastAsiaTheme="minorEastAsia" w:cstheme="minorBidi"/>
+              <w:b w:val="0"/>
+              <w:bCs w:val="0"/>
+              <w:noProof/>
+              <w:sz w:val="24"/>
+              <w:szCs w:val="24"/>
+              <w:lang w:eastAsia="es-ES_tradnl"/>
+            </w:rPr>
+          </w:pPr>
+          <w:hyperlink w:anchor="_Toc79350198" w:history="1">
+            <w:r>
+              <w:rPr>
+                <w:rStyle w:val="Hipervnculo"/>
+                <w:noProof/>
+              </w:rPr>
+              <w:t>Descripción funcional y alcance:</w:t>
+            </w:r>
+            <w:r>
+              <w:rPr>
+                <w:noProof/>
+                <w:webHidden/>
+              </w:rPr>
+              <w:tab/>
+            </w:r>
+            <w:r>
+              <w:rPr>
+                <w:noProof/>
+                <w:webHidden/>
+              </w:rPr>
+              <w:fldChar w:fldCharType="begin"/>
+            </w:r>
+            <w:r>
+              <w:rPr>
+                <w:noProof/>
+                <w:webHidden/>
+              </w:rPr>
+              <w:instrText xml:space="preserve"> PAGEREF _Toc79350198 \h </w:instrText>
+            </w:r>
+            <w:r>
+              <w:rPr>
+                <w:noProof/>
+                <w:webHidden/>
+              </w:rPr>
+            </w:r>
+            <w:r>
+              <w:rPr>
+                <w:noProof/>
+                <w:webHidden/>
+              </w:rPr>
+              <w:fldChar w:fldCharType="separate"/>
+            </w:r>
+            <w:r>
+              <w:rPr>
+                <w:noProof/>
+                <w:webHidden/>
+              </w:rPr>
+              <w:t>4</w:t>
+            </w:r>
+            <w:r>
+              <w:rPr>
+                <w:noProof/>
+                <w:webHidden/>
+              </w:rPr>
+              <w:fldChar w:fldCharType="end"/>
+            </w:r>
+          </w:hyperlink>
+        </w:p>
+        <w:p>
+          <w:pPr>
+            <w:pStyle w:val="TDC2"/>
+            <w:tabs>
+              <w:tab w:val="right" w:leader="dot" w:pos="8494"/>
+            </w:tabs>
+            <w:rPr>
+              <w:rFonts w:eastAsiaTheme="minorEastAsia" w:cstheme="minorBidi"/>
+              <w:b w:val="0"/>
+              <w:bCs w:val="0"/>
+              <w:noProof/>
+              <w:sz w:val="24"/>
+              <w:szCs w:val="24"/>
+              <w:lang w:eastAsia="es-ES_tradnl"/>
+            </w:rPr>
+          </w:pPr>
+          <w:hyperlink w:anchor="_Toc79350199" w:history="1">
+            <w:r>
+              <w:rPr>
+                <w:rStyle w:val="Hipervnculo"/>
+                <w:noProof/>
+              </w:rPr>
+              <w:t>Glosario</w:t>
+            </w:r>
+            <w:r>
+              <w:rPr>
+                <w:noProof/>
+                <w:webHidden/>
+              </w:rPr>
+              <w:tab/>
+            </w:r>
+            <w:r>
+              <w:rPr>
+                <w:noProof/>
+                <w:webHidden/>
+              </w:rPr>
+              <w:fldChar w:fldCharType="begin"/>
+            </w:r>
+            <w:r>
+              <w:rPr>
+                <w:noProof/>
+                <w:webHidden/>
+              </w:rPr>
+              <w:instrText xml:space="preserve"> PAGEREF _Toc79350199 \h </w:instrText>
+            </w:r>
+            <w:r>
+              <w:rPr>
+                <w:noProof/>
+                <w:webHidden/>
+              </w:rPr>
+            </w:r>
+            <w:r>
+              <w:rPr>
+                <w:noProof/>
+                <w:webHidden/>
+              </w:rPr>
+              <w:fldChar w:fldCharType="separate"/>
+            </w:r>
+            <w:r>
+              <w:rPr>
+                <w:noProof/>
+                <w:webHidden/>
+              </w:rPr>
+              <w:t>5</w:t>
+            </w:r>
+            <w:r>
+              <w:rPr>
+                <w:noProof/>
+                <w:webHidden/>
+              </w:rPr>
+              <w:fldChar w:fldCharType="end"/>
+            </w:r>
+          </w:hyperlink>
+        </w:p>
+        <w:p>
+          <w:pPr>
+            <w:pStyle w:val="TDC2"/>
+            <w:tabs>
+              <w:tab w:val="right" w:leader="dot" w:pos="8494"/>
+            </w:tabs>
+            <w:rPr>
+              <w:rFonts w:eastAsiaTheme="minorEastAsia" w:cstheme="minorBidi"/>
+              <w:b w:val="0"/>
+              <w:bCs w:val="0"/>
+              <w:noProof/>
+              <w:sz w:val="24"/>
+              <w:szCs w:val="24"/>
+              <w:lang w:eastAsia="es-ES_tradnl"/>
+            </w:rPr>
+          </w:pPr>
+          <w:hyperlink w:anchor="_Toc79350200" w:history="1">
+            <w:r>
+              <w:rPr>
+                <w:rStyle w:val="Hipervnculo"/>
+                <w:noProof/>
+              </w:rPr>
+              <w:t>Descripción de las personas participantes en el desarrollo del sistema de información y los usuarios (Roles).</w:t>
+            </w:r>
+            <w:r>
+              <w:rPr>
+                <w:noProof/>
+                <w:webHidden/>
+              </w:rPr>
+              <w:tab/>
+            </w:r>
+            <w:r>
+              <w:rPr>
+                <w:noProof/>
+                <w:webHidden/>
+              </w:rPr>
+              <w:fldChar w:fldCharType="begin"/>
+            </w:r>
+            <w:r>
+              <w:rPr>
+                <w:noProof/>
+                <w:webHidden/>
+              </w:rPr>
+              <w:instrText xml:space="preserve"> PAGEREF _Toc79350200 \h </w:instrText>
+            </w:r>
+            <w:r>
+              <w:rPr>
+                <w:noProof/>
+                <w:webHidden/>
+              </w:rPr>
+            </w:r>
+            <w:r>
+              <w:rPr>
+                <w:noProof/>
+                <w:webHidden/>
+              </w:rPr>
+              <w:fldChar w:fldCharType="separate"/>
+            </w:r>
+            <w:r>
+              <w:rPr>
+                <w:noProof/>
+                <w:webHidden/>
+              </w:rPr>
+              <w:t>6</w:t>
             </w:r>
             <w:r>
               <w:rPr>
@@ -314,13 +610,13 @@
               <w:lang w:eastAsia="es-ES_tradnl"/>
             </w:rPr>
           </w:pPr>
-          <w:hyperlink w:anchor="_Toc79276306" w:history="1">
+          <w:hyperlink w:anchor="_Toc79350201" w:history="1">
             <w:r>
               <w:rPr>
                 <w:rStyle w:val="Hipervnculo"/>
                 <w:noProof/>
               </w:rPr>
-              <w:t>Motivación:</w:t>
+              <w:t>0. Negocio</w:t>
             </w:r>
             <w:r>
               <w:rPr>
@@ -341,7 +637,7 @@
                 <w:noProof/>
                 <w:webHidden/>
               </w:rPr>
-              <w:instrText xml:space="preserve"> PAGEREF _Toc79276306 \h </w:instrText>
+              <w:instrText xml:space="preserve"> PAGEREF _Toc79350201 \h </w:instrText>
             </w:r>
             <w:r>
               <w:rPr>
@@ -361,7 +657,155 @@
                 <w:noProof/>
                 <w:webHidden/>
               </w:rPr>
-              <w:t>4</w:t>
+              <w:t>8</w:t>
+            </w:r>
+            <w:r>
+              <w:rPr>
+                <w:noProof/>
+                <w:webHidden/>
+              </w:rPr>
+              <w:fldChar w:fldCharType="end"/>
+            </w:r>
+          </w:hyperlink>
+        </w:p>
+        <w:p>
+          <w:pPr>
+            <w:pStyle w:val="TDC2"/>
+            <w:tabs>
+              <w:tab w:val="right" w:leader="dot" w:pos="8494"/>
+            </w:tabs>
+            <w:rPr>
+              <w:rFonts w:eastAsiaTheme="minorEastAsia" w:cstheme="minorBidi"/>
+              <w:b w:val="0"/>
+              <w:bCs w:val="0"/>
+              <w:noProof/>
+              <w:sz w:val="24"/>
+              <w:szCs w:val="24"/>
+              <w:lang w:eastAsia="es-ES_tradnl"/>
+            </w:rPr>
+          </w:pPr>
+          <w:hyperlink w:anchor="_Toc79350202" w:history="1">
+            <w:r>
+              <w:rPr>
+                <w:rStyle w:val="Hipervnculo"/>
+                <w:noProof/>
+              </w:rPr>
+              <w:t>Casos de uso del negocio</w:t>
+            </w:r>
+            <w:r>
+              <w:rPr>
+                <w:noProof/>
+                <w:webHidden/>
+              </w:rPr>
+              <w:tab/>
+            </w:r>
+            <w:r>
+              <w:rPr>
+                <w:noProof/>
+                <w:webHidden/>
+              </w:rPr>
+              <w:fldChar w:fldCharType="begin"/>
+            </w:r>
+            <w:r>
+              <w:rPr>
+                <w:noProof/>
+                <w:webHidden/>
+              </w:rPr>
+              <w:instrText xml:space="preserve"> PAGEREF _Toc79350202 \h </w:instrText>
+            </w:r>
+            <w:r>
+              <w:rPr>
+                <w:noProof/>
+                <w:webHidden/>
+              </w:rPr>
+            </w:r>
+            <w:r>
+              <w:rPr>
+                <w:noProof/>
+                <w:webHidden/>
+              </w:rPr>
+              <w:fldChar w:fldCharType="separate"/>
+            </w:r>
+            <w:r>
+              <w:rPr>
+                <w:noProof/>
+                <w:webHidden/>
+              </w:rPr>
+              <w:t>8</w:t>
+            </w:r>
+            <w:r>
+              <w:rPr>
+                <w:noProof/>
+                <w:webHidden/>
+              </w:rPr>
+              <w:fldChar w:fldCharType="end"/>
+            </w:r>
+          </w:hyperlink>
+        </w:p>
+        <w:p>
+          <w:pPr>
+            <w:pStyle w:val="TDC2"/>
+            <w:tabs>
+              <w:tab w:val="right" w:leader="dot" w:pos="8494"/>
+            </w:tabs>
+            <w:rPr>
+              <w:rFonts w:eastAsiaTheme="minorEastAsia" w:cstheme="minorBidi"/>
+              <w:b w:val="0"/>
+              <w:bCs w:val="0"/>
+              <w:noProof/>
+              <w:sz w:val="24"/>
+              <w:szCs w:val="24"/>
+              <w:lang w:eastAsia="es-ES_tradnl"/>
+            </w:rPr>
+          </w:pPr>
+          <w:hyperlink w:anchor="_Toc79350203" w:history="1">
+            <w:r>
+              <w:rPr>
+                <w:rStyle w:val="Hipervnculo"/>
+                <w:noProof/>
+              </w:rPr>
+              <w:t>Procesos de negocio</w:t>
+            </w:r>
+            <w:r>
+              <w:rPr>
+                <w:noProof/>
+                <w:webHidden/>
+              </w:rPr>
+              <w:tab/>
+            </w:r>
+            <w:r>
+              <w:rPr>
+                <w:noProof/>
+                <w:webHidden/>
+              </w:rPr>
+              <w:fldChar w:fldCharType="begin"/>
+            </w:r>
+            <w:r>
+              <w:rPr>
+                <w:noProof/>
+                <w:webHidden/>
+              </w:rPr>
+              <w:instrText xml:space="preserve"> PAGEREF _Toc79350203 \h </w:instrText>
+            </w:r>
+            <w:r>
+              <w:rPr>
+                <w:noProof/>
+                <w:webHidden/>
+              </w:rPr>
+            </w:r>
+            <w:r>
+              <w:rPr>
+                <w:noProof/>
+                <w:webHidden/>
+              </w:rPr>
+              <w:fldChar w:fldCharType="separate"/>
+            </w:r>
+            <w:r>
+              <w:rPr>
+                <w:noProof/>
+                <w:webHidden/>
+              </w:rPr>
+              <w:t>9</w:t>
             </w:r>
             <w:r>
               <w:rPr>
@@ -388,13 +832,13 @@
               <w:lang w:eastAsia="es-ES_tradnl"/>
             </w:rPr>
           </w:pPr>
-          <w:hyperlink w:anchor="_Toc79276307" w:history="1">
+          <w:hyperlink w:anchor="_Toc79350204" w:history="1">
             <w:r>
               <w:rPr>
                 <w:rStyle w:val="Hipervnculo"/>
                 <w:noProof/>
               </w:rPr>
-              <w:t>Descripción funcional y alcance:</w:t>
+              <w:t>1 Requerimientos</w:t>
             </w:r>
             <w:r>
               <w:rPr>
@@ -415,7 +859,7 @@
                 <w:noProof/>
                 <w:webHidden/>
               </w:rPr>
-              <w:instrText xml:space="preserve"> PAGEREF _Toc79276307 \h </w:instrText>
+              <w:instrText xml:space="preserve"> PAGEREF _Toc79350204 \h </w:instrText>
             </w:r>
             <w:r>
               <w:rPr>
@@ -435,229 +879,7 @@
                 <w:noProof/>
                 <w:webHidden/>
               </w:rPr>
-              <w:t>4</w:t>
-            </w:r>
-            <w:r>
-              <w:rPr>
-                <w:noProof/>
-                <w:webHidden/>
-              </w:rPr>
-              <w:fldChar w:fldCharType="end"/>
-            </w:r>
-          </w:hyperlink>
-        </w:p>
-        <w:p>
-          <w:pPr>
-            <w:pStyle w:val="TDC1"/>
-            <w:tabs>
-              <w:tab w:val="right" w:leader="dot" w:pos="8494"/>
-            </w:tabs>
-            <w:rPr>
-              <w:rFonts w:eastAsiaTheme="minorEastAsia" w:cstheme="minorBidi"/>
-              <w:b w:val="0"/>
-              <w:bCs w:val="0"/>
-              <w:i w:val="0"/>
-              <w:iCs w:val="0"/>
-              <w:noProof/>
-              <w:lang w:eastAsia="es-ES_tradnl"/>
-            </w:rPr>
-          </w:pPr>
-          <w:hyperlink w:anchor="_Toc79276308" w:history="1">
-            <w:r>
-              <w:rPr>
-                <w:rStyle w:val="Hipervnculo"/>
-                <w:noProof/>
-              </w:rPr>
-              <w:t>Glosario</w:t>
-            </w:r>
-            <w:r>
-              <w:rPr>
-                <w:noProof/>
-                <w:webHidden/>
-              </w:rPr>
-              <w:tab/>
-            </w:r>
-            <w:r>
-              <w:rPr>
-                <w:noProof/>
-                <w:webHidden/>
-              </w:rPr>
-              <w:fldChar w:fldCharType="begin"/>
-            </w:r>
-            <w:r>
-              <w:rPr>
-                <w:noProof/>
-                <w:webHidden/>
-              </w:rPr>
-              <w:instrText xml:space="preserve"> PAGEREF _Toc79276308 \h </w:instrText>
-            </w:r>
-            <w:r>
-              <w:rPr>
-                <w:noProof/>
-                <w:webHidden/>
-              </w:rPr>
-            </w:r>
-            <w:r>
-              <w:rPr>
-                <w:noProof/>
-                <w:webHidden/>
-              </w:rPr>
-              <w:fldChar w:fldCharType="separate"/>
-            </w:r>
-            <w:r>
-              <w:rPr>
-                <w:noProof/>
-                <w:webHidden/>
-              </w:rPr>
-              <w:t>5</w:t>
-            </w:r>
-            <w:r>
-              <w:rPr>
-                <w:noProof/>
-                <w:webHidden/>
-              </w:rPr>
-              <w:fldChar w:fldCharType="end"/>
-            </w:r>
-          </w:hyperlink>
-        </w:p>
-        <w:p>
-          <w:pPr>
-            <w:pStyle w:val="TDC1"/>
-            <w:tabs>
-              <w:tab w:val="right" w:leader="dot" w:pos="8494"/>
-            </w:tabs>
-            <w:rPr>
-              <w:rFonts w:eastAsiaTheme="minorEastAsia" w:cstheme="minorBidi"/>
-              <w:b w:val="0"/>
-              <w:bCs w:val="0"/>
-              <w:i w:val="0"/>
-              <w:iCs w:val="0"/>
-              <w:noProof/>
-              <w:lang w:eastAsia="es-ES_tradnl"/>
-            </w:rPr>
-          </w:pPr>
-          <w:hyperlink w:anchor="_Toc79276309" w:history="1">
-            <w:r>
-              <w:rPr>
-                <w:rStyle w:val="Hipervnculo"/>
-                <w:noProof/>
-              </w:rPr>
-              <w:t>Descripción de las personas participantes en el desarrollo del sistema de información y los usuarios (Roles).</w:t>
-            </w:r>
-            <w:r>
-              <w:rPr>
-                <w:noProof/>
-                <w:webHidden/>
-              </w:rPr>
-              <w:tab/>
-            </w:r>
-            <w:r>
-              <w:rPr>
-                <w:noProof/>
-                <w:webHidden/>
-              </w:rPr>
-              <w:fldChar w:fldCharType="begin"/>
-            </w:r>
-            <w:r>
-              <w:rPr>
-                <w:noProof/>
-                <w:webHidden/>
-              </w:rPr>
-              <w:instrText xml:space="preserve"> PAGEREF _Toc79276309 \h </w:instrText>
-            </w:r>
-            <w:r>
-              <w:rPr>
-                <w:noProof/>
-                <w:webHidden/>
-              </w:rPr>
-            </w:r>
-            <w:r>
-              <w:rPr>
-                <w:noProof/>
-                <w:webHidden/>
-              </w:rPr>
-              <w:fldChar w:fldCharType="separate"/>
-            </w:r>
-            <w:r>
-              <w:rPr>
-                <w:noProof/>
-                <w:webHidden/>
-              </w:rPr>
-              <w:t>6</w:t>
-            </w:r>
-            <w:r>
-              <w:rPr>
-                <w:noProof/>
-                <w:webHidden/>
-              </w:rPr>
-              <w:fldChar w:fldCharType="end"/>
-            </w:r>
-          </w:hyperlink>
-        </w:p>
-        <w:p>
-          <w:pPr>
-            <w:pStyle w:val="TDC1"/>
-            <w:tabs>
-              <w:tab w:val="right" w:leader="dot" w:pos="8494"/>
-            </w:tabs>
-            <w:rPr>
-              <w:rFonts w:eastAsiaTheme="minorEastAsia" w:cstheme="minorBidi"/>
-              <w:b w:val="0"/>
-              <w:bCs w:val="0"/>
-              <w:i w:val="0"/>
-              <w:iCs w:val="0"/>
-              <w:noProof/>
-              <w:lang w:eastAsia="es-ES_tradnl"/>
-            </w:rPr>
-          </w:pPr>
-          <w:hyperlink w:anchor="_Toc79276310" w:history="1">
-            <w:r>
-              <w:rPr>
-                <w:rStyle w:val="Hipervnculo"/>
-                <w:noProof/>
-              </w:rPr>
-              <w:t>0. Negocio</w:t>
-            </w:r>
-            <w:r>
-              <w:rPr>
-                <w:noProof/>
-                <w:webHidden/>
-              </w:rPr>
-              <w:tab/>
-            </w:r>
-            <w:r>
-              <w:rPr>
-                <w:noProof/>
-                <w:webHidden/>
-              </w:rPr>
-              <w:fldChar w:fldCharType="begin"/>
-            </w:r>
-            <w:r>
-              <w:rPr>
-                <w:noProof/>
-                <w:webHidden/>
-              </w:rPr>
-              <w:instrText xml:space="preserve"> PAGEREF _Toc79276310 \h </w:instrText>
-            </w:r>
-            <w:r>
-              <w:rPr>
-                <w:noProof/>
-                <w:webHidden/>
-              </w:rPr>
-            </w:r>
-            <w:r>
-              <w:rPr>
-                <w:noProof/>
-                <w:webHidden/>
-              </w:rPr>
-              <w:fldChar w:fldCharType="separate"/>
-            </w:r>
-            <w:r>
-              <w:rPr>
-                <w:noProof/>
-                <w:webHidden/>
-              </w:rPr>
-              <w:t>8</w:t>
+              <w:t>12</w:t>
             </w:r>
             <w:r>
               <w:rPr>
@@ -684,13 +906,13 @@
               <w:lang w:eastAsia="es-ES_tradnl"/>
             </w:rPr>
           </w:pPr>
-          <w:hyperlink w:anchor="_Toc79276311" w:history="1">
+          <w:hyperlink w:anchor="_Toc79350205" w:history="1">
             <w:r>
               <w:rPr>
                 <w:rStyle w:val="Hipervnculo"/>
                 <w:noProof/>
               </w:rPr>
-              <w:t>Casos de uso del negocio</w:t>
+              <w:t>1.1 Requerimientos funcionales</w:t>
             </w:r>
             <w:r>
               <w:rPr>
@@ -711,229 +933,7 @@
                 <w:noProof/>
                 <w:webHidden/>
               </w:rPr>
-              <w:instrText xml:space="preserve"> PAGEREF _Toc79276311 \h </w:instrText>
-            </w:r>
-            <w:r>
-              <w:rPr>
-                <w:noProof/>
-                <w:webHidden/>
-              </w:rPr>
-            </w:r>
-            <w:r>
-              <w:rPr>
-                <w:noProof/>
-                <w:webHidden/>
-              </w:rPr>
-              <w:fldChar w:fldCharType="separate"/>
-            </w:r>
-            <w:r>
-              <w:rPr>
-                <w:noProof/>
-                <w:webHidden/>
-              </w:rPr>
-              <w:t>8</w:t>
-            </w:r>
-            <w:r>
-              <w:rPr>
-                <w:noProof/>
-                <w:webHidden/>
-              </w:rPr>
-              <w:fldChar w:fldCharType="end"/>
-            </w:r>
-          </w:hyperlink>
-        </w:p>
-        <w:p>
-          <w:pPr>
-            <w:pStyle w:val="TDC2"/>
-            <w:tabs>
-              <w:tab w:val="right" w:leader="dot" w:pos="8494"/>
-            </w:tabs>
-            <w:rPr>
-              <w:rFonts w:eastAsiaTheme="minorEastAsia" w:cstheme="minorBidi"/>
-              <w:b w:val="0"/>
-              <w:bCs w:val="0"/>
-              <w:noProof/>
-              <w:sz w:val="24"/>
-              <w:szCs w:val="24"/>
-              <w:lang w:eastAsia="es-ES_tradnl"/>
-            </w:rPr>
-          </w:pPr>
-          <w:hyperlink w:anchor="_Toc79276312" w:history="1">
-            <w:r>
-              <w:rPr>
-                <w:rStyle w:val="Hipervnculo"/>
-                <w:noProof/>
-              </w:rPr>
-              <w:t>Procesos de negocio</w:t>
-            </w:r>
-            <w:r>
-              <w:rPr>
-                <w:noProof/>
-                <w:webHidden/>
-              </w:rPr>
-              <w:tab/>
-            </w:r>
-            <w:r>
-              <w:rPr>
-                <w:noProof/>
-                <w:webHidden/>
-              </w:rPr>
-              <w:fldChar w:fldCharType="begin"/>
-            </w:r>
-            <w:r>
-              <w:rPr>
-                <w:noProof/>
-                <w:webHidden/>
-              </w:rPr>
-              <w:instrText xml:space="preserve"> PAGEREF _Toc79276312 \h </w:instrText>
-            </w:r>
-            <w:r>
-              <w:rPr>
-                <w:noProof/>
-                <w:webHidden/>
-              </w:rPr>
-            </w:r>
-            <w:r>
-              <w:rPr>
-                <w:noProof/>
-                <w:webHidden/>
-              </w:rPr>
-              <w:fldChar w:fldCharType="separate"/>
-            </w:r>
-            <w:r>
-              <w:rPr>
-                <w:noProof/>
-                <w:webHidden/>
-              </w:rPr>
-              <w:t>9</w:t>
-            </w:r>
-            <w:r>
-              <w:rPr>
-                <w:noProof/>
-                <w:webHidden/>
-              </w:rPr>
-              <w:fldChar w:fldCharType="end"/>
-            </w:r>
-          </w:hyperlink>
-        </w:p>
-        <w:p>
-          <w:pPr>
-            <w:pStyle w:val="TDC1"/>
-            <w:tabs>
-              <w:tab w:val="right" w:leader="dot" w:pos="8494"/>
-            </w:tabs>
-            <w:rPr>
-              <w:rFonts w:eastAsiaTheme="minorEastAsia" w:cstheme="minorBidi"/>
-              <w:b w:val="0"/>
-              <w:bCs w:val="0"/>
-              <w:i w:val="0"/>
-              <w:iCs w:val="0"/>
-              <w:noProof/>
-              <w:lang w:eastAsia="es-ES_tradnl"/>
-            </w:rPr>
-          </w:pPr>
-          <w:hyperlink w:anchor="_Toc79276313" w:history="1">
-            <w:r>
-              <w:rPr>
-                <w:rStyle w:val="Hipervnculo"/>
-                <w:noProof/>
-              </w:rPr>
-              <w:t>1 Requerimientos</w:t>
-            </w:r>
-            <w:r>
-              <w:rPr>
-                <w:noProof/>
-                <w:webHidden/>
-              </w:rPr>
-              <w:tab/>
-            </w:r>
-            <w:r>
-              <w:rPr>
-                <w:noProof/>
-                <w:webHidden/>
-              </w:rPr>
-              <w:fldChar w:fldCharType="begin"/>
-            </w:r>
-            <w:r>
-              <w:rPr>
-                <w:noProof/>
-                <w:webHidden/>
-              </w:rPr>
-              <w:instrText xml:space="preserve"> PAGEREF _Toc79276313 \h </w:instrText>
-            </w:r>
-            <w:r>
-              <w:rPr>
-                <w:noProof/>
-                <w:webHidden/>
-              </w:rPr>
-            </w:r>
-            <w:r>
-              <w:rPr>
-                <w:noProof/>
-                <w:webHidden/>
-              </w:rPr>
-              <w:fldChar w:fldCharType="separate"/>
-            </w:r>
-            <w:r>
-              <w:rPr>
-                <w:noProof/>
-                <w:webHidden/>
-              </w:rPr>
-              <w:t>12</w:t>
-            </w:r>
-            <w:r>
-              <w:rPr>
-                <w:noProof/>
-                <w:webHidden/>
-              </w:rPr>
-              <w:fldChar w:fldCharType="end"/>
-            </w:r>
-          </w:hyperlink>
-        </w:p>
-        <w:p>
-          <w:pPr>
-            <w:pStyle w:val="TDC2"/>
-            <w:tabs>
-              <w:tab w:val="right" w:leader="dot" w:pos="8494"/>
-            </w:tabs>
-            <w:rPr>
-              <w:rFonts w:eastAsiaTheme="minorEastAsia" w:cstheme="minorBidi"/>
-              <w:b w:val="0"/>
-              <w:bCs w:val="0"/>
-              <w:noProof/>
-              <w:sz w:val="24"/>
-              <w:szCs w:val="24"/>
-              <w:lang w:eastAsia="es-ES_tradnl"/>
-            </w:rPr>
-          </w:pPr>
-          <w:hyperlink w:anchor="_Toc79276314" w:history="1">
-            <w:r>
-              <w:rPr>
-                <w:rStyle w:val="Hipervnculo"/>
-                <w:noProof/>
-              </w:rPr>
-              <w:t>1.1 Requerimientos funcionales</w:t>
-            </w:r>
-            <w:r>
-              <w:rPr>
-                <w:noProof/>
-                <w:webHidden/>
-              </w:rPr>
-              <w:tab/>
-            </w:r>
-            <w:r>
-              <w:rPr>
-                <w:noProof/>
-                <w:webHidden/>
-              </w:rPr>
-              <w:fldChar w:fldCharType="begin"/>
-            </w:r>
-            <w:r>
-              <w:rPr>
-                <w:noProof/>
-                <w:webHidden/>
-              </w:rPr>
-              <w:instrText xml:space="preserve"> PAGEREF _Toc79276314 \h </w:instrText>
+              <w:instrText xml:space="preserve"> PAGEREF _Toc79350205 \h </w:instrText>
             </w:r>
             <w:r>
               <w:rPr>
@@ -981,7 +981,7 @@
               <w:lang w:eastAsia="es-ES_tradnl"/>
             </w:rPr>
           </w:pPr>
-          <w:hyperlink w:anchor="_Toc79276315" w:history="1">
+          <w:hyperlink w:anchor="_Toc79350206" w:history="1">
             <w:r>
               <w:rPr>
                 <w:rStyle w:val="Hipervnculo"/>
@@ -1027,7 +1027,7 @@
                 <w:noProof/>
                 <w:webHidden/>
               </w:rPr>
-              <w:instrText xml:space="preserve"> PAGEREF _Toc79276315 \h </w:instrText>
+              <w:instrText xml:space="preserve"> PAGEREF _Toc79350206 \h </w:instrText>
             </w:r>
             <w:r>
               <w:rPr>
@@ -1074,7 +1074,7 @@
               <w:lang w:eastAsia="es-ES_tradnl"/>
             </w:rPr>
           </w:pPr>
-          <w:hyperlink w:anchor="_Toc79276316" w:history="1">
+          <w:hyperlink w:anchor="_Toc79350207" w:history="1">
             <w:r>
               <w:rPr>
                 <w:rStyle w:val="Hipervnculo"/>
@@ -1101,7 +1101,7 @@
                 <w:noProof/>
                 <w:webHidden/>
               </w:rPr>
-              <w:instrText xml:space="preserve"> PAGEREF _Toc79276316 \h </w:instrText>
+              <w:instrText xml:space="preserve"> PAGEREF _Toc79350207 \h </w:instrText>
             </w:r>
             <w:r>
               <w:rPr>
@@ -1148,7 +1148,7 @@
               <w:lang w:eastAsia="es-ES_tradnl"/>
             </w:rPr>
           </w:pPr>
-          <w:hyperlink w:anchor="_Toc79276317" w:history="1">
+          <w:hyperlink w:anchor="_Toc79350208" w:history="1">
             <w:r>
               <w:rPr>
                 <w:rStyle w:val="Hipervnculo"/>
@@ -1175,7 +1175,7 @@
                 <w:noProof/>
                 <w:webHidden/>
               </w:rPr>
-              <w:instrText xml:space="preserve"> PAGEREF _Toc79276317 \h </w:instrText>
+              <w:instrText xml:space="preserve"> PAGEREF _Toc79350208 \h </w:instrText>
             </w:r>
             <w:r>
               <w:rPr>
@@ -1222,7 +1222,7 @@
               <w:lang w:eastAsia="es-ES_tradnl"/>
             </w:rPr>
           </w:pPr>
-          <w:hyperlink w:anchor="_Toc79276318" w:history="1">
+          <w:hyperlink w:anchor="_Toc79350209" w:history="1">
             <w:r>
               <w:rPr>
                 <w:rStyle w:val="Hipervnculo"/>
@@ -1249,7 +1249,7 @@
                 <w:noProof/>
                 <w:webHidden/>
               </w:rPr>
-              <w:instrText xml:space="preserve"> PAGEREF _Toc79276318 \h </w:instrText>
+              <w:instrText xml:space="preserve"> PAGEREF _Toc79350209 \h </w:instrText>
             </w:r>
             <w:r>
               <w:rPr>
@@ -1296,7 +1296,7 @@
               <w:lang w:eastAsia="es-ES_tradnl"/>
             </w:rPr>
           </w:pPr>
-          <w:hyperlink w:anchor="_Toc79276319" w:history="1">
+          <w:hyperlink w:anchor="_Toc79350210" w:history="1">
             <w:r>
               <w:rPr>
                 <w:rStyle w:val="Hipervnculo"/>
@@ -1323,7 +1323,7 @@
                 <w:noProof/>
                 <w:webHidden/>
               </w:rPr>
-              <w:instrText xml:space="preserve"> PAGEREF _Toc79276319 \h </w:instrText>
+              <w:instrText xml:space="preserve"> PAGEREF _Toc79350210 \h </w:instrText>
             </w:r>
             <w:r>
               <w:rPr>
@@ -1368,7 +1368,7 @@
               <w:lang w:eastAsia="es-ES_tradnl"/>
             </w:rPr>
           </w:pPr>
-          <w:hyperlink w:anchor="_Toc79276320" w:history="1">
+          <w:hyperlink w:anchor="_Toc79350211" w:history="1">
             <w:r>
               <w:rPr>
                 <w:rStyle w:val="Hipervnculo"/>
@@ -1395,7 +1395,7 @@
                 <w:noProof/>
                 <w:webHidden/>
               </w:rPr>
-              <w:instrText xml:space="preserve"> PAGEREF _Toc79276320 \h </w:instrText>
+              <w:instrText xml:space="preserve"> PAGEREF _Toc79350211 \h </w:instrText>
             </w:r>
             <w:r>
               <w:rPr>
@@ -1440,7 +1440,7 @@
               <w:lang w:eastAsia="es-ES_tradnl"/>
             </w:rPr>
           </w:pPr>
-          <w:hyperlink w:anchor="_Toc79276321" w:history="1">
+          <w:hyperlink w:anchor="_Toc79350212" w:history="1">
             <w:r>
               <w:rPr>
                 <w:rStyle w:val="Hipervnculo"/>
@@ -1467,7 +1467,7 @@
                 <w:noProof/>
                 <w:webHidden/>
               </w:rPr>
-              <w:instrText xml:space="preserve"> PAGEREF _Toc79276321 \h </w:instrText>
+              <w:instrText xml:space="preserve"> PAGEREF _Toc79350212 \h </w:instrText>
             </w:r>
             <w:r>
               <w:rPr>
@@ -1512,7 +1512,7 @@
               <w:lang w:eastAsia="es-ES_tradnl"/>
             </w:rPr>
           </w:pPr>
-          <w:hyperlink w:anchor="_Toc79276322" w:history="1">
+          <w:hyperlink w:anchor="_Toc79350213" w:history="1">
             <w:r>
               <w:rPr>
                 <w:rStyle w:val="Hipervnculo"/>
@@ -1539,7 +1539,7 @@
                 <w:noProof/>
                 <w:webHidden/>
               </w:rPr>
-              <w:instrText xml:space="preserve"> PAGEREF _Toc79276322 \h </w:instrText>
+              <w:instrText xml:space="preserve"> PAGEREF _Toc79350213 \h </w:instrText>
             </w:r>
             <w:r>
               <w:rPr>
@@ -1584,7 +1584,7 @@
               <w:lang w:eastAsia="es-ES_tradnl"/>
             </w:rPr>
           </w:pPr>
-          <w:hyperlink w:anchor="_Toc79276323" w:history="1">
+          <w:hyperlink w:anchor="_Toc79350214" w:history="1">
             <w:r>
               <w:rPr>
                 <w:rStyle w:val="Hipervnculo"/>
@@ -1611,7 +1611,7 @@
                 <w:noProof/>
                 <w:webHidden/>
               </w:rPr>
-              <w:instrText xml:space="preserve"> PAGEREF _Toc79276323 \h </w:instrText>
+              <w:instrText xml:space="preserve"> PAGEREF _Toc79350214 \h </w:instrText>
             </w:r>
             <w:r>
               <w:rPr>
@@ -1656,7 +1656,7 @@
               <w:lang w:eastAsia="es-ES_tradnl"/>
             </w:rPr>
           </w:pPr>
-          <w:hyperlink w:anchor="_Toc79276324" w:history="1">
+          <w:hyperlink w:anchor="_Toc79350215" w:history="1">
             <w:r>
               <w:rPr>
                 <w:rStyle w:val="Hipervnculo"/>
@@ -1683,7 +1683,7 @@
                 <w:noProof/>
                 <w:webHidden/>
               </w:rPr>
-              <w:instrText xml:space="preserve"> PAGEREF _Toc79276324 \h </w:instrText>
+              <w:instrText xml:space="preserve"> PAGEREF _Toc79350215 \h </w:instrText>
             </w:r>
             <w:r>
               <w:rPr>
@@ -1730,7 +1730,7 @@
               <w:lang w:eastAsia="es-ES_tradnl"/>
             </w:rPr>
           </w:pPr>
-          <w:hyperlink w:anchor="_Toc79276325" w:history="1">
+          <w:hyperlink w:anchor="_Toc79350216" w:history="1">
             <w:r>
               <w:rPr>
                 <w:rStyle w:val="Hipervnculo"/>
@@ -1757,7 +1757,7 @@
                 <w:noProof/>
                 <w:webHidden/>
               </w:rPr>
-              <w:instrText xml:space="preserve"> PAGEREF _Toc79276325 \h </w:instrText>
+              <w:instrText xml:space="preserve"> PAGEREF _Toc79350216 \h </w:instrText>
             </w:r>
             <w:r>
               <w:rPr>
@@ -1804,7 +1804,7 @@
               <w:lang w:eastAsia="es-ES_tradnl"/>
             </w:rPr>
           </w:pPr>
-          <w:hyperlink w:anchor="_Toc79276326" w:history="1">
+          <w:hyperlink w:anchor="_Toc79350217" w:history="1">
             <w:r>
               <w:rPr>
                 <w:rStyle w:val="Hipervnculo"/>
@@ -1831,7 +1831,7 @@
                 <w:noProof/>
                 <w:webHidden/>
               </w:rPr>
-              <w:instrText xml:space="preserve"> PAGEREF _Toc79276326 \h </w:instrText>
+              <w:instrText xml:space="preserve"> PAGEREF _Toc79350217 \h </w:instrText>
             </w:r>
             <w:r>
               <w:rPr>
@@ -1878,7 +1878,7 @@
               <w:lang w:eastAsia="es-ES_tradnl"/>
             </w:rPr>
           </w:pPr>
-          <w:hyperlink w:anchor="_Toc79276327" w:history="1">
+          <w:hyperlink w:anchor="_Toc79350218" w:history="1">
             <w:r>
               <w:rPr>
                 <w:rStyle w:val="Hipervnculo"/>
@@ -1905,7 +1905,7 @@
                 <w:noProof/>
                 <w:webHidden/>
               </w:rPr>
-              <w:instrText xml:space="preserve"> PAGEREF _Toc79276327 \h </w:instrText>
+              <w:instrText xml:space="preserve"> PAGEREF _Toc79350218 \h </w:instrText>
             </w:r>
             <w:r>
               <w:rPr>
@@ -1952,7 +1952,7 @@
               <w:lang w:eastAsia="es-ES_tradnl"/>
             </w:rPr>
           </w:pPr>
-          <w:hyperlink w:anchor="_Toc79276328" w:history="1">
+          <w:hyperlink w:anchor="_Toc79350219" w:history="1">
             <w:r>
               <w:rPr>
                 <w:rStyle w:val="Hipervnculo"/>
@@ -1979,7 +1979,7 @@
                 <w:noProof/>
                 <w:webHidden/>
               </w:rPr>
-              <w:instrText xml:space="preserve"> PAGEREF _Toc79276328 \h </w:instrText>
+              <w:instrText xml:space="preserve"> PAGEREF _Toc79350219 \h </w:instrText>
             </w:r>
             <w:r>
               <w:rPr>
@@ -2026,7 +2026,7 @@
               <w:lang w:eastAsia="es-ES_tradnl"/>
             </w:rPr>
           </w:pPr>
-          <w:hyperlink w:anchor="_Toc79276329" w:history="1">
+          <w:hyperlink w:anchor="_Toc79350220" w:history="1">
             <w:r>
               <w:rPr>
                 <w:rStyle w:val="Hipervnculo"/>
@@ -2053,7 +2053,7 @@
                 <w:noProof/>
                 <w:webHidden/>
               </w:rPr>
-              <w:instrText xml:space="preserve"> PAGEREF _Toc79276329 \h </w:instrText>
+              <w:instrText xml:space="preserve"> PAGEREF _Toc79350220 \h </w:instrText>
             </w:r>
             <w:r>
               <w:rPr>
@@ -2100,7 +2100,7 @@
               <w:lang w:eastAsia="es-ES_tradnl"/>
             </w:rPr>
           </w:pPr>
-          <w:hyperlink w:anchor="_Toc79276330" w:history="1">
+          <w:hyperlink w:anchor="_Toc79350221" w:history="1">
             <w:r>
               <w:rPr>
                 <w:rStyle w:val="Hipervnculo"/>
@@ -2127,7 +2127,7 @@
                 <w:noProof/>
                 <w:webHidden/>
               </w:rPr>
-              <w:instrText xml:space="preserve"> PAGEREF _Toc79276330 \h </w:instrText>
+              <w:instrText xml:space="preserve"> PAGEREF _Toc79350221 \h </w:instrText>
             </w:r>
             <w:r>
               <w:rPr>
@@ -2174,7 +2174,7 @@
               <w:lang w:eastAsia="es-ES_tradnl"/>
             </w:rPr>
           </w:pPr>
-          <w:hyperlink w:anchor="_Toc79276331" w:history="1">
+          <w:hyperlink w:anchor="_Toc79350222" w:history="1">
             <w:r>
               <w:rPr>
                 <w:rStyle w:val="Hipervnculo"/>
@@ -2201,7 +2201,7 @@
                 <w:noProof/>
                 <w:webHidden/>
               </w:rPr>
-              <w:instrText xml:space="preserve"> PAGEREF _Toc79276331 \h </w:instrText>
+              <w:instrText xml:space="preserve"> PAGEREF _Toc79350222 \h </w:instrText>
             </w:r>
             <w:r>
               <w:rPr>
@@ -2248,7 +2248,7 @@
               <w:lang w:eastAsia="es-ES_tradnl"/>
             </w:rPr>
           </w:pPr>
-          <w:hyperlink w:anchor="_Toc79276332" w:history="1">
+          <w:hyperlink w:anchor="_Toc79350223" w:history="1">
             <w:r>
               <w:rPr>
                 <w:rStyle w:val="Hipervnculo"/>
@@ -2275,7 +2275,7 @@
                 <w:noProof/>
                 <w:webHidden/>
               </w:rPr>
-              <w:instrText xml:space="preserve"> PAGEREF _Toc79276332 \h </w:instrText>
+              <w:instrText xml:space="preserve"> PAGEREF _Toc79350223 \h </w:instrText>
             </w:r>
             <w:r>
               <w:rPr>
@@ -2322,7 +2322,7 @@
               <w:lang w:eastAsia="es-ES_tradnl"/>
             </w:rPr>
           </w:pPr>
-          <w:hyperlink w:anchor="_Toc79276333" w:history="1">
+          <w:hyperlink w:anchor="_Toc79350224" w:history="1">
             <w:r>
               <w:rPr>
                 <w:rStyle w:val="Hipervnculo"/>
@@ -2349,7 +2349,7 @@
                 <w:noProof/>
                 <w:webHidden/>
               </w:rPr>
-              <w:instrText xml:space="preserve"> PAGEREF _Toc79276333 \h </w:instrText>
+              <w:instrText xml:space="preserve"> PAGEREF _Toc79350224 \h </w:instrText>
             </w:r>
             <w:r>
               <w:rPr>
@@ -2396,7 +2396,7 @@
               <w:lang w:eastAsia="es-ES_tradnl"/>
             </w:rPr>
           </w:pPr>
-          <w:hyperlink w:anchor="_Toc79276334" w:history="1">
+          <w:hyperlink w:anchor="_Toc79350225" w:history="1">
             <w:r>
               <w:rPr>
                 <w:rStyle w:val="Hipervnculo"/>
@@ -2423,7 +2423,7 @@
                 <w:noProof/>
                 <w:webHidden/>
               </w:rPr>
-              <w:instrText xml:space="preserve"> PAGEREF _Toc79276334 \h </w:instrText>
+              <w:instrText xml:space="preserve"> PAGEREF _Toc79350225 \h </w:instrText>
             </w:r>
             <w:r>
               <w:rPr>
@@ -2470,13 +2470,13 @@
               <w:lang w:eastAsia="es-ES_tradnl"/>
             </w:rPr>
           </w:pPr>
-          <w:hyperlink w:anchor="_Toc79276335" w:history="1">
+          <w:hyperlink w:anchor="_Toc79350226" w:history="1">
             <w:r>
               <w:rPr>
                 <w:rStyle w:val="Hipervnculo"/>
                 <w:noProof/>
               </w:rPr>
-              <w:t>G07. Modelo de datos parcial de todos los módulos implementados.</w:t>
+              <w:t>4.7 BLL</w:t>
             </w:r>
             <w:r>
               <w:rPr>
@@ -2497,7 +2497,7 @@
                 <w:noProof/>
                 <w:webHidden/>
               </w:rPr>
-              <w:instrText xml:space="preserve"> PAGEREF _Toc79276335 \h </w:instrText>
+              <w:instrText xml:space="preserve"> PAGEREF _Toc79350226 \h </w:instrText>
             </w:r>
             <w:r>
               <w:rPr>
@@ -2544,13 +2544,13 @@
               <w:lang w:eastAsia="es-ES_tradnl"/>
             </w:rPr>
           </w:pPr>
-          <w:hyperlink w:anchor="_Toc79276336" w:history="1">
+          <w:hyperlink w:anchor="_Toc79350227" w:history="1">
             <w:r>
               <w:rPr>
                 <w:rStyle w:val="Hipervnculo"/>
                 <w:noProof/>
               </w:rPr>
-              <w:t>T01.5 Modelo de base de datos</w:t>
+              <w:t>4.8 DAL</w:t>
             </w:r>
             <w:r>
               <w:rPr>
@@ -2571,7 +2571,7 @@
                 <w:noProof/>
                 <w:webHidden/>
               </w:rPr>
-              <w:instrText xml:space="preserve"> PAGEREF _Toc79276336 \h </w:instrText>
+              <w:instrText xml:space="preserve"> PAGEREF _Toc79350227 \h </w:instrText>
             </w:r>
             <w:r>
               <w:rPr>
@@ -2618,13 +2618,13 @@
               <w:lang w:eastAsia="es-ES_tradnl"/>
             </w:rPr>
           </w:pPr>
-          <w:hyperlink w:anchor="_Toc79276337" w:history="1">
+          <w:hyperlink w:anchor="_Toc79350228" w:history="1">
             <w:r>
               <w:rPr>
                 <w:rStyle w:val="Hipervnculo"/>
                 <w:noProof/>
               </w:rPr>
-              <w:t>T02.3 Diagramas de Secuencia</w:t>
+              <w:t>4.9 Dominio</w:t>
             </w:r>
             <w:r>
               <w:rPr>
@@ -2645,7 +2645,7 @@
                 <w:noProof/>
                 <w:webHidden/>
               </w:rPr>
-              <w:instrText xml:space="preserve"> PAGEREF _Toc79276337 \h </w:instrText>
+              <w:instrText xml:space="preserve"> PAGEREF _Toc79350228 \h </w:instrText>
             </w:r>
             <w:r>
               <w:rPr>
@@ -2665,7 +2665,81 @@
                 <w:noProof/>
                 <w:webHidden/>
               </w:rPr>
-              <w:t>60</w:t>
+              <w:t>61</w:t>
+            </w:r>
+            <w:r>
+              <w:rPr>
+                <w:noProof/>
+                <w:webHidden/>
+              </w:rPr>
+              <w:fldChar w:fldCharType="end"/>
+            </w:r>
+          </w:hyperlink>
+        </w:p>
+        <w:p>
+          <w:pPr>
+            <w:pStyle w:val="TDC1"/>
+            <w:tabs>
+              <w:tab w:val="right" w:leader="dot" w:pos="8494"/>
+            </w:tabs>
+            <w:rPr>
+              <w:rFonts w:eastAsiaTheme="minorEastAsia" w:cstheme="minorBidi"/>
+              <w:b w:val="0"/>
+              <w:bCs w:val="0"/>
+              <w:i w:val="0"/>
+              <w:iCs w:val="0"/>
+              <w:noProof/>
+              <w:lang w:eastAsia="es-ES_tradnl"/>
+            </w:rPr>
+          </w:pPr>
+          <w:hyperlink w:anchor="_Toc79350229" w:history="1">
+            <w:r>
+              <w:rPr>
+                <w:rStyle w:val="Hipervnculo"/>
+                <w:noProof/>
+              </w:rPr>
+              <w:t>5 Diagramas de secuencia</w:t>
+            </w:r>
+            <w:r>
+              <w:rPr>
+                <w:noProof/>
+                <w:webHidden/>
+              </w:rPr>
+              <w:tab/>
+            </w:r>
+            <w:r>
+              <w:rPr>
+                <w:noProof/>
+                <w:webHidden/>
+              </w:rPr>
+              <w:fldChar w:fldCharType="begin"/>
+            </w:r>
+            <w:r>
+              <w:rPr>
+                <w:noProof/>
+                <w:webHidden/>
+              </w:rPr>
+              <w:instrText xml:space="preserve"> PAGEREF _Toc79350229 \h </w:instrText>
+            </w:r>
+            <w:r>
+              <w:rPr>
+                <w:noProof/>
+                <w:webHidden/>
+              </w:rPr>
+            </w:r>
+            <w:r>
+              <w:rPr>
+                <w:noProof/>
+                <w:webHidden/>
+              </w:rPr>
+              <w:fldChar w:fldCharType="separate"/>
+            </w:r>
+            <w:r>
+              <w:rPr>
+                <w:noProof/>
+                <w:webHidden/>
+              </w:rPr>
+              <w:t>62</w:t>
             </w:r>
             <w:r>
               <w:rPr>
@@ -2692,13 +2766,13 @@
               <w:lang w:eastAsia="es-ES_tradnl"/>
             </w:rPr>
           </w:pPr>
-          <w:hyperlink w:anchor="_Toc79276338" w:history="1">
+          <w:hyperlink w:anchor="_Toc79350230" w:history="1">
             <w:r>
               <w:rPr>
                 <w:rStyle w:val="Hipervnculo"/>
                 <w:noProof/>
               </w:rPr>
-              <w:t>T02.3.3 Consultar Catalogo</w:t>
+              <w:t>5.1 Gestión de clientes</w:t>
             </w:r>
             <w:r>
               <w:rPr>
@@ -2719,7 +2793,7 @@
                 <w:noProof/>
                 <w:webHidden/>
               </w:rPr>
-              <w:instrText xml:space="preserve"> PAGEREF _Toc79276338 \h </w:instrText>
+              <w:instrText xml:space="preserve"> PAGEREF _Toc79350230 \h </w:instrText>
             </w:r>
             <w:r>
               <w:rPr>
@@ -2739,7 +2813,7 @@
                 <w:noProof/>
                 <w:webHidden/>
               </w:rPr>
-              <w:t>60</w:t>
+              <w:t>62</w:t>
             </w:r>
             <w:r>
               <w:rPr>
@@ -2766,13 +2840,13 @@
               <w:lang w:eastAsia="es-ES_tradnl"/>
             </w:rPr>
           </w:pPr>
-          <w:hyperlink w:anchor="_Toc79276339" w:history="1">
+          <w:hyperlink w:anchor="_Toc79350231" w:history="1">
             <w:r>
               <w:rPr>
                 <w:rStyle w:val="Hipervnculo"/>
                 <w:noProof/>
               </w:rPr>
-              <w:t>T02.4 Prototipos</w:t>
+              <w:t>5.2 Gestión de pedidos</w:t>
             </w:r>
             <w:r>
               <w:rPr>
@@ -2793,7 +2867,7 @@
                 <w:noProof/>
                 <w:webHidden/>
               </w:rPr>
-              <w:instrText xml:space="preserve"> PAGEREF _Toc79276339 \h </w:instrText>
+              <w:instrText xml:space="preserve"> PAGEREF _Toc79350231 \h </w:instrText>
             </w:r>
             <w:r>
               <w:rPr>
@@ -2813,7 +2887,7 @@
                 <w:noProof/>
                 <w:webHidden/>
               </w:rPr>
-              <w:t>61</w:t>
+              <w:t>64</w:t>
             </w:r>
             <w:r>
               <w:rPr>
@@ -2840,13 +2914,13 @@
               <w:lang w:eastAsia="es-ES_tradnl"/>
             </w:rPr>
           </w:pPr>
-          <w:hyperlink w:anchor="_Toc79276340" w:history="1">
+          <w:hyperlink w:anchor="_Toc79350232" w:history="1">
             <w:r>
               <w:rPr>
                 <w:rStyle w:val="Hipervnculo"/>
                 <w:noProof/>
               </w:rPr>
-              <w:t>T02.5 Modelo de base de datos</w:t>
+              <w:t>5.3 Gestión de fabricación</w:t>
             </w:r>
             <w:r>
               <w:rPr>
@@ -2867,7 +2941,7 @@
                 <w:noProof/>
                 <w:webHidden/>
               </w:rPr>
-              <w:instrText xml:space="preserve"> PAGEREF _Toc79276340 \h </w:instrText>
+              <w:instrText xml:space="preserve"> PAGEREF _Toc79350232 \h </w:instrText>
             </w:r>
             <w:r>
               <w:rPr>
@@ -2887,7 +2961,7 @@
                 <w:noProof/>
                 <w:webHidden/>
               </w:rPr>
-              <w:t>61</w:t>
+              <w:t>66</w:t>
             </w:r>
             <w:r>
               <w:rPr>
@@ -2914,13 +2988,13 @@
               <w:lang w:eastAsia="es-ES_tradnl"/>
             </w:rPr>
           </w:pPr>
-          <w:hyperlink w:anchor="_Toc79276341" w:history="1">
+          <w:hyperlink w:anchor="_Toc79350233" w:history="1">
             <w:r>
               <w:rPr>
                 <w:rStyle w:val="Hipervnculo"/>
                 <w:noProof/>
               </w:rPr>
-              <w:t>T03.3.4 Procesar Pedido</w:t>
+              <w:t>5.4 Gestión de compras</w:t>
             </w:r>
             <w:r>
               <w:rPr>
@@ -2941,7 +3015,7 @@
                 <w:noProof/>
                 <w:webHidden/>
               </w:rPr>
-              <w:instrText xml:space="preserve"> PAGEREF _Toc79276341 \h </w:instrText>
+              <w:instrText xml:space="preserve"> PAGEREF _Toc79350233 \h </w:instrText>
             </w:r>
             <w:r>
               <w:rPr>
@@ -2961,7 +3035,155 @@
                 <w:noProof/>
                 <w:webHidden/>
               </w:rPr>
-              <w:t>62</w:t>
+              <w:t>71</w:t>
+            </w:r>
+            <w:r>
+              <w:rPr>
+                <w:noProof/>
+                <w:webHidden/>
+              </w:rPr>
+              <w:fldChar w:fldCharType="end"/>
+            </w:r>
+          </w:hyperlink>
+        </w:p>
+        <w:p>
+          <w:pPr>
+            <w:pStyle w:val="TDC1"/>
+            <w:tabs>
+              <w:tab w:val="right" w:leader="dot" w:pos="8494"/>
+            </w:tabs>
+            <w:rPr>
+              <w:rFonts w:eastAsiaTheme="minorEastAsia" w:cstheme="minorBidi"/>
+              <w:b w:val="0"/>
+              <w:bCs w:val="0"/>
+              <w:i w:val="0"/>
+              <w:iCs w:val="0"/>
+              <w:noProof/>
+              <w:lang w:eastAsia="es-ES_tradnl"/>
+            </w:rPr>
+          </w:pPr>
+          <w:hyperlink w:anchor="_Toc79350234" w:history="1">
+            <w:r>
+              <w:rPr>
+                <w:rStyle w:val="Hipervnculo"/>
+                <w:noProof/>
+              </w:rPr>
+              <w:t>6. Diagrama de componentes</w:t>
+            </w:r>
+            <w:r>
+              <w:rPr>
+                <w:noProof/>
+                <w:webHidden/>
+              </w:rPr>
+              <w:tab/>
+            </w:r>
+            <w:r>
+              <w:rPr>
+                <w:noProof/>
+                <w:webHidden/>
+              </w:rPr>
+              <w:fldChar w:fldCharType="begin"/>
+            </w:r>
+            <w:r>
+              <w:rPr>
+                <w:noProof/>
+                <w:webHidden/>
+              </w:rPr>
+              <w:instrText xml:space="preserve"> PAGEREF _Toc79350234 \h </w:instrText>
+            </w:r>
+            <w:r>
+              <w:rPr>
+                <w:noProof/>
+                <w:webHidden/>
+              </w:rPr>
+            </w:r>
+            <w:r>
+              <w:rPr>
+                <w:noProof/>
+                <w:webHidden/>
+              </w:rPr>
+              <w:fldChar w:fldCharType="separate"/>
+            </w:r>
+            <w:r>
+              <w:rPr>
+                <w:noProof/>
+                <w:webHidden/>
+              </w:rPr>
+              <w:t>72</w:t>
+            </w:r>
+            <w:r>
+              <w:rPr>
+                <w:noProof/>
+                <w:webHidden/>
+              </w:rPr>
+              <w:fldChar w:fldCharType="end"/>
+            </w:r>
+          </w:hyperlink>
+        </w:p>
+        <w:p>
+          <w:pPr>
+            <w:pStyle w:val="TDC1"/>
+            <w:tabs>
+              <w:tab w:val="right" w:leader="dot" w:pos="8494"/>
+            </w:tabs>
+            <w:rPr>
+              <w:rFonts w:eastAsiaTheme="minorEastAsia" w:cstheme="minorBidi"/>
+              <w:b w:val="0"/>
+              <w:bCs w:val="0"/>
+              <w:i w:val="0"/>
+              <w:iCs w:val="0"/>
+              <w:noProof/>
+              <w:lang w:eastAsia="es-ES_tradnl"/>
+            </w:rPr>
+          </w:pPr>
+          <w:hyperlink w:anchor="_Toc79350235" w:history="1">
+            <w:r>
+              <w:rPr>
+                <w:rStyle w:val="Hipervnculo"/>
+                <w:noProof/>
+              </w:rPr>
+              <w:t>7. Diagrama Entidad-Relación</w:t>
+            </w:r>
+            <w:r>
+              <w:rPr>
+                <w:noProof/>
+                <w:webHidden/>
+              </w:rPr>
+              <w:tab/>
+            </w:r>
+            <w:r>
+              <w:rPr>
+                <w:noProof/>
+                <w:webHidden/>
+              </w:rPr>
+              <w:fldChar w:fldCharType="begin"/>
+            </w:r>
+            <w:r>
+              <w:rPr>
+                <w:noProof/>
+                <w:webHidden/>
+              </w:rPr>
+              <w:instrText xml:space="preserve"> PAGEREF _Toc79350235 \h </w:instrText>
+            </w:r>
+            <w:r>
+              <w:rPr>
+                <w:noProof/>
+                <w:webHidden/>
+              </w:rPr>
+            </w:r>
+            <w:r>
+              <w:rPr>
+                <w:noProof/>
+                <w:webHidden/>
+              </w:rPr>
+              <w:fldChar w:fldCharType="separate"/>
+            </w:r>
+            <w:r>
+              <w:rPr>
+                <w:noProof/>
+                <w:webHidden/>
+              </w:rPr>
+              <w:t>73</w:t>
             </w:r>
             <w:r>
               <w:rPr>
@@ -2988,13 +3210,13 @@
               <w:lang w:eastAsia="es-ES_tradnl"/>
             </w:rPr>
           </w:pPr>
-          <w:hyperlink w:anchor="_Toc79276342" w:history="1">
+          <w:hyperlink w:anchor="_Toc79350236" w:history="1">
             <w:r>
               <w:rPr>
                 <w:rStyle w:val="Hipervnculo"/>
                 <w:noProof/>
               </w:rPr>
-              <w:t>T03.4 Prototipos</w:t>
+              <w:t>7.1 Productos y plantilla</w:t>
             </w:r>
             <w:r>
               <w:rPr>
@@ -3015,7 +3237,7 @@
                 <w:noProof/>
                 <w:webHidden/>
               </w:rPr>
-              <w:instrText xml:space="preserve"> PAGEREF _Toc79276342 \h </w:instrText>
+              <w:instrText xml:space="preserve"> PAGEREF _Toc79350236 \h </w:instrText>
             </w:r>
             <w:r>
               <w:rPr>
@@ -3035,7 +3257,7 @@
                 <w:noProof/>
                 <w:webHidden/>
               </w:rPr>
-              <w:t>63</w:t>
+              <w:t>74</w:t>
             </w:r>
             <w:r>
               <w:rPr>
@@ -3062,13 +3284,13 @@
               <w:lang w:eastAsia="es-ES_tradnl"/>
             </w:rPr>
           </w:pPr>
-          <w:hyperlink w:anchor="_Toc79276343" w:history="1">
+          <w:hyperlink w:anchor="_Toc79350237" w:history="1">
             <w:r>
               <w:rPr>
                 <w:rStyle w:val="Hipervnculo"/>
                 <w:noProof/>
               </w:rPr>
-              <w:t>T03.4.4 Procesar Pedido</w:t>
+              <w:t>7.2 Pedidos</w:t>
             </w:r>
             <w:r>
               <w:rPr>
@@ -3089,7 +3311,7 @@
                 <w:noProof/>
                 <w:webHidden/>
               </w:rPr>
-              <w:instrText xml:space="preserve"> PAGEREF _Toc79276343 \h </w:instrText>
+              <w:instrText xml:space="preserve"> PAGEREF _Toc79350237 \h </w:instrText>
             </w:r>
             <w:r>
               <w:rPr>
@@ -3109,7 +3331,7 @@
                 <w:noProof/>
                 <w:webHidden/>
               </w:rPr>
-              <w:t>63</w:t>
+              <w:t>75</w:t>
             </w:r>
             <w:r>
               <w:rPr>
@@ -3136,13 +3358,13 @@
               <w:lang w:eastAsia="es-ES_tradnl"/>
             </w:rPr>
           </w:pPr>
-          <w:hyperlink w:anchor="_Toc79276344" w:history="1">
+          <w:hyperlink w:anchor="_Toc79350238" w:history="1">
             <w:r>
               <w:rPr>
                 <w:rStyle w:val="Hipervnculo"/>
                 <w:noProof/>
               </w:rPr>
-              <w:t>T03.5 Modelo de base de datos</w:t>
+              <w:t>7.3 Fabricación</w:t>
             </w:r>
             <w:r>
               <w:rPr>
@@ -3163,7 +3385,7 @@
                 <w:noProof/>
                 <w:webHidden/>
               </w:rPr>
-              <w:instrText xml:space="preserve"> PAGEREF _Toc79276344 \h </w:instrText>
+              <w:instrText xml:space="preserve"> PAGEREF _Toc79350238 \h </w:instrText>
             </w:r>
             <w:r>
               <w:rPr>
@@ -3183,7 +3405,7 @@
                 <w:noProof/>
                 <w:webHidden/>
               </w:rPr>
-              <w:t>63</w:t>
+              <w:t>75</w:t>
             </w:r>
             <w:r>
               <w:rPr>
@@ -3210,13 +3432,13 @@
               <w:lang w:eastAsia="es-ES_tradnl"/>
             </w:rPr>
           </w:pPr>
-          <w:hyperlink w:anchor="_Toc79276345" w:history="1">
+          <w:hyperlink w:anchor="_Toc79350239" w:history="1">
             <w:r>
               <w:rPr>
                 <w:rStyle w:val="Hipervnculo"/>
                 <w:noProof/>
               </w:rPr>
-              <w:t>T04.3.2 Calcular materiales faltantes</w:t>
+              <w:t>7.4 Compras</w:t>
             </w:r>
             <w:r>
               <w:rPr>
@@ -3237,7 +3459,7 @@
                 <w:noProof/>
                 <w:webHidden/>
               </w:rPr>
-              <w:instrText xml:space="preserve"> PAGEREF _Toc79276345 \h </w:instrText>
+              <w:instrText xml:space="preserve"> PAGEREF _Toc79350239 \h </w:instrText>
             </w:r>
             <w:r>
               <w:rPr>
@@ -3257,7 +3479,155 @@
                 <w:noProof/>
                 <w:webHidden/>
               </w:rPr>
-              <w:t>65</w:t>
+              <w:t>76</w:t>
+            </w:r>
+            <w:r>
+              <w:rPr>
+                <w:noProof/>
+                <w:webHidden/>
+              </w:rPr>
+              <w:fldChar w:fldCharType="end"/>
+            </w:r>
+          </w:hyperlink>
+        </w:p>
+        <w:p>
+          <w:pPr>
+            <w:pStyle w:val="TDC1"/>
+            <w:tabs>
+              <w:tab w:val="right" w:leader="dot" w:pos="8494"/>
+            </w:tabs>
+            <w:rPr>
+              <w:rFonts w:eastAsiaTheme="minorEastAsia" w:cstheme="minorBidi"/>
+              <w:b w:val="0"/>
+              <w:bCs w:val="0"/>
+              <w:i w:val="0"/>
+              <w:iCs w:val="0"/>
+              <w:noProof/>
+              <w:lang w:eastAsia="es-ES_tradnl"/>
+            </w:rPr>
+          </w:pPr>
+          <w:hyperlink w:anchor="_Toc79350240" w:history="1">
+            <w:r>
+              <w:rPr>
+                <w:rStyle w:val="Hipervnculo"/>
+                <w:noProof/>
+              </w:rPr>
+              <w:t>8. Diagrama de despliegue</w:t>
+            </w:r>
+            <w:r>
+              <w:rPr>
+                <w:noProof/>
+                <w:webHidden/>
+              </w:rPr>
+              <w:tab/>
+            </w:r>
+            <w:r>
+              <w:rPr>
+                <w:noProof/>
+                <w:webHidden/>
+              </w:rPr>
+              <w:fldChar w:fldCharType="begin"/>
+            </w:r>
+            <w:r>
+              <w:rPr>
+                <w:noProof/>
+                <w:webHidden/>
+              </w:rPr>
+              <w:instrText xml:space="preserve"> PAGEREF _Toc79350240 \h </w:instrText>
+            </w:r>
+            <w:r>
+              <w:rPr>
+                <w:noProof/>
+                <w:webHidden/>
+              </w:rPr>
+            </w:r>
+            <w:r>
+              <w:rPr>
+                <w:noProof/>
+                <w:webHidden/>
+              </w:rPr>
+              <w:fldChar w:fldCharType="separate"/>
+            </w:r>
+            <w:r>
+              <w:rPr>
+                <w:noProof/>
+                <w:webHidden/>
+              </w:rPr>
+              <w:t>77</w:t>
+            </w:r>
+            <w:r>
+              <w:rPr>
+                <w:noProof/>
+                <w:webHidden/>
+              </w:rPr>
+              <w:fldChar w:fldCharType="end"/>
+            </w:r>
+          </w:hyperlink>
+        </w:p>
+        <w:p>
+          <w:pPr>
+            <w:pStyle w:val="TDC1"/>
+            <w:tabs>
+              <w:tab w:val="right" w:leader="dot" w:pos="8494"/>
+            </w:tabs>
+            <w:rPr>
+              <w:rFonts w:eastAsiaTheme="minorEastAsia" w:cstheme="minorBidi"/>
+              <w:b w:val="0"/>
+              <w:bCs w:val="0"/>
+              <w:i w:val="0"/>
+              <w:iCs w:val="0"/>
+              <w:noProof/>
+              <w:lang w:eastAsia="es-ES_tradnl"/>
+            </w:rPr>
+          </w:pPr>
+          <w:hyperlink w:anchor="_Toc79350241" w:history="1">
+            <w:r>
+              <w:rPr>
+                <w:rStyle w:val="Hipervnculo"/>
+                <w:noProof/>
+              </w:rPr>
+              <w:t>9. Interfaz de usuario</w:t>
+            </w:r>
+            <w:r>
+              <w:rPr>
+                <w:noProof/>
+                <w:webHidden/>
+              </w:rPr>
+              <w:tab/>
+            </w:r>
+            <w:r>
+              <w:rPr>
+                <w:noProof/>
+                <w:webHidden/>
+              </w:rPr>
+              <w:fldChar w:fldCharType="begin"/>
+            </w:r>
+            <w:r>
+              <w:rPr>
+                <w:noProof/>
+                <w:webHidden/>
+              </w:rPr>
+              <w:instrText xml:space="preserve"> PAGEREF _Toc79350241 \h </w:instrText>
+            </w:r>
+            <w:r>
+              <w:rPr>
+                <w:noProof/>
+                <w:webHidden/>
+              </w:rPr>
+            </w:r>
+            <w:r>
+              <w:rPr>
+                <w:noProof/>
+                <w:webHidden/>
+              </w:rPr>
+              <w:fldChar w:fldCharType="separate"/>
+            </w:r>
+            <w:r>
+              <w:rPr>
+                <w:noProof/>
+                <w:webHidden/>
+              </w:rPr>
+              <w:t>78</w:t>
             </w:r>
             <w:r>
               <w:rPr>
@@ -3284,13 +3654,13 @@
               <w:lang w:eastAsia="es-ES_tradnl"/>
             </w:rPr>
           </w:pPr>
-          <w:hyperlink w:anchor="_Toc79276346" w:history="1">
+          <w:hyperlink w:anchor="_Toc79350242" w:history="1">
             <w:r>
               <w:rPr>
                 <w:rStyle w:val="Hipervnculo"/>
                 <w:noProof/>
               </w:rPr>
-              <w:t>T04.4 Prototipos</w:t>
+              <w:t>9.1 Mapa de navegación</w:t>
             </w:r>
             <w:r>
               <w:rPr>
@@ -3311,7 +3681,7 @@
                 <w:noProof/>
                 <w:webHidden/>
               </w:rPr>
-              <w:instrText xml:space="preserve"> PAGEREF _Toc79276346 \h </w:instrText>
+              <w:instrText xml:space="preserve"> PAGEREF _Toc79350242 \h </w:instrText>
             </w:r>
             <w:r>
               <w:rPr>
@@ -3331,7 +3701,7 @@
                 <w:noProof/>
                 <w:webHidden/>
               </w:rPr>
-              <w:t>66</w:t>
+              <w:t>78</w:t>
             </w:r>
             <w:r>
               <w:rPr>
@@ -3358,13 +3728,13 @@
               <w:lang w:eastAsia="es-ES_tradnl"/>
             </w:rPr>
           </w:pPr>
-          <w:hyperlink w:anchor="_Toc79276347" w:history="1">
+          <w:hyperlink w:anchor="_Toc79350243" w:history="1">
             <w:r>
               <w:rPr>
                 <w:rStyle w:val="Hipervnculo"/>
                 <w:noProof/>
               </w:rPr>
-              <w:t>T04.4.2 Calcular materiales faltantes</w:t>
+              <w:t>9.2 Prototipos</w:t>
             </w:r>
             <w:r>
               <w:rPr>
@@ -3385,7 +3755,7 @@
                 <w:noProof/>
                 <w:webHidden/>
               </w:rPr>
-              <w:instrText xml:space="preserve"> PAGEREF _Toc79276347 \h </w:instrText>
+              <w:instrText xml:space="preserve"> PAGEREF _Toc79350243 \h </w:instrText>
             </w:r>
             <w:r>
               <w:rPr>
@@ -3405,7 +3775,7 @@
                 <w:noProof/>
                 <w:webHidden/>
               </w:rPr>
-              <w:t>66</w:t>
+              <w:t>80</w:t>
             </w:r>
             <w:r>
               <w:rPr>
@@ -3418,7 +3788,7 @@
         </w:p>
         <w:p>
           <w:pPr>
-            <w:pStyle w:val="TDC2"/>
+            <w:pStyle w:val="TDC1"/>
             <w:tabs>
               <w:tab w:val="right" w:leader="dot" w:pos="8494"/>
             </w:tabs>
@@ -3426,19 +3796,19 @@
               <w:rFonts w:eastAsiaTheme="minorEastAsia" w:cstheme="minorBidi"/>
               <w:b w:val="0"/>
               <w:bCs w:val="0"/>
+              <w:i w:val="0"/>
+              <w:iCs w:val="0"/>
               <w:noProof/>
-              <w:sz w:val="24"/>
-              <w:szCs w:val="24"/>
               <w:lang w:eastAsia="es-ES_tradnl"/>
             </w:rPr>
           </w:pPr>
-          <w:hyperlink w:anchor="_Toc79276348" w:history="1">
+          <w:hyperlink w:anchor="_Toc79350244" w:history="1">
             <w:r>
               <w:rPr>
                 <w:rStyle w:val="Hipervnculo"/>
                 <w:noProof/>
               </w:rPr>
-              <w:t>T04.5 Modelo de base de datos</w:t>
+              <w:t>10. Análisis de riesgos</w:t>
             </w:r>
             <w:r>
               <w:rPr>
@@ -3459,7 +3829,7 @@
                 <w:noProof/>
                 <w:webHidden/>
               </w:rPr>
-              <w:instrText xml:space="preserve"> PAGEREF _Toc79276348 \h </w:instrText>
+              <w:instrText xml:space="preserve"> PAGEREF _Toc79350244 \h </w:instrText>
             </w:r>
             <w:r>
               <w:rPr>
@@ -3479,7 +3849,7 @@
                 <w:noProof/>
                 <w:webHidden/>
               </w:rPr>
-              <w:t>66</w:t>
+              <w:t>81</w:t>
             </w:r>
             <w:r>
               <w:rPr>
@@ -3511,7 +3881,7 @@
       <w:pPr>
         <w:pStyle w:val="Ttulo1"/>
       </w:pPr>
-      <w:bookmarkStart w:id="0" w:name="_Toc79276305"/>
+      <w:bookmarkStart w:id="0" w:name="_Toc79350196"/>
       <w:r>
         <w:lastRenderedPageBreak/>
         <w:t>Introducción</w:t>
@@ -3528,7 +3898,7 @@
       <w:pPr>
         <w:pStyle w:val="Ttulo2"/>
       </w:pPr>
-      <w:bookmarkStart w:id="1" w:name="_Toc79276306"/>
+      <w:bookmarkStart w:id="1" w:name="_Toc79350197"/>
       <w:r>
         <w:t>Motivación:</w:t>
       </w:r>
@@ -3547,7 +3917,7 @@
       <w:pPr>
         <w:pStyle w:val="Ttulo2"/>
       </w:pPr>
-      <w:bookmarkStart w:id="2" w:name="_Toc79276307"/>
+      <w:bookmarkStart w:id="2" w:name="_Toc79350198"/>
       <w:r>
         <w:t>Descripción funcional y alcance:</w:t>
       </w:r>
@@ -3672,7 +4042,7 @@
       <w:pPr>
         <w:pStyle w:val="Ttulo2"/>
       </w:pPr>
-      <w:bookmarkStart w:id="3" w:name="_Toc79276308"/>
+      <w:bookmarkStart w:id="3" w:name="_Toc79350199"/>
       <w:r>
         <w:t>Glosario</w:t>
       </w:r>
@@ -4850,7 +5220,7 @@
       <w:pPr>
         <w:pStyle w:val="Ttulo2"/>
       </w:pPr>
-      <w:bookmarkStart w:id="4" w:name="_Toc79276309"/>
+      <w:bookmarkStart w:id="4" w:name="_Toc79350200"/>
       <w:r>
         <w:t xml:space="preserve">Descripción de las personas participantes en el desarrollo </w:t>
       </w:r>
@@ -5272,7 +5642,7 @@
       <w:pPr>
         <w:pStyle w:val="Ttulo1"/>
       </w:pPr>
-      <w:bookmarkStart w:id="5" w:name="_Toc79276310"/>
+      <w:bookmarkStart w:id="5" w:name="_Toc79350201"/>
       <w:r>
         <w:lastRenderedPageBreak/>
         <w:t xml:space="preserve">0. </w:t>
@@ -5286,7 +5656,7 @@
       <w:pPr>
         <w:pStyle w:val="Ttulo2"/>
       </w:pPr>
-      <w:bookmarkStart w:id="6" w:name="_Toc79276311"/>
+      <w:bookmarkStart w:id="6" w:name="_Toc79350202"/>
       <w:r>
         <w:t>Casos de uso del negocio</w:t>
       </w:r>
@@ -5582,7 +5952,7 @@
       <w:pPr>
         <w:pStyle w:val="Ttulo2"/>
       </w:pPr>
-      <w:bookmarkStart w:id="7" w:name="_Toc79276312"/>
+      <w:bookmarkStart w:id="7" w:name="_Toc79350203"/>
       <w:r>
         <w:t>Procesos de negocio</w:t>
       </w:r>
@@ -5943,7 +6313,7 @@
       <w:pPr>
         <w:pStyle w:val="Ttulo1"/>
       </w:pPr>
-      <w:bookmarkStart w:id="8" w:name="_Toc79276313"/>
+      <w:bookmarkStart w:id="8" w:name="_Toc79350204"/>
       <w:r>
         <w:lastRenderedPageBreak/>
         <w:t>1 Requerimientos</w:t>
@@ -5954,7 +6324,7 @@
       <w:pPr>
         <w:pStyle w:val="Ttulo2"/>
       </w:pPr>
-      <w:bookmarkStart w:id="9" w:name="_Toc79276314"/>
+      <w:bookmarkStart w:id="9" w:name="_Toc79350205"/>
       <w:r>
         <w:t xml:space="preserve">1.1 </w:t>
       </w:r>
@@ -10563,7 +10933,7 @@
         <w:lastRenderedPageBreak/>
         <w:t xml:space="preserve"> </w:t>
       </w:r>
-      <w:bookmarkStart w:id="10" w:name="_Toc79276315"/>
+      <w:bookmarkStart w:id="10" w:name="_Toc79350206"/>
       <w:r>
         <w:t>Requerimientos no funcionales</w:t>
       </w:r>
@@ -10712,7 +11082,7 @@
       <w:pPr>
         <w:pStyle w:val="Ttulo2"/>
       </w:pPr>
-      <w:bookmarkStart w:id="11" w:name="_Toc79276316"/>
+      <w:bookmarkStart w:id="11" w:name="_Toc79350207"/>
       <w:r>
         <w:lastRenderedPageBreak/>
         <w:t xml:space="preserve">1.3 </w:t>
@@ -10896,7 +11266,7 @@
       <w:pPr>
         <w:pStyle w:val="Ttulo1"/>
       </w:pPr>
-      <w:bookmarkStart w:id="12" w:name="_Toc79276317"/>
+      <w:bookmarkStart w:id="12" w:name="_Toc79350208"/>
       <w:r>
         <w:lastRenderedPageBreak/>
         <w:t>2. Diagrama de dominio</w:t>
@@ -10969,7 +11339,7 @@
       <w:pPr>
         <w:pStyle w:val="Ttulo1"/>
       </w:pPr>
-      <w:bookmarkStart w:id="13" w:name="_Toc79276318"/>
+      <w:bookmarkStart w:id="13" w:name="_Toc79350209"/>
       <w:r>
         <w:lastRenderedPageBreak/>
         <w:t>3. Casos de uso de sistema</w:t>
@@ -10980,7 +11350,7 @@
       <w:pPr>
         <w:pStyle w:val="Ttulo2"/>
       </w:pPr>
-      <w:bookmarkStart w:id="14" w:name="_Toc79276319"/>
+      <w:bookmarkStart w:id="14" w:name="_Toc79350210"/>
       <w:r>
         <w:t>3.1 Casos de uso funcionales</w:t>
       </w:r>
@@ -10990,7 +11360,7 @@
       <w:pPr>
         <w:pStyle w:val="Ttulo3"/>
       </w:pPr>
-      <w:bookmarkStart w:id="15" w:name="_Toc79276320"/>
+      <w:bookmarkStart w:id="15" w:name="_Toc79350211"/>
       <w:r>
         <w:t xml:space="preserve">3.1.1 </w:t>
       </w:r>
@@ -11008,10 +11378,10 @@
           <w:noProof/>
         </w:rPr>
         <w:drawing>
-          <wp:inline distT="0" distB="0" distL="0" distR="0" wp14:anchorId="56F59B31" wp14:editId="7A2C7722">
-            <wp:extent cx="4191000" cy="2882900"/>
+          <wp:inline distT="0" distB="0" distL="0" distR="0" wp14:anchorId="50865A4A" wp14:editId="297C8D87">
+            <wp:extent cx="4191000" cy="3111500"/>
             <wp:effectExtent l="0" t="0" r="0" b="0"/>
-            <wp:docPr id="102" name="Imagen 102" descr="Diagrama&#10;&#10;Descripción generada automáticamente"/>
+            <wp:docPr id="23" name="Imagen 23" descr="Diagrama&#10;&#10;Descripción generada automáticamente"/>
             <wp:cNvGraphicFramePr>
               <a:graphicFrameLocks xmlns:a="http://schemas.openxmlformats.org/drawingml/2006/main" noChangeAspect="1"/>
             </wp:cNvGraphicFramePr>
@@ -11019,7 +11389,7 @@
               <a:graphicData uri="http://schemas.openxmlformats.org/drawingml/2006/picture">
                 <pic:pic xmlns:pic="http://schemas.openxmlformats.org/drawingml/2006/picture">
                   <pic:nvPicPr>
-                    <pic:cNvPr id="102" name="Imagen 102" descr="Diagrama&#10;&#10;Descripción generada automáticamente"/>
+                    <pic:cNvPr id="23" name="Imagen 23" descr="Diagrama&#10;&#10;Descripción generada automáticamente"/>
                     <pic:cNvPicPr/>
                   </pic:nvPicPr>
                   <pic:blipFill>
@@ -11037,7 +11407,7 @@
                   <pic:spPr>
                     <a:xfrm>
                       <a:off x="0" y="0"/>
-                      <a:ext cx="4191000" cy="2882900"/>
+                      <a:ext cx="4191000" cy="3111500"/>
                     </a:xfrm>
                     <a:prstGeom prst="rect">
                       <a:avLst/>
@@ -11406,7 +11776,11 @@
           </w:p>
           <w:p>
             <w:r>
-              <w:t xml:space="preserve">1. Si la combinación de Tipo de Documento y Nro. de Documento ya está en uso en algún otro cliente, el sistema mostrará un cartel avisando que no se puede dar de alta </w:t>
+              <w:t xml:space="preserve">1. Si la combinación de Tipo de Documento y Nro. de Documento ya está en uso en algún otro cliente, el sistema mostrará un cartel avisando que no se </w:t>
+            </w:r>
+            <w:r>
+              <w:lastRenderedPageBreak/>
+              <w:t xml:space="preserve">puede dar de alta </w:t>
             </w:r>
             <w:r>
               <w:t>porque</w:t>
@@ -12011,6 +12385,7 @@
               <w:rPr>
                 <w:b/>
               </w:rPr>
+              <w:lastRenderedPageBreak/>
               <w:t>Descripción</w:t>
             </w:r>
           </w:p>
@@ -12023,7 +12398,6 @@
           </w:tcPr>
           <w:p>
             <w:r>
-              <w:lastRenderedPageBreak/>
               <w:t>Mostrar una lista de Clientes según lo que se pide en REQ.CLIE.004 - Listar Clientes</w:t>
             </w:r>
           </w:p>
@@ -12202,7 +12576,7 @@
       <w:pPr>
         <w:pStyle w:val="Ttulo3"/>
       </w:pPr>
-      <w:bookmarkStart w:id="16" w:name="_Toc79276321"/>
+      <w:bookmarkStart w:id="16" w:name="_Toc79350212"/>
       <w:r>
         <w:lastRenderedPageBreak/>
         <w:t>3.1.</w:t>
@@ -13998,7 +14372,7 @@
       <w:pPr>
         <w:pStyle w:val="Ttulo3"/>
       </w:pPr>
-      <w:bookmarkStart w:id="17" w:name="_Toc79276322"/>
+      <w:bookmarkStart w:id="17" w:name="_Toc79350213"/>
       <w:r>
         <w:lastRenderedPageBreak/>
         <w:t>3.1.</w:t>
@@ -15907,7 +16281,7 @@
       <w:pPr>
         <w:pStyle w:val="Ttulo3"/>
       </w:pPr>
-      <w:bookmarkStart w:id="18" w:name="_Toc79276323"/>
+      <w:bookmarkStart w:id="18" w:name="_Toc79350214"/>
       <w:r>
         <w:lastRenderedPageBreak/>
         <w:t>3.1.</w:t>
@@ -17063,7 +17437,7 @@
       <w:pPr>
         <w:pStyle w:val="Ttulo3"/>
       </w:pPr>
-      <w:bookmarkStart w:id="19" w:name="_Toc79276324"/>
+      <w:bookmarkStart w:id="19" w:name="_Toc79350215"/>
       <w:r>
         <w:lastRenderedPageBreak/>
         <w:t>3.1.</w:t>
@@ -17977,7 +18351,7 @@
       <w:pPr>
         <w:pStyle w:val="Ttulo2"/>
       </w:pPr>
-      <w:bookmarkStart w:id="20" w:name="_Toc79276325"/>
+      <w:bookmarkStart w:id="20" w:name="_Toc79350216"/>
       <w:r>
         <w:lastRenderedPageBreak/>
         <w:t>3.</w:t>
@@ -22101,7 +22475,7 @@
       <w:pPr>
         <w:pStyle w:val="Ttulo2"/>
       </w:pPr>
-      <w:bookmarkStart w:id="21" w:name="_Toc79276326"/>
+      <w:bookmarkStart w:id="21" w:name="_Toc79350217"/>
       <w:r>
         <w:lastRenderedPageBreak/>
         <w:t xml:space="preserve">3.3 Casos de uso </w:t>
@@ -24159,7 +24533,7 @@
       <w:pPr>
         <w:pStyle w:val="Ttulo2"/>
       </w:pPr>
-      <w:bookmarkStart w:id="22" w:name="_Toc79276327"/>
+      <w:bookmarkStart w:id="22" w:name="_Toc79350218"/>
       <w:r>
         <w:lastRenderedPageBreak/>
         <w:t>3.4 Actores</w:t>
@@ -24223,7 +24597,7 @@
       <w:pPr>
         <w:pStyle w:val="Ttulo1"/>
       </w:pPr>
-      <w:bookmarkStart w:id="23" w:name="_Toc79276328"/>
+      <w:bookmarkStart w:id="23" w:name="_Toc79350219"/>
       <w:r>
         <w:lastRenderedPageBreak/>
         <w:t>4. Diagrama de clases</w:t>
@@ -24234,7 +24608,7 @@
       <w:pPr>
         <w:pStyle w:val="Ttulo2"/>
       </w:pPr>
-      <w:bookmarkStart w:id="24" w:name="_Toc79276329"/>
+      <w:bookmarkStart w:id="24" w:name="_Toc79350220"/>
       <w:r>
         <w:t>4.1 Gestión de clientes</w:t>
       </w:r>
@@ -24293,7 +24667,7 @@
       <w:pPr>
         <w:pStyle w:val="Ttulo2"/>
       </w:pPr>
-      <w:bookmarkStart w:id="25" w:name="_Toc79276330"/>
+      <w:bookmarkStart w:id="25" w:name="_Toc79350221"/>
       <w:r>
         <w:t>4.2 Gestión de pedidos</w:t>
       </w:r>
@@ -24352,7 +24726,7 @@
       <w:pPr>
         <w:pStyle w:val="Ttulo2"/>
       </w:pPr>
-      <w:bookmarkStart w:id="26" w:name="_Toc79276331"/>
+      <w:bookmarkStart w:id="26" w:name="_Toc79350222"/>
       <w:r>
         <w:lastRenderedPageBreak/>
         <w:t>4.3 Gestión de fabricación</w:t>
@@ -24412,7 +24786,7 @@
       <w:pPr>
         <w:pStyle w:val="Ttulo2"/>
       </w:pPr>
-      <w:bookmarkStart w:id="27" w:name="_Toc79276332"/>
+      <w:bookmarkStart w:id="27" w:name="_Toc79350223"/>
       <w:r>
         <w:t>4.4 Gestión de compras</w:t>
       </w:r>
@@ -24471,7 +24845,7 @@
       <w:pPr>
         <w:pStyle w:val="Ttulo2"/>
       </w:pPr>
-      <w:bookmarkStart w:id="28" w:name="_Toc79276333"/>
+      <w:bookmarkStart w:id="28" w:name="_Toc79350224"/>
       <w:r>
         <w:lastRenderedPageBreak/>
         <w:t>4.5 Gesti</w:t>
@@ -24537,7 +24911,7 @@
       <w:pPr>
         <w:pStyle w:val="Ttulo2"/>
       </w:pPr>
-      <w:bookmarkStart w:id="29" w:name="_Toc79276334"/>
+      <w:bookmarkStart w:id="29" w:name="_Toc79350225"/>
       <w:r>
         <w:t>4.6 Arquitectura Base</w:t>
       </w:r>
@@ -24596,6 +24970,7 @@
       <w:pPr>
         <w:pStyle w:val="Ttulo2"/>
       </w:pPr>
+      <w:bookmarkStart w:id="30" w:name="_Toc79350226"/>
       <w:r>
         <w:lastRenderedPageBreak/>
         <w:t xml:space="preserve">4.7 </w:t>
@@ -24603,6 +24978,7 @@
       <w:r>
         <w:t>BLL</w:t>
       </w:r>
+      <w:bookmarkEnd w:id="30"/>
     </w:p>
     <w:p>
       <w:r>
@@ -24657,10 +25033,12 @@
       <w:pPr>
         <w:pStyle w:val="Ttulo2"/>
       </w:pPr>
+      <w:bookmarkStart w:id="31" w:name="_Toc79350227"/>
       <w:r>
         <w:lastRenderedPageBreak/>
         <w:t>4.8 DAL</w:t>
       </w:r>
+      <w:bookmarkEnd w:id="31"/>
     </w:p>
     <w:p>
       <w:r>
@@ -24715,10 +25093,12 @@
       <w:pPr>
         <w:pStyle w:val="Ttulo2"/>
       </w:pPr>
+      <w:bookmarkStart w:id="32" w:name="_Toc79350228"/>
       <w:r>
         <w:lastRenderedPageBreak/>
         <w:t>4.9 Dominio</w:t>
       </w:r>
+      <w:bookmarkEnd w:id="32"/>
     </w:p>
     <w:p>
       <w:r>
@@ -24778,70 +25158,40 @@
       <w:pPr>
         <w:pStyle w:val="Ttulo1"/>
       </w:pPr>
+      <w:bookmarkStart w:id="33" w:name="_Toc79350229"/>
       <w:r>
         <w:lastRenderedPageBreak/>
         <w:t>5 Diagramas de secuencia</w:t>
       </w:r>
+      <w:bookmarkEnd w:id="33"/>
     </w:p>
     <w:p>
       <w:pPr>
         <w:pStyle w:val="Ttulo2"/>
       </w:pPr>
-      <w:r>
-        <w:t>5.2 Gestión de pedidos</w:t>
-      </w:r>
-    </w:p>
-    <w:p>
-      <w:pPr>
-        <w:rPr>
-          <w:b/>
-          <w:bCs/>
-        </w:rPr>
-      </w:pPr>
-      <w:r>
-        <w:rPr>
-          <w:b/>
-          <w:bCs/>
-        </w:rPr>
-        <w:t xml:space="preserve">5.2.1 Consultar </w:t>
-      </w:r>
-      <w:r>
-        <w:rPr>
-          <w:b/>
-          <w:bCs/>
-        </w:rPr>
-        <w:t>c</w:t>
-      </w:r>
-      <w:r>
-        <w:rPr>
-          <w:b/>
-          <w:bCs/>
-        </w:rPr>
-        <w:t>at</w:t>
-      </w:r>
-      <w:r>
-        <w:rPr>
-          <w:b/>
-          <w:bCs/>
-        </w:rPr>
-        <w:t>á</w:t>
-      </w:r>
-      <w:r>
-        <w:rPr>
-          <w:b/>
-          <w:bCs/>
-        </w:rPr>
-        <w:t>logo</w:t>
+      <w:bookmarkStart w:id="34" w:name="_Toc79350230"/>
+      <w:r>
+        <w:t>5.1 Gestión de clientes</w:t>
+      </w:r>
+      <w:bookmarkEnd w:id="34"/>
+    </w:p>
+    <w:p>
+      <w:r>
+        <w:rPr>
+          <w:b/>
+          <w:bCs/>
+        </w:rPr>
+        <w:t>5.1.1 Alta de cliente</w:t>
       </w:r>
       <w:r>
         <w:rPr>
           <w:noProof/>
         </w:rPr>
         <w:drawing>
-          <wp:inline distT="0" distB="0" distL="0" distR="0" wp14:anchorId="72EBEF6B" wp14:editId="604CE224">
+          <wp:inline distT="0" distB="0" distL="0" distR="0" wp14:anchorId="55592E3A" wp14:editId="20B48AA4">
             <wp:extent cx="4406900" cy="2705100"/>
             <wp:effectExtent l="0" t="0" r="0" b="0"/>
-            <wp:docPr id="137" name="Imagen 137" descr="Diagrama&#10;&#10;Descripción generada automáticamente"/>
+            <wp:docPr id="17" name="Imagen 17" descr="Diagrama&#10;&#10;Descripción generada automáticamente"/>
             <wp:cNvGraphicFramePr>
               <a:graphicFrameLocks xmlns:a="http://schemas.openxmlformats.org/drawingml/2006/main" noChangeAspect="1"/>
             </wp:cNvGraphicFramePr>
@@ -24849,7 +25199,7 @@
               <a:graphicData uri="http://schemas.openxmlformats.org/drawingml/2006/picture">
                 <pic:pic xmlns:pic="http://schemas.openxmlformats.org/drawingml/2006/picture">
                   <pic:nvPicPr>
-                    <pic:cNvPr id="137" name="Imagen 137" descr="Diagrama&#10;&#10;Descripción generada automáticamente"/>
+                    <pic:cNvPr id="17" name="Imagen 17" descr="Diagrama&#10;&#10;Descripción generada automáticamente"/>
                     <pic:cNvPicPr/>
                   </pic:nvPicPr>
                   <pic:blipFill>
@@ -24880,46 +25230,24 @@
         </w:drawing>
       </w:r>
     </w:p>
-    <w:p>
-      <w:pPr>
-        <w:rPr>
-          <w:b/>
-          <w:bCs/>
-        </w:rPr>
-      </w:pPr>
-    </w:p>
-    <w:p>
-      <w:pPr>
-        <w:pStyle w:val="Ttulo2"/>
-      </w:pPr>
-      <w:r>
-        <w:lastRenderedPageBreak/>
-        <w:t>5.3 Gestión de fabricación</w:t>
-      </w:r>
-    </w:p>
-    <w:p>
-      <w:pPr>
-        <w:rPr>
-          <w:b/>
-          <w:bCs/>
-        </w:rPr>
-      </w:pPr>
-      <w:r>
-        <w:rPr>
-          <w:b/>
-          <w:bCs/>
-        </w:rPr>
-        <w:t>5.3.1 Analizar pedido</w:t>
+    <w:p/>
+    <w:p>
+      <w:r>
+        <w:rPr>
+          <w:b/>
+          <w:bCs/>
+        </w:rPr>
+        <w:t>5.1.2 Modificar Cliente</w:t>
       </w:r>
       <w:r>
         <w:rPr>
           <w:noProof/>
         </w:rPr>
         <w:drawing>
-          <wp:inline distT="0" distB="0" distL="0" distR="0" wp14:anchorId="4414672F" wp14:editId="20273BBB">
-            <wp:extent cx="5400040" cy="4548505"/>
-            <wp:effectExtent l="0" t="0" r="0" b="0"/>
-            <wp:docPr id="229" name="Imagen 229" descr="Diagrama&#10;&#10;Descripción generada automáticamente"/>
+          <wp:inline distT="0" distB="0" distL="0" distR="0" wp14:anchorId="74BB155D" wp14:editId="47A4F668">
+            <wp:extent cx="5400040" cy="3971925"/>
+            <wp:effectExtent l="0" t="0" r="0" b="3175"/>
+            <wp:docPr id="28" name="Imagen 28" descr="Diagrama&#10;&#10;Descripción generada automáticamente"/>
             <wp:cNvGraphicFramePr>
               <a:graphicFrameLocks xmlns:a="http://schemas.openxmlformats.org/drawingml/2006/main" noChangeAspect="1"/>
             </wp:cNvGraphicFramePr>
@@ -24927,11 +25255,899 @@
               <a:graphicData uri="http://schemas.openxmlformats.org/drawingml/2006/picture">
                 <pic:pic xmlns:pic="http://schemas.openxmlformats.org/drawingml/2006/picture">
                   <pic:nvPicPr>
-                    <pic:cNvPr id="229" name="Imagen 229" descr="Diagrama&#10;&#10;Descripción generada automáticamente"/>
+                    <pic:cNvPr id="28" name="Imagen 28" descr="Diagrama&#10;&#10;Descripción generada automáticamente"/>
                     <pic:cNvPicPr/>
                   </pic:nvPicPr>
                   <pic:blipFill>
                     <a:blip r:embed="rId41">
+                      <a:extLst>
+                        <a:ext uri="{28A0092B-C50C-407E-A947-70E740481C1C}">
+                          <a14:useLocalDpi xmlns:a14="http://schemas.microsoft.com/office/drawing/2010/main" val="0"/>
+                        </a:ext>
+                      </a:extLst>
+                    </a:blip>
+                    <a:stretch>
+                      <a:fillRect/>
+                    </a:stretch>
+                  </pic:blipFill>
+                  <pic:spPr>
+                    <a:xfrm>
+                      <a:off x="0" y="0"/>
+                      <a:ext cx="5400040" cy="3971925"/>
+                    </a:xfrm>
+                    <a:prstGeom prst="rect">
+                      <a:avLst/>
+                    </a:prstGeom>
+                  </pic:spPr>
+                </pic:pic>
+              </a:graphicData>
+            </a:graphic>
+          </wp:inline>
+        </w:drawing>
+      </w:r>
+    </w:p>
+    <w:p/>
+    <w:p>
+      <w:pPr>
+        <w:rPr>
+          <w:b/>
+          <w:bCs/>
+        </w:rPr>
+      </w:pPr>
+      <w:r>
+        <w:rPr>
+          <w:b/>
+          <w:bCs/>
+        </w:rPr>
+        <w:lastRenderedPageBreak/>
+        <w:t>5.1.3 Habilitar/Deshabilitar Cliente</w:t>
+      </w:r>
+      <w:r>
+        <w:rPr>
+          <w:noProof/>
+        </w:rPr>
+        <w:drawing>
+          <wp:inline distT="0" distB="0" distL="0" distR="0" wp14:anchorId="114FAB91" wp14:editId="41D76ACD">
+            <wp:extent cx="3073400" cy="2908300"/>
+            <wp:effectExtent l="0" t="0" r="0" b="0"/>
+            <wp:docPr id="29" name="Imagen 29" descr="Diagrama&#10;&#10;Descripción generada automáticamente"/>
+            <wp:cNvGraphicFramePr>
+              <a:graphicFrameLocks xmlns:a="http://schemas.openxmlformats.org/drawingml/2006/main" noChangeAspect="1"/>
+            </wp:cNvGraphicFramePr>
+            <a:graphic xmlns:a="http://schemas.openxmlformats.org/drawingml/2006/main">
+              <a:graphicData uri="http://schemas.openxmlformats.org/drawingml/2006/picture">
+                <pic:pic xmlns:pic="http://schemas.openxmlformats.org/drawingml/2006/picture">
+                  <pic:nvPicPr>
+                    <pic:cNvPr id="29" name="Imagen 29" descr="Diagrama&#10;&#10;Descripción generada automáticamente"/>
+                    <pic:cNvPicPr/>
+                  </pic:nvPicPr>
+                  <pic:blipFill>
+                    <a:blip r:embed="rId42">
+                      <a:extLst>
+                        <a:ext uri="{28A0092B-C50C-407E-A947-70E740481C1C}">
+                          <a14:useLocalDpi xmlns:a14="http://schemas.microsoft.com/office/drawing/2010/main" val="0"/>
+                        </a:ext>
+                      </a:extLst>
+                    </a:blip>
+                    <a:stretch>
+                      <a:fillRect/>
+                    </a:stretch>
+                  </pic:blipFill>
+                  <pic:spPr>
+                    <a:xfrm>
+                      <a:off x="0" y="0"/>
+                      <a:ext cx="3073400" cy="2908300"/>
+                    </a:xfrm>
+                    <a:prstGeom prst="rect">
+                      <a:avLst/>
+                    </a:prstGeom>
+                  </pic:spPr>
+                </pic:pic>
+              </a:graphicData>
+            </a:graphic>
+          </wp:inline>
+        </w:drawing>
+      </w:r>
+    </w:p>
+    <w:p/>
+    <w:p>
+      <w:r>
+        <w:rPr>
+          <w:b/>
+          <w:bCs/>
+        </w:rPr>
+        <w:t>5.1.4</w:t>
+      </w:r>
+      <w:r>
+        <w:rPr>
+          <w:b/>
+          <w:bCs/>
+        </w:rPr>
+        <w:t xml:space="preserve"> Listar Clientes</w:t>
+      </w:r>
+      <w:r>
+        <w:rPr>
+          <w:noProof/>
+        </w:rPr>
+        <w:drawing>
+          <wp:inline distT="0" distB="0" distL="0" distR="0" wp14:anchorId="33F3D009" wp14:editId="46C4DB2D">
+            <wp:extent cx="3972911" cy="2938404"/>
+            <wp:effectExtent l="0" t="0" r="2540" b="0"/>
+            <wp:docPr id="30" name="Imagen 30" descr="Diagrama&#10;&#10;Descripción generada automáticamente"/>
+            <wp:cNvGraphicFramePr>
+              <a:graphicFrameLocks xmlns:a="http://schemas.openxmlformats.org/drawingml/2006/main" noChangeAspect="1"/>
+            </wp:cNvGraphicFramePr>
+            <a:graphic xmlns:a="http://schemas.openxmlformats.org/drawingml/2006/main">
+              <a:graphicData uri="http://schemas.openxmlformats.org/drawingml/2006/picture">
+                <pic:pic xmlns:pic="http://schemas.openxmlformats.org/drawingml/2006/picture">
+                  <pic:nvPicPr>
+                    <pic:cNvPr id="30" name="Imagen 30" descr="Diagrama&#10;&#10;Descripción generada automáticamente"/>
+                    <pic:cNvPicPr/>
+                  </pic:nvPicPr>
+                  <pic:blipFill>
+                    <a:blip r:embed="rId43">
+                      <a:extLst>
+                        <a:ext uri="{28A0092B-C50C-407E-A947-70E740481C1C}">
+                          <a14:useLocalDpi xmlns:a14="http://schemas.microsoft.com/office/drawing/2010/main" val="0"/>
+                        </a:ext>
+                      </a:extLst>
+                    </a:blip>
+                    <a:stretch>
+                      <a:fillRect/>
+                    </a:stretch>
+                  </pic:blipFill>
+                  <pic:spPr>
+                    <a:xfrm>
+                      <a:off x="0" y="0"/>
+                      <a:ext cx="4002475" cy="2960270"/>
+                    </a:xfrm>
+                    <a:prstGeom prst="rect">
+                      <a:avLst/>
+                    </a:prstGeom>
+                  </pic:spPr>
+                </pic:pic>
+              </a:graphicData>
+            </a:graphic>
+          </wp:inline>
+        </w:drawing>
+      </w:r>
+    </w:p>
+    <w:p/>
+    <w:p>
+      <w:pPr>
+        <w:pStyle w:val="Ttulo2"/>
+      </w:pPr>
+      <w:bookmarkStart w:id="35" w:name="_Toc79350231"/>
+      <w:r>
+        <w:lastRenderedPageBreak/>
+        <w:t>5.2 Gestión de pedidos</w:t>
+      </w:r>
+      <w:bookmarkEnd w:id="35"/>
+    </w:p>
+    <w:p>
+      <w:pPr>
+        <w:rPr>
+          <w:b/>
+          <w:bCs/>
+        </w:rPr>
+      </w:pPr>
+      <w:r>
+        <w:rPr>
+          <w:b/>
+          <w:bCs/>
+        </w:rPr>
+        <w:t xml:space="preserve">5.2.1 Consultar </w:t>
+      </w:r>
+      <w:r>
+        <w:rPr>
+          <w:b/>
+          <w:bCs/>
+        </w:rPr>
+        <w:t>c</w:t>
+      </w:r>
+      <w:r>
+        <w:rPr>
+          <w:b/>
+          <w:bCs/>
+        </w:rPr>
+        <w:t>at</w:t>
+      </w:r>
+      <w:r>
+        <w:rPr>
+          <w:b/>
+          <w:bCs/>
+        </w:rPr>
+        <w:t>á</w:t>
+      </w:r>
+      <w:r>
+        <w:rPr>
+          <w:b/>
+          <w:bCs/>
+        </w:rPr>
+        <w:t>logo</w:t>
+      </w:r>
+      <w:r>
+        <w:rPr>
+          <w:b/>
+          <w:bCs/>
+          <w:noProof/>
+        </w:rPr>
+        <w:drawing>
+          <wp:inline distT="0" distB="0" distL="0" distR="0" wp14:anchorId="75D45341" wp14:editId="02DEA6D2">
+            <wp:extent cx="4406900" cy="2705100"/>
+            <wp:effectExtent l="0" t="0" r="0" b="0"/>
+            <wp:docPr id="31" name="Imagen 31" descr="Diagrama&#10;&#10;Descripción generada automáticamente"/>
+            <wp:cNvGraphicFramePr>
+              <a:graphicFrameLocks xmlns:a="http://schemas.openxmlformats.org/drawingml/2006/main" noChangeAspect="1"/>
+            </wp:cNvGraphicFramePr>
+            <a:graphic xmlns:a="http://schemas.openxmlformats.org/drawingml/2006/main">
+              <a:graphicData uri="http://schemas.openxmlformats.org/drawingml/2006/picture">
+                <pic:pic xmlns:pic="http://schemas.openxmlformats.org/drawingml/2006/picture">
+                  <pic:nvPicPr>
+                    <pic:cNvPr id="31" name="Imagen 31" descr="Diagrama&#10;&#10;Descripción generada automáticamente"/>
+                    <pic:cNvPicPr/>
+                  </pic:nvPicPr>
+                  <pic:blipFill>
+                    <a:blip r:embed="rId44">
+                      <a:extLst>
+                        <a:ext uri="{28A0092B-C50C-407E-A947-70E740481C1C}">
+                          <a14:useLocalDpi xmlns:a14="http://schemas.microsoft.com/office/drawing/2010/main" val="0"/>
+                        </a:ext>
+                      </a:extLst>
+                    </a:blip>
+                    <a:stretch>
+                      <a:fillRect/>
+                    </a:stretch>
+                  </pic:blipFill>
+                  <pic:spPr>
+                    <a:xfrm>
+                      <a:off x="0" y="0"/>
+                      <a:ext cx="4406900" cy="2705100"/>
+                    </a:xfrm>
+                    <a:prstGeom prst="rect">
+                      <a:avLst/>
+                    </a:prstGeom>
+                  </pic:spPr>
+                </pic:pic>
+              </a:graphicData>
+            </a:graphic>
+          </wp:inline>
+        </w:drawing>
+      </w:r>
+    </w:p>
+    <w:p>
+      <w:pPr>
+        <w:rPr>
+          <w:b/>
+          <w:bCs/>
+        </w:rPr>
+      </w:pPr>
+    </w:p>
+    <w:p>
+      <w:pPr>
+        <w:rPr>
+          <w:b/>
+          <w:bCs/>
+        </w:rPr>
+      </w:pPr>
+      <w:r>
+        <w:rPr>
+          <w:b/>
+          <w:bCs/>
+        </w:rPr>
+        <w:t>5.2.</w:t>
+      </w:r>
+      <w:r>
+        <w:rPr>
+          <w:b/>
+          <w:bCs/>
+        </w:rPr>
+        <w:t>2</w:t>
+      </w:r>
+      <w:r>
+        <w:rPr>
+          <w:b/>
+          <w:bCs/>
+        </w:rPr>
+        <w:t xml:space="preserve"> </w:t>
+      </w:r>
+      <w:r>
+        <w:rPr>
+          <w:b/>
+          <w:bCs/>
+        </w:rPr>
+        <w:t>Registrar pedido</w:t>
+      </w:r>
+      <w:r>
+        <w:rPr>
+          <w:b/>
+          <w:bCs/>
+          <w:noProof/>
+        </w:rPr>
+        <w:drawing>
+          <wp:inline distT="0" distB="0" distL="0" distR="0" wp14:anchorId="4F10962B" wp14:editId="5F05FE8E">
+            <wp:extent cx="4686300" cy="2844800"/>
+            <wp:effectExtent l="0" t="0" r="0" b="0"/>
+            <wp:docPr id="32" name="Imagen 32" descr="Diagrama&#10;&#10;Descripción generada automáticamente"/>
+            <wp:cNvGraphicFramePr>
+              <a:graphicFrameLocks xmlns:a="http://schemas.openxmlformats.org/drawingml/2006/main" noChangeAspect="1"/>
+            </wp:cNvGraphicFramePr>
+            <a:graphic xmlns:a="http://schemas.openxmlformats.org/drawingml/2006/main">
+              <a:graphicData uri="http://schemas.openxmlformats.org/drawingml/2006/picture">
+                <pic:pic xmlns:pic="http://schemas.openxmlformats.org/drawingml/2006/picture">
+                  <pic:nvPicPr>
+                    <pic:cNvPr id="32" name="Imagen 32" descr="Diagrama&#10;&#10;Descripción generada automáticamente"/>
+                    <pic:cNvPicPr/>
+                  </pic:nvPicPr>
+                  <pic:blipFill>
+                    <a:blip r:embed="rId45">
+                      <a:extLst>
+                        <a:ext uri="{28A0092B-C50C-407E-A947-70E740481C1C}">
+                          <a14:useLocalDpi xmlns:a14="http://schemas.microsoft.com/office/drawing/2010/main" val="0"/>
+                        </a:ext>
+                      </a:extLst>
+                    </a:blip>
+                    <a:stretch>
+                      <a:fillRect/>
+                    </a:stretch>
+                  </pic:blipFill>
+                  <pic:spPr>
+                    <a:xfrm>
+                      <a:off x="0" y="0"/>
+                      <a:ext cx="4686300" cy="2844800"/>
+                    </a:xfrm>
+                    <a:prstGeom prst="rect">
+                      <a:avLst/>
+                    </a:prstGeom>
+                  </pic:spPr>
+                </pic:pic>
+              </a:graphicData>
+            </a:graphic>
+          </wp:inline>
+        </w:drawing>
+      </w:r>
+    </w:p>
+    <w:p>
+      <w:pPr>
+        <w:rPr>
+          <w:b/>
+          <w:bCs/>
+        </w:rPr>
+      </w:pPr>
+    </w:p>
+    <w:p>
+      <w:pPr>
+        <w:rPr>
+          <w:b/>
+          <w:bCs/>
+        </w:rPr>
+      </w:pPr>
+      <w:r>
+        <w:rPr>
+          <w:b/>
+          <w:bCs/>
+        </w:rPr>
+        <w:lastRenderedPageBreak/>
+        <w:t>5.2.</w:t>
+      </w:r>
+      <w:r>
+        <w:rPr>
+          <w:b/>
+          <w:bCs/>
+        </w:rPr>
+        <w:t>3</w:t>
+      </w:r>
+      <w:r>
+        <w:rPr>
+          <w:b/>
+          <w:bCs/>
+        </w:rPr>
+        <w:t xml:space="preserve"> </w:t>
+      </w:r>
+      <w:r>
+        <w:rPr>
+          <w:b/>
+          <w:bCs/>
+        </w:rPr>
+        <w:t>Cancelar pedido</w:t>
+      </w:r>
+      <w:r>
+        <w:rPr>
+          <w:b/>
+          <w:bCs/>
+          <w:noProof/>
+        </w:rPr>
+        <w:drawing>
+          <wp:inline distT="0" distB="0" distL="0" distR="0" wp14:anchorId="5F903025" wp14:editId="14F87CBD">
+            <wp:extent cx="4737100" cy="3136900"/>
+            <wp:effectExtent l="0" t="0" r="0" b="0"/>
+            <wp:docPr id="33" name="Imagen 33" descr="Diagrama&#10;&#10;Descripción generada automáticamente"/>
+            <wp:cNvGraphicFramePr>
+              <a:graphicFrameLocks xmlns:a="http://schemas.openxmlformats.org/drawingml/2006/main" noChangeAspect="1"/>
+            </wp:cNvGraphicFramePr>
+            <a:graphic xmlns:a="http://schemas.openxmlformats.org/drawingml/2006/main">
+              <a:graphicData uri="http://schemas.openxmlformats.org/drawingml/2006/picture">
+                <pic:pic xmlns:pic="http://schemas.openxmlformats.org/drawingml/2006/picture">
+                  <pic:nvPicPr>
+                    <pic:cNvPr id="33" name="Imagen 33" descr="Diagrama&#10;&#10;Descripción generada automáticamente"/>
+                    <pic:cNvPicPr/>
+                  </pic:nvPicPr>
+                  <pic:blipFill>
+                    <a:blip r:embed="rId46">
+                      <a:extLst>
+                        <a:ext uri="{28A0092B-C50C-407E-A947-70E740481C1C}">
+                          <a14:useLocalDpi xmlns:a14="http://schemas.microsoft.com/office/drawing/2010/main" val="0"/>
+                        </a:ext>
+                      </a:extLst>
+                    </a:blip>
+                    <a:stretch>
+                      <a:fillRect/>
+                    </a:stretch>
+                  </pic:blipFill>
+                  <pic:spPr>
+                    <a:xfrm>
+                      <a:off x="0" y="0"/>
+                      <a:ext cx="4737100" cy="3136900"/>
+                    </a:xfrm>
+                    <a:prstGeom prst="rect">
+                      <a:avLst/>
+                    </a:prstGeom>
+                  </pic:spPr>
+                </pic:pic>
+              </a:graphicData>
+            </a:graphic>
+          </wp:inline>
+        </w:drawing>
+      </w:r>
+    </w:p>
+    <w:p>
+      <w:pPr>
+        <w:rPr>
+          <w:b/>
+          <w:bCs/>
+        </w:rPr>
+      </w:pPr>
+    </w:p>
+    <w:p>
+      <w:pPr>
+        <w:rPr>
+          <w:b/>
+          <w:bCs/>
+        </w:rPr>
+      </w:pPr>
+      <w:r>
+        <w:rPr>
+          <w:b/>
+          <w:bCs/>
+        </w:rPr>
+        <w:t>5.2.</w:t>
+      </w:r>
+      <w:r>
+        <w:rPr>
+          <w:b/>
+          <w:bCs/>
+        </w:rPr>
+        <w:t>4</w:t>
+      </w:r>
+      <w:r>
+        <w:rPr>
+          <w:b/>
+          <w:bCs/>
+        </w:rPr>
+        <w:t xml:space="preserve"> </w:t>
+      </w:r>
+      <w:r>
+        <w:rPr>
+          <w:b/>
+          <w:bCs/>
+        </w:rPr>
+        <w:t>Cerrar</w:t>
+      </w:r>
+      <w:r>
+        <w:rPr>
+          <w:b/>
+          <w:bCs/>
+        </w:rPr>
+        <w:t xml:space="preserve"> </w:t>
+      </w:r>
+      <w:r>
+        <w:rPr>
+          <w:b/>
+          <w:bCs/>
+        </w:rPr>
+        <w:t>pedido</w:t>
+      </w:r>
+    </w:p>
+    <w:p>
+      <w:pPr>
+        <w:rPr>
+          <w:b/>
+          <w:bCs/>
+        </w:rPr>
+      </w:pPr>
+      <w:r>
+        <w:rPr>
+          <w:b/>
+          <w:bCs/>
+          <w:noProof/>
+        </w:rPr>
+        <w:drawing>
+          <wp:inline distT="0" distB="0" distL="0" distR="0" wp14:anchorId="262995FA" wp14:editId="0C8E8CCF">
+            <wp:extent cx="5105400" cy="3683000"/>
+            <wp:effectExtent l="0" t="0" r="0" b="0"/>
+            <wp:docPr id="34" name="Imagen 34" descr="Diagrama&#10;&#10;Descripción generada automáticamente"/>
+            <wp:cNvGraphicFramePr>
+              <a:graphicFrameLocks xmlns:a="http://schemas.openxmlformats.org/drawingml/2006/main" noChangeAspect="1"/>
+            </wp:cNvGraphicFramePr>
+            <a:graphic xmlns:a="http://schemas.openxmlformats.org/drawingml/2006/main">
+              <a:graphicData uri="http://schemas.openxmlformats.org/drawingml/2006/picture">
+                <pic:pic xmlns:pic="http://schemas.openxmlformats.org/drawingml/2006/picture">
+                  <pic:nvPicPr>
+                    <pic:cNvPr id="34" name="Imagen 34" descr="Diagrama&#10;&#10;Descripción generada automáticamente"/>
+                    <pic:cNvPicPr/>
+                  </pic:nvPicPr>
+                  <pic:blipFill>
+                    <a:blip r:embed="rId47">
+                      <a:extLst>
+                        <a:ext uri="{28A0092B-C50C-407E-A947-70E740481C1C}">
+                          <a14:useLocalDpi xmlns:a14="http://schemas.microsoft.com/office/drawing/2010/main" val="0"/>
+                        </a:ext>
+                      </a:extLst>
+                    </a:blip>
+                    <a:stretch>
+                      <a:fillRect/>
+                    </a:stretch>
+                  </pic:blipFill>
+                  <pic:spPr>
+                    <a:xfrm>
+                      <a:off x="0" y="0"/>
+                      <a:ext cx="5105400" cy="3683000"/>
+                    </a:xfrm>
+                    <a:prstGeom prst="rect">
+                      <a:avLst/>
+                    </a:prstGeom>
+                  </pic:spPr>
+                </pic:pic>
+              </a:graphicData>
+            </a:graphic>
+          </wp:inline>
+        </w:drawing>
+      </w:r>
+    </w:p>
+    <w:p>
+      <w:pPr>
+        <w:rPr>
+          <w:b/>
+          <w:bCs/>
+        </w:rPr>
+      </w:pPr>
+    </w:p>
+    <w:p>
+      <w:pPr>
+        <w:rPr>
+          <w:b/>
+          <w:bCs/>
+        </w:rPr>
+      </w:pPr>
+      <w:r>
+        <w:rPr>
+          <w:b/>
+          <w:bCs/>
+        </w:rPr>
+        <w:lastRenderedPageBreak/>
+        <w:t>5.2.</w:t>
+      </w:r>
+      <w:r>
+        <w:rPr>
+          <w:b/>
+          <w:bCs/>
+        </w:rPr>
+        <w:t>5</w:t>
+      </w:r>
+      <w:r>
+        <w:rPr>
+          <w:b/>
+          <w:bCs/>
+        </w:rPr>
+        <w:t xml:space="preserve"> </w:t>
+      </w:r>
+      <w:r>
+        <w:rPr>
+          <w:b/>
+          <w:bCs/>
+        </w:rPr>
+        <w:t>Listar pedidos</w:t>
+      </w:r>
+      <w:r>
+        <w:rPr>
+          <w:b/>
+          <w:bCs/>
+          <w:noProof/>
+        </w:rPr>
+        <w:drawing>
+          <wp:inline distT="0" distB="0" distL="0" distR="0" wp14:anchorId="3572303A" wp14:editId="78AC2EF8">
+            <wp:extent cx="4483100" cy="2933700"/>
+            <wp:effectExtent l="0" t="0" r="0" b="0"/>
+            <wp:docPr id="35" name="Imagen 35" descr="Diagrama&#10;&#10;Descripción generada automáticamente"/>
+            <wp:cNvGraphicFramePr>
+              <a:graphicFrameLocks xmlns:a="http://schemas.openxmlformats.org/drawingml/2006/main" noChangeAspect="1"/>
+            </wp:cNvGraphicFramePr>
+            <a:graphic xmlns:a="http://schemas.openxmlformats.org/drawingml/2006/main">
+              <a:graphicData uri="http://schemas.openxmlformats.org/drawingml/2006/picture">
+                <pic:pic xmlns:pic="http://schemas.openxmlformats.org/drawingml/2006/picture">
+                  <pic:nvPicPr>
+                    <pic:cNvPr id="35" name="Imagen 35" descr="Diagrama&#10;&#10;Descripción generada automáticamente"/>
+                    <pic:cNvPicPr/>
+                  </pic:nvPicPr>
+                  <pic:blipFill>
+                    <a:blip r:embed="rId48">
+                      <a:extLst>
+                        <a:ext uri="{28A0092B-C50C-407E-A947-70E740481C1C}">
+                          <a14:useLocalDpi xmlns:a14="http://schemas.microsoft.com/office/drawing/2010/main" val="0"/>
+                        </a:ext>
+                      </a:extLst>
+                    </a:blip>
+                    <a:stretch>
+                      <a:fillRect/>
+                    </a:stretch>
+                  </pic:blipFill>
+                  <pic:spPr>
+                    <a:xfrm>
+                      <a:off x="0" y="0"/>
+                      <a:ext cx="4483100" cy="2933700"/>
+                    </a:xfrm>
+                    <a:prstGeom prst="rect">
+                      <a:avLst/>
+                    </a:prstGeom>
+                  </pic:spPr>
+                </pic:pic>
+              </a:graphicData>
+            </a:graphic>
+          </wp:inline>
+        </w:drawing>
+      </w:r>
+    </w:p>
+    <w:p>
+      <w:pPr>
+        <w:rPr>
+          <w:b/>
+          <w:bCs/>
+        </w:rPr>
+      </w:pPr>
+    </w:p>
+    <w:p>
+      <w:pPr>
+        <w:pStyle w:val="Ttulo2"/>
+      </w:pPr>
+      <w:bookmarkStart w:id="36" w:name="_Toc79350232"/>
+      <w:r>
+        <w:t>5.3 Gestión de fabricación</w:t>
+      </w:r>
+      <w:bookmarkEnd w:id="36"/>
+    </w:p>
+    <w:p>
+      <w:pPr>
+        <w:rPr>
+          <w:b/>
+          <w:bCs/>
+        </w:rPr>
+      </w:pPr>
+      <w:r>
+        <w:rPr>
+          <w:b/>
+          <w:bCs/>
+        </w:rPr>
+        <w:t xml:space="preserve">5.3.1 </w:t>
+      </w:r>
+      <w:r>
+        <w:rPr>
+          <w:b/>
+          <w:bCs/>
+        </w:rPr>
+        <w:t>Registrar producto</w:t>
+      </w:r>
+      <w:r>
+        <w:rPr>
+          <w:b/>
+          <w:bCs/>
+          <w:noProof/>
+        </w:rPr>
+        <w:drawing>
+          <wp:inline distT="0" distB="0" distL="0" distR="0" wp14:anchorId="6B83147C" wp14:editId="6E614C6C">
+            <wp:extent cx="5400040" cy="3543935"/>
+            <wp:effectExtent l="0" t="0" r="0" b="0"/>
+            <wp:docPr id="40" name="Imagen 40" descr="Diagrama&#10;&#10;Descripción generada automáticamente"/>
+            <wp:cNvGraphicFramePr>
+              <a:graphicFrameLocks xmlns:a="http://schemas.openxmlformats.org/drawingml/2006/main" noChangeAspect="1"/>
+            </wp:cNvGraphicFramePr>
+            <a:graphic xmlns:a="http://schemas.openxmlformats.org/drawingml/2006/main">
+              <a:graphicData uri="http://schemas.openxmlformats.org/drawingml/2006/picture">
+                <pic:pic xmlns:pic="http://schemas.openxmlformats.org/drawingml/2006/picture">
+                  <pic:nvPicPr>
+                    <pic:cNvPr id="40" name="Imagen 40" descr="Diagrama&#10;&#10;Descripción generada automáticamente"/>
+                    <pic:cNvPicPr/>
+                  </pic:nvPicPr>
+                  <pic:blipFill>
+                    <a:blip r:embed="rId49">
+                      <a:extLst>
+                        <a:ext uri="{28A0092B-C50C-407E-A947-70E740481C1C}">
+                          <a14:useLocalDpi xmlns:a14="http://schemas.microsoft.com/office/drawing/2010/main" val="0"/>
+                        </a:ext>
+                      </a:extLst>
+                    </a:blip>
+                    <a:stretch>
+                      <a:fillRect/>
+                    </a:stretch>
+                  </pic:blipFill>
+                  <pic:spPr>
+                    <a:xfrm>
+                      <a:off x="0" y="0"/>
+                      <a:ext cx="5400040" cy="3543935"/>
+                    </a:xfrm>
+                    <a:prstGeom prst="rect">
+                      <a:avLst/>
+                    </a:prstGeom>
+                  </pic:spPr>
+                </pic:pic>
+              </a:graphicData>
+            </a:graphic>
+          </wp:inline>
+        </w:drawing>
+      </w:r>
+    </w:p>
+    <w:p>
+      <w:pPr>
+        <w:rPr>
+          <w:b/>
+          <w:bCs/>
+        </w:rPr>
+      </w:pPr>
+    </w:p>
+    <w:p>
+      <w:pPr>
+        <w:rPr>
+          <w:b/>
+          <w:bCs/>
+        </w:rPr>
+      </w:pPr>
+      <w:r>
+        <w:rPr>
+          <w:b/>
+          <w:bCs/>
+        </w:rPr>
+        <w:lastRenderedPageBreak/>
+        <w:t>5.3.</w:t>
+      </w:r>
+      <w:r>
+        <w:rPr>
+          <w:b/>
+          <w:bCs/>
+        </w:rPr>
+        <w:t>2</w:t>
+      </w:r>
+      <w:r>
+        <w:rPr>
+          <w:b/>
+          <w:bCs/>
+        </w:rPr>
+        <w:t xml:space="preserve"> </w:t>
+      </w:r>
+      <w:r>
+        <w:rPr>
+          <w:b/>
+          <w:bCs/>
+        </w:rPr>
+        <w:t>Modificar producto</w:t>
+      </w:r>
+      <w:r>
+        <w:rPr>
+          <w:b/>
+          <w:bCs/>
+          <w:noProof/>
+        </w:rPr>
+        <w:drawing>
+          <wp:inline distT="0" distB="0" distL="0" distR="0" wp14:anchorId="509EC176" wp14:editId="18A409E4">
+            <wp:extent cx="5400040" cy="4625340"/>
+            <wp:effectExtent l="0" t="0" r="0" b="0"/>
+            <wp:docPr id="41" name="Imagen 41" descr="Diagrama&#10;&#10;Descripción generada automáticamente"/>
+            <wp:cNvGraphicFramePr>
+              <a:graphicFrameLocks xmlns:a="http://schemas.openxmlformats.org/drawingml/2006/main" noChangeAspect="1"/>
+            </wp:cNvGraphicFramePr>
+            <a:graphic xmlns:a="http://schemas.openxmlformats.org/drawingml/2006/main">
+              <a:graphicData uri="http://schemas.openxmlformats.org/drawingml/2006/picture">
+                <pic:pic xmlns:pic="http://schemas.openxmlformats.org/drawingml/2006/picture">
+                  <pic:nvPicPr>
+                    <pic:cNvPr id="41" name="Imagen 41" descr="Diagrama&#10;&#10;Descripción generada automáticamente"/>
+                    <pic:cNvPicPr/>
+                  </pic:nvPicPr>
+                  <pic:blipFill>
+                    <a:blip r:embed="rId50">
+                      <a:extLst>
+                        <a:ext uri="{28A0092B-C50C-407E-A947-70E740481C1C}">
+                          <a14:useLocalDpi xmlns:a14="http://schemas.microsoft.com/office/drawing/2010/main" val="0"/>
+                        </a:ext>
+                      </a:extLst>
+                    </a:blip>
+                    <a:stretch>
+                      <a:fillRect/>
+                    </a:stretch>
+                  </pic:blipFill>
+                  <pic:spPr>
+                    <a:xfrm>
+                      <a:off x="0" y="0"/>
+                      <a:ext cx="5400040" cy="4625340"/>
+                    </a:xfrm>
+                    <a:prstGeom prst="rect">
+                      <a:avLst/>
+                    </a:prstGeom>
+                  </pic:spPr>
+                </pic:pic>
+              </a:graphicData>
+            </a:graphic>
+          </wp:inline>
+        </w:drawing>
+      </w:r>
+    </w:p>
+    <w:p>
+      <w:pPr>
+        <w:rPr>
+          <w:b/>
+          <w:bCs/>
+        </w:rPr>
+      </w:pPr>
+    </w:p>
+    <w:p>
+      <w:pPr>
+        <w:rPr>
+          <w:b/>
+          <w:bCs/>
+        </w:rPr>
+      </w:pPr>
+      <w:r>
+        <w:rPr>
+          <w:b/>
+          <w:bCs/>
+        </w:rPr>
+        <w:lastRenderedPageBreak/>
+        <w:t>5.3.</w:t>
+      </w:r>
+      <w:r>
+        <w:rPr>
+          <w:b/>
+          <w:bCs/>
+        </w:rPr>
+        <w:t>3</w:t>
+      </w:r>
+      <w:r>
+        <w:rPr>
+          <w:b/>
+          <w:bCs/>
+        </w:rPr>
+        <w:t xml:space="preserve"> Analizar pedido</w:t>
+      </w:r>
+      <w:r>
+        <w:rPr>
+          <w:b/>
+          <w:bCs/>
+          <w:noProof/>
+        </w:rPr>
+        <w:drawing>
+          <wp:inline distT="0" distB="0" distL="0" distR="0" wp14:anchorId="7E69637E" wp14:editId="57534CDD">
+            <wp:extent cx="5400040" cy="4548505"/>
+            <wp:effectExtent l="0" t="0" r="0" b="0"/>
+            <wp:docPr id="36" name="Imagen 36" descr="Diagrama&#10;&#10;Descripción generada automáticamente"/>
+            <wp:cNvGraphicFramePr>
+              <a:graphicFrameLocks xmlns:a="http://schemas.openxmlformats.org/drawingml/2006/main" noChangeAspect="1"/>
+            </wp:cNvGraphicFramePr>
+            <a:graphic xmlns:a="http://schemas.openxmlformats.org/drawingml/2006/main">
+              <a:graphicData uri="http://schemas.openxmlformats.org/drawingml/2006/picture">
+                <pic:pic xmlns:pic="http://schemas.openxmlformats.org/drawingml/2006/picture">
+                  <pic:nvPicPr>
+                    <pic:cNvPr id="36" name="Imagen 36" descr="Diagrama&#10;&#10;Descripción generada automáticamente"/>
+                    <pic:cNvPicPr/>
+                  </pic:nvPicPr>
+                  <pic:blipFill>
+                    <a:blip r:embed="rId51">
                       <a:extLst>
                         <a:ext uri="{28A0092B-C50C-407E-A947-70E740481C1C}">
                           <a14:useLocalDpi xmlns:a14="http://schemas.microsoft.com/office/drawing/2010/main" val="0"/>
@@ -24961,6 +26177,277 @@
     <w:p>
       <w:pPr>
         <w:rPr>
+          <w:noProof/>
+        </w:rPr>
+      </w:pPr>
+    </w:p>
+    <w:p>
+      <w:pPr>
+        <w:rPr>
+          <w:b/>
+          <w:bCs/>
+        </w:rPr>
+      </w:pPr>
+      <w:r>
+        <w:rPr>
+          <w:b/>
+          <w:bCs/>
+        </w:rPr>
+        <w:lastRenderedPageBreak/>
+        <w:t>5.3.</w:t>
+      </w:r>
+      <w:r>
+        <w:rPr>
+          <w:b/>
+          <w:bCs/>
+        </w:rPr>
+        <w:t>4</w:t>
+      </w:r>
+      <w:r>
+        <w:rPr>
+          <w:b/>
+          <w:bCs/>
+        </w:rPr>
+        <w:t xml:space="preserve"> </w:t>
+      </w:r>
+      <w:r>
+        <w:rPr>
+          <w:b/>
+          <w:bCs/>
+        </w:rPr>
+        <w:t>Comenzar fabricación</w:t>
+      </w:r>
+      <w:r>
+        <w:rPr>
+          <w:b/>
+          <w:bCs/>
+          <w:noProof/>
+        </w:rPr>
+        <w:drawing>
+          <wp:inline distT="0" distB="0" distL="0" distR="0" wp14:anchorId="041C22BC" wp14:editId="6ECCBB82">
+            <wp:extent cx="5041900" cy="3771900"/>
+            <wp:effectExtent l="0" t="0" r="0" b="0"/>
+            <wp:docPr id="37" name="Imagen 37" descr="Diagrama&#10;&#10;Descripción generada automáticamente"/>
+            <wp:cNvGraphicFramePr>
+              <a:graphicFrameLocks xmlns:a="http://schemas.openxmlformats.org/drawingml/2006/main" noChangeAspect="1"/>
+            </wp:cNvGraphicFramePr>
+            <a:graphic xmlns:a="http://schemas.openxmlformats.org/drawingml/2006/main">
+              <a:graphicData uri="http://schemas.openxmlformats.org/drawingml/2006/picture">
+                <pic:pic xmlns:pic="http://schemas.openxmlformats.org/drawingml/2006/picture">
+                  <pic:nvPicPr>
+                    <pic:cNvPr id="37" name="Imagen 37" descr="Diagrama&#10;&#10;Descripción generada automáticamente"/>
+                    <pic:cNvPicPr/>
+                  </pic:nvPicPr>
+                  <pic:blipFill>
+                    <a:blip r:embed="rId52">
+                      <a:extLst>
+                        <a:ext uri="{28A0092B-C50C-407E-A947-70E740481C1C}">
+                          <a14:useLocalDpi xmlns:a14="http://schemas.microsoft.com/office/drawing/2010/main" val="0"/>
+                        </a:ext>
+                      </a:extLst>
+                    </a:blip>
+                    <a:stretch>
+                      <a:fillRect/>
+                    </a:stretch>
+                  </pic:blipFill>
+                  <pic:spPr>
+                    <a:xfrm>
+                      <a:off x="0" y="0"/>
+                      <a:ext cx="5041900" cy="3771900"/>
+                    </a:xfrm>
+                    <a:prstGeom prst="rect">
+                      <a:avLst/>
+                    </a:prstGeom>
+                  </pic:spPr>
+                </pic:pic>
+              </a:graphicData>
+            </a:graphic>
+          </wp:inline>
+        </w:drawing>
+      </w:r>
+    </w:p>
+    <w:p>
+      <w:pPr>
+        <w:rPr>
+          <w:noProof/>
+        </w:rPr>
+      </w:pPr>
+    </w:p>
+    <w:p>
+      <w:pPr>
+        <w:rPr>
+          <w:b/>
+          <w:bCs/>
+        </w:rPr>
+      </w:pPr>
+      <w:r>
+        <w:rPr>
+          <w:b/>
+          <w:bCs/>
+        </w:rPr>
+        <w:t>5.3.</w:t>
+      </w:r>
+      <w:r>
+        <w:rPr>
+          <w:b/>
+          <w:bCs/>
+        </w:rPr>
+        <w:t>5</w:t>
+      </w:r>
+      <w:r>
+        <w:rPr>
+          <w:b/>
+          <w:bCs/>
+        </w:rPr>
+        <w:t xml:space="preserve"> </w:t>
+      </w:r>
+      <w:r>
+        <w:rPr>
+          <w:b/>
+          <w:bCs/>
+        </w:rPr>
+        <w:t>Cerrar fabricación</w:t>
+      </w:r>
+      <w:r>
+        <w:rPr>
+          <w:b/>
+          <w:bCs/>
+          <w:noProof/>
+        </w:rPr>
+        <w:drawing>
+          <wp:inline distT="0" distB="0" distL="0" distR="0" wp14:anchorId="221D904A" wp14:editId="1A5E7BC9">
+            <wp:extent cx="4787900" cy="3860800"/>
+            <wp:effectExtent l="0" t="0" r="0" b="0"/>
+            <wp:docPr id="38" name="Imagen 38" descr="Diagrama&#10;&#10;Descripción generada automáticamente"/>
+            <wp:cNvGraphicFramePr>
+              <a:graphicFrameLocks xmlns:a="http://schemas.openxmlformats.org/drawingml/2006/main" noChangeAspect="1"/>
+            </wp:cNvGraphicFramePr>
+            <a:graphic xmlns:a="http://schemas.openxmlformats.org/drawingml/2006/main">
+              <a:graphicData uri="http://schemas.openxmlformats.org/drawingml/2006/picture">
+                <pic:pic xmlns:pic="http://schemas.openxmlformats.org/drawingml/2006/picture">
+                  <pic:nvPicPr>
+                    <pic:cNvPr id="38" name="Imagen 38" descr="Diagrama&#10;&#10;Descripción generada automáticamente"/>
+                    <pic:cNvPicPr/>
+                  </pic:nvPicPr>
+                  <pic:blipFill>
+                    <a:blip r:embed="rId53">
+                      <a:extLst>
+                        <a:ext uri="{28A0092B-C50C-407E-A947-70E740481C1C}">
+                          <a14:useLocalDpi xmlns:a14="http://schemas.microsoft.com/office/drawing/2010/main" val="0"/>
+                        </a:ext>
+                      </a:extLst>
+                    </a:blip>
+                    <a:stretch>
+                      <a:fillRect/>
+                    </a:stretch>
+                  </pic:blipFill>
+                  <pic:spPr>
+                    <a:xfrm>
+                      <a:off x="0" y="0"/>
+                      <a:ext cx="4787900" cy="3860800"/>
+                    </a:xfrm>
+                    <a:prstGeom prst="rect">
+                      <a:avLst/>
+                    </a:prstGeom>
+                  </pic:spPr>
+                </pic:pic>
+              </a:graphicData>
+            </a:graphic>
+          </wp:inline>
+        </w:drawing>
+      </w:r>
+    </w:p>
+    <w:p>
+      <w:pPr>
+        <w:rPr>
+          <w:noProof/>
+        </w:rPr>
+      </w:pPr>
+    </w:p>
+    <w:p>
+      <w:pPr>
+        <w:rPr>
+          <w:noProof/>
+        </w:rPr>
+      </w:pPr>
+      <w:r>
+        <w:rPr>
+          <w:b/>
+          <w:bCs/>
+        </w:rPr>
+        <w:t>5.3.</w:t>
+      </w:r>
+      <w:r>
+        <w:rPr>
+          <w:b/>
+          <w:bCs/>
+        </w:rPr>
+        <w:t>6</w:t>
+      </w:r>
+      <w:r>
+        <w:rPr>
+          <w:b/>
+          <w:bCs/>
+        </w:rPr>
+        <w:t xml:space="preserve"> </w:t>
+      </w:r>
+      <w:r>
+        <w:rPr>
+          <w:b/>
+          <w:bCs/>
+        </w:rPr>
+        <w:t>Terminar productos</w:t>
+      </w:r>
+      <w:r>
+        <w:rPr>
+          <w:noProof/>
+        </w:rPr>
+        <w:drawing>
+          <wp:inline distT="0" distB="0" distL="0" distR="0" wp14:anchorId="529270DA" wp14:editId="3A9A2F11">
+            <wp:extent cx="5400040" cy="3940810"/>
+            <wp:effectExtent l="0" t="0" r="0" b="0"/>
+            <wp:docPr id="39" name="Imagen 39" descr="Diagrama&#10;&#10;Descripción generada automáticamente"/>
+            <wp:cNvGraphicFramePr>
+              <a:graphicFrameLocks xmlns:a="http://schemas.openxmlformats.org/drawingml/2006/main" noChangeAspect="1"/>
+            </wp:cNvGraphicFramePr>
+            <a:graphic xmlns:a="http://schemas.openxmlformats.org/drawingml/2006/main">
+              <a:graphicData uri="http://schemas.openxmlformats.org/drawingml/2006/picture">
+                <pic:pic xmlns:pic="http://schemas.openxmlformats.org/drawingml/2006/picture">
+                  <pic:nvPicPr>
+                    <pic:cNvPr id="39" name="Imagen 39" descr="Diagrama&#10;&#10;Descripción generada automáticamente"/>
+                    <pic:cNvPicPr/>
+                  </pic:nvPicPr>
+                  <pic:blipFill>
+                    <a:blip r:embed="rId54">
+                      <a:extLst>
+                        <a:ext uri="{28A0092B-C50C-407E-A947-70E740481C1C}">
+                          <a14:useLocalDpi xmlns:a14="http://schemas.microsoft.com/office/drawing/2010/main" val="0"/>
+                        </a:ext>
+                      </a:extLst>
+                    </a:blip>
+                    <a:stretch>
+                      <a:fillRect/>
+                    </a:stretch>
+                  </pic:blipFill>
+                  <pic:spPr>
+                    <a:xfrm>
+                      <a:off x="0" y="0"/>
+                      <a:ext cx="5400040" cy="3940810"/>
+                    </a:xfrm>
+                    <a:prstGeom prst="rect">
+                      <a:avLst/>
+                    </a:prstGeom>
+                  </pic:spPr>
+                </pic:pic>
+              </a:graphicData>
+            </a:graphic>
+          </wp:inline>
+        </w:drawing>
+      </w:r>
+    </w:p>
+    <w:p>
+      <w:pPr>
+        <w:rPr>
           <w:b/>
           <w:bCs/>
         </w:rPr>
@@ -24970,10 +26457,12 @@
       <w:pPr>
         <w:pStyle w:val="Ttulo2"/>
       </w:pPr>
+      <w:bookmarkStart w:id="37" w:name="_Toc79350233"/>
       <w:r>
         <w:lastRenderedPageBreak/>
         <w:t>5.4 Gestión de compras</w:t>
       </w:r>
+      <w:bookmarkEnd w:id="37"/>
     </w:p>
     <w:p>
       <w:pPr>
@@ -25009,7 +26498,7 @@
                     <pic:cNvPicPr/>
                   </pic:nvPicPr>
                   <pic:blipFill>
-                    <a:blip r:embed="rId42">
+                    <a:blip r:embed="rId55">
                       <a:extLst>
                         <a:ext uri="{28A0092B-C50C-407E-A947-70E740481C1C}">
                           <a14:useLocalDpi xmlns:a14="http://schemas.microsoft.com/office/drawing/2010/main" val="0"/>
@@ -25048,10 +26537,12 @@
       <w:pPr>
         <w:pStyle w:val="Ttulo1"/>
       </w:pPr>
+      <w:bookmarkStart w:id="38" w:name="_Toc79350234"/>
       <w:r>
         <w:lastRenderedPageBreak/>
         <w:t>6. Diagrama de componentes</w:t>
       </w:r>
+      <w:bookmarkEnd w:id="38"/>
     </w:p>
     <w:p>
       <w:r>
@@ -25074,7 +26565,7 @@
                     <pic:cNvPicPr/>
                   </pic:nvPicPr>
                   <pic:blipFill>
-                    <a:blip r:embed="rId43">
+                    <a:blip r:embed="rId56">
                       <a:extLst>
                         <a:ext uri="{28A0092B-C50C-407E-A947-70E740481C1C}">
                           <a14:useLocalDpi xmlns:a14="http://schemas.microsoft.com/office/drawing/2010/main" val="0"/>
@@ -25110,10 +26601,12 @@
       <w:pPr>
         <w:pStyle w:val="Ttulo1"/>
       </w:pPr>
+      <w:bookmarkStart w:id="39" w:name="_Toc79350235"/>
       <w:r>
         <w:lastRenderedPageBreak/>
         <w:t>7. Diagrama Entidad-Relación</w:t>
       </w:r>
+      <w:bookmarkEnd w:id="39"/>
     </w:p>
     <w:p>
       <w:r>
@@ -25139,7 +26632,7 @@
                     <pic:cNvPicPr/>
                   </pic:nvPicPr>
                   <pic:blipFill>
-                    <a:blip r:embed="rId44" cstate="print">
+                    <a:blip r:embed="rId57" cstate="print">
                       <a:extLst>
                         <a:ext uri="{28A0092B-C50C-407E-A947-70E740481C1C}">
                           <a14:useLocalDpi xmlns:a14="http://schemas.microsoft.com/office/drawing/2010/main" val="0"/>
@@ -25171,10 +26664,12 @@
       <w:pPr>
         <w:pStyle w:val="Ttulo2"/>
       </w:pPr>
+      <w:bookmarkStart w:id="40" w:name="_Toc79350236"/>
       <w:r>
         <w:lastRenderedPageBreak/>
         <w:t>7.1 Productos y plantilla</w:t>
       </w:r>
+      <w:bookmarkEnd w:id="40"/>
     </w:p>
     <w:p>
       <w:r>
@@ -25197,7 +26692,7 @@
                     <pic:cNvPicPr/>
                   </pic:nvPicPr>
                   <pic:blipFill>
-                    <a:blip r:embed="rId45">
+                    <a:blip r:embed="rId58">
                       <a:extLst>
                         <a:ext uri="{28A0092B-C50C-407E-A947-70E740481C1C}">
                           <a14:useLocalDpi xmlns:a14="http://schemas.microsoft.com/office/drawing/2010/main" val="0"/>
@@ -25229,10 +26724,12 @@
       <w:pPr>
         <w:pStyle w:val="Ttulo2"/>
       </w:pPr>
+      <w:bookmarkStart w:id="41" w:name="_Toc79350237"/>
       <w:r>
         <w:lastRenderedPageBreak/>
         <w:t>7.2 Pedidos</w:t>
       </w:r>
+      <w:bookmarkEnd w:id="41"/>
     </w:p>
     <w:p>
       <w:r>
@@ -25255,7 +26752,7 @@
                     <pic:cNvPicPr/>
                   </pic:nvPicPr>
                   <pic:blipFill>
-                    <a:blip r:embed="rId46">
+                    <a:blip r:embed="rId59">
                       <a:extLst>
                         <a:ext uri="{28A0092B-C50C-407E-A947-70E740481C1C}">
                           <a14:useLocalDpi xmlns:a14="http://schemas.microsoft.com/office/drawing/2010/main" val="0"/>
@@ -25287,9 +26784,11 @@
       <w:pPr>
         <w:pStyle w:val="Ttulo2"/>
       </w:pPr>
+      <w:bookmarkStart w:id="42" w:name="_Toc79350238"/>
       <w:r>
         <w:t>7.3 Fabricación</w:t>
       </w:r>
+      <w:bookmarkEnd w:id="42"/>
     </w:p>
     <w:p>
       <w:r>
@@ -25312,7 +26811,7 @@
                     <pic:cNvPicPr/>
                   </pic:nvPicPr>
                   <pic:blipFill>
-                    <a:blip r:embed="rId47">
+                    <a:blip r:embed="rId60">
                       <a:extLst>
                         <a:ext uri="{28A0092B-C50C-407E-A947-70E740481C1C}">
                           <a14:useLocalDpi xmlns:a14="http://schemas.microsoft.com/office/drawing/2010/main" val="0"/>
@@ -25344,10 +26843,12 @@
       <w:pPr>
         <w:pStyle w:val="Ttulo2"/>
       </w:pPr>
+      <w:bookmarkStart w:id="43" w:name="_Toc79350239"/>
       <w:r>
         <w:lastRenderedPageBreak/>
         <w:t>7.4 Compras</w:t>
       </w:r>
+      <w:bookmarkEnd w:id="43"/>
     </w:p>
     <w:p>
       <w:r>
@@ -25370,7 +26871,7 @@
                     <pic:cNvPicPr/>
                   </pic:nvPicPr>
                   <pic:blipFill>
-                    <a:blip r:embed="rId48">
+                    <a:blip r:embed="rId61">
                       <a:extLst>
                         <a:ext uri="{28A0092B-C50C-407E-A947-70E740481C1C}">
                           <a14:useLocalDpi xmlns:a14="http://schemas.microsoft.com/office/drawing/2010/main" val="0"/>
@@ -25407,7 +26908,6 @@
           <w:szCs w:val="32"/>
         </w:rPr>
       </w:pPr>
-      <w:bookmarkStart w:id="30" w:name="_Toc79276343"/>
       <w:r>
         <w:br w:type="page"/>
       </w:r>
@@ -25416,21 +26916,102 @@
       <w:pPr>
         <w:pStyle w:val="Ttulo1"/>
       </w:pPr>
+      <w:bookmarkStart w:id="44" w:name="_Toc79350240"/>
       <w:r>
         <w:lastRenderedPageBreak/>
-        <w:t>8. Interfaz de usuario</w:t>
-      </w:r>
+        <w:t>8. Diagrama de despliegue</w:t>
+      </w:r>
+      <w:bookmarkEnd w:id="44"/>
+    </w:p>
+    <w:p/>
+    <w:p>
+      <w:pPr>
+        <w:rPr>
+          <w:rFonts w:eastAsiaTheme="majorEastAsia" w:cstheme="majorBidi"/>
+          <w:color w:val="44546A" w:themeColor="text2"/>
+          <w:sz w:val="28"/>
+          <w:szCs w:val="32"/>
+        </w:rPr>
+      </w:pPr>
+      <w:r>
+        <w:rPr>
+          <w:noProof/>
+        </w:rPr>
+        <w:drawing>
+          <wp:inline distT="0" distB="0" distL="0" distR="0" wp14:anchorId="5F1DB4DB" wp14:editId="3638183A">
+            <wp:extent cx="3606800" cy="2654300"/>
+            <wp:effectExtent l="0" t="0" r="0" b="0"/>
+            <wp:docPr id="42" name="Imagen 42" descr="Diagrama&#10;&#10;Descripción generada automáticamente"/>
+            <wp:cNvGraphicFramePr>
+              <a:graphicFrameLocks xmlns:a="http://schemas.openxmlformats.org/drawingml/2006/main" noChangeAspect="1"/>
+            </wp:cNvGraphicFramePr>
+            <a:graphic xmlns:a="http://schemas.openxmlformats.org/drawingml/2006/main">
+              <a:graphicData uri="http://schemas.openxmlformats.org/drawingml/2006/picture">
+                <pic:pic xmlns:pic="http://schemas.openxmlformats.org/drawingml/2006/picture">
+                  <pic:nvPicPr>
+                    <pic:cNvPr id="42" name="Imagen 42" descr="Diagrama&#10;&#10;Descripción generada automáticamente"/>
+                    <pic:cNvPicPr/>
+                  </pic:nvPicPr>
+                  <pic:blipFill>
+                    <a:blip r:embed="rId62">
+                      <a:extLst>
+                        <a:ext uri="{28A0092B-C50C-407E-A947-70E740481C1C}">
+                          <a14:useLocalDpi xmlns:a14="http://schemas.microsoft.com/office/drawing/2010/main" val="0"/>
+                        </a:ext>
+                      </a:extLst>
+                    </a:blip>
+                    <a:stretch>
+                      <a:fillRect/>
+                    </a:stretch>
+                  </pic:blipFill>
+                  <pic:spPr>
+                    <a:xfrm>
+                      <a:off x="0" y="0"/>
+                      <a:ext cx="3606800" cy="2654300"/>
+                    </a:xfrm>
+                    <a:prstGeom prst="rect">
+                      <a:avLst/>
+                    </a:prstGeom>
+                  </pic:spPr>
+                </pic:pic>
+              </a:graphicData>
+            </a:graphic>
+          </wp:inline>
+        </w:drawing>
+      </w:r>
+      <w:r>
+        <w:br w:type="page"/>
+      </w:r>
+    </w:p>
+    <w:p>
+      <w:pPr>
+        <w:pStyle w:val="Ttulo1"/>
+      </w:pPr>
+      <w:bookmarkStart w:id="45" w:name="_Toc79350241"/>
+      <w:r>
+        <w:lastRenderedPageBreak/>
+        <w:t>9</w:t>
+      </w:r>
+      <w:r>
+        <w:t>. Interfaz de usuario</w:t>
+      </w:r>
+      <w:bookmarkEnd w:id="45"/>
     </w:p>
     <w:p>
       <w:pPr>
         <w:pStyle w:val="Ttulo2"/>
       </w:pPr>
-      <w:r>
-        <w:t xml:space="preserve">8.1 </w:t>
+      <w:bookmarkStart w:id="46" w:name="_Toc79350242"/>
+      <w:r>
+        <w:t>9</w:t>
+      </w:r>
+      <w:r>
+        <w:t xml:space="preserve">.1 </w:t>
       </w:r>
       <w:r>
         <w:t>Mapa de navegación</w:t>
       </w:r>
+      <w:bookmarkEnd w:id="46"/>
     </w:p>
     <w:p>
       <w:pPr>
@@ -25473,7 +27054,7 @@
                     <pic:cNvPicPr/>
                   </pic:nvPicPr>
                   <pic:blipFill>
-                    <a:blip r:embed="rId49">
+                    <a:blip r:embed="rId63">
                       <a:extLst>
                         <a:ext uri="{28A0092B-C50C-407E-A947-70E740481C1C}">
                           <a14:useLocalDpi xmlns:a14="http://schemas.microsoft.com/office/drawing/2010/main" val="0"/>
@@ -25535,7 +27116,7 @@
                     <pic:cNvPicPr/>
                   </pic:nvPicPr>
                   <pic:blipFill>
-                    <a:blip r:embed="rId50">
+                    <a:blip r:embed="rId64">
                       <a:extLst>
                         <a:ext uri="{28A0092B-C50C-407E-A947-70E740481C1C}">
                           <a14:useLocalDpi xmlns:a14="http://schemas.microsoft.com/office/drawing/2010/main" val="0"/>
@@ -25607,7 +27188,7 @@
                     <pic:cNvPicPr/>
                   </pic:nvPicPr>
                   <pic:blipFill>
-                    <a:blip r:embed="rId51">
+                    <a:blip r:embed="rId65">
                       <a:extLst>
                         <a:ext uri="{28A0092B-C50C-407E-A947-70E740481C1C}">
                           <a14:useLocalDpi xmlns:a14="http://schemas.microsoft.com/office/drawing/2010/main" val="0"/>
@@ -25677,7 +27258,7 @@
                     <pic:cNvPicPr/>
                   </pic:nvPicPr>
                   <pic:blipFill>
-                    <a:blip r:embed="rId52">
+                    <a:blip r:embed="rId66">
                       <a:extLst>
                         <a:ext uri="{28A0092B-C50C-407E-A947-70E740481C1C}">
                           <a14:useLocalDpi xmlns:a14="http://schemas.microsoft.com/office/drawing/2010/main" val="0"/>
@@ -25739,7 +27320,7 @@
                     <pic:cNvPicPr/>
                   </pic:nvPicPr>
                   <pic:blipFill>
-                    <a:blip r:embed="rId53">
+                    <a:blip r:embed="rId67">
                       <a:extLst>
                         <a:ext uri="{28A0092B-C50C-407E-A947-70E740481C1C}">
                           <a14:useLocalDpi xmlns:a14="http://schemas.microsoft.com/office/drawing/2010/main" val="0"/>
@@ -25803,7 +27384,7 @@
                     <pic:cNvPicPr/>
                   </pic:nvPicPr>
                   <pic:blipFill>
-                    <a:blip r:embed="rId54">
+                    <a:blip r:embed="rId68">
                       <a:extLst>
                         <a:ext uri="{28A0092B-C50C-407E-A947-70E740481C1C}">
                           <a14:useLocalDpi xmlns:a14="http://schemas.microsoft.com/office/drawing/2010/main" val="0"/>
@@ -25835,13 +27416,18 @@
       <w:pPr>
         <w:pStyle w:val="Ttulo2"/>
       </w:pPr>
+      <w:bookmarkStart w:id="47" w:name="_Toc79350243"/>
       <w:r>
         <w:lastRenderedPageBreak/>
-        <w:t xml:space="preserve">8.2 </w:t>
+        <w:t>9</w:t>
+      </w:r>
+      <w:r>
+        <w:t xml:space="preserve">.2 </w:t>
       </w:r>
       <w:r>
         <w:t>Prototipos</w:t>
       </w:r>
+      <w:bookmarkEnd w:id="47"/>
     </w:p>
     <w:p>
       <w:r>
@@ -25851,7 +27437,6 @@
         </w:rPr>
         <w:t>Procesar Pedid</w:t>
       </w:r>
-      <w:bookmarkEnd w:id="30"/>
       <w:r>
         <w:rPr>
           <w:b/>
@@ -25879,7 +27464,7 @@
                     <pic:cNvPicPr/>
                   </pic:nvPicPr>
                   <pic:blipFill>
-                    <a:blip r:embed="rId55">
+                    <a:blip r:embed="rId69">
                       <a:extLst>
                         <a:ext uri="{28A0092B-C50C-407E-A947-70E740481C1C}">
                           <a14:useLocalDpi xmlns:a14="http://schemas.microsoft.com/office/drawing/2010/main" val="0"/>
@@ -25907,17 +27492,16 @@
       </w:r>
     </w:p>
     <w:p>
-      <w:bookmarkStart w:id="31" w:name="_T03.5_Modelo_de"/>
-      <w:bookmarkEnd w:id="31"/>
-    </w:p>
-    <w:p>
-      <w:bookmarkStart w:id="32" w:name="BKM_2114AB01_18A4_4541_B94F_24F3579CC398"/>
-      <w:bookmarkStart w:id="33" w:name="3_1_4_COMPRAS_END"/>
-      <w:bookmarkStart w:id="34" w:name="BKM_F82D03E0_9DF7_4070_B9D5_ACAE68F4088F"/>
-      <w:bookmarkStart w:id="35" w:name="_Toc79276347"/>
-      <w:bookmarkEnd w:id="32"/>
-      <w:bookmarkEnd w:id="33"/>
-      <w:bookmarkEnd w:id="34"/>
+      <w:bookmarkStart w:id="48" w:name="_T03.5_Modelo_de"/>
+      <w:bookmarkEnd w:id="48"/>
+    </w:p>
+    <w:p>
+      <w:bookmarkStart w:id="49" w:name="BKM_2114AB01_18A4_4541_B94F_24F3579CC398"/>
+      <w:bookmarkStart w:id="50" w:name="3_1_4_COMPRAS_END"/>
+      <w:bookmarkStart w:id="51" w:name="BKM_F82D03E0_9DF7_4070_B9D5_ACAE68F4088F"/>
+      <w:bookmarkEnd w:id="49"/>
+      <w:bookmarkEnd w:id="50"/>
+      <w:bookmarkEnd w:id="51"/>
       <w:r>
         <w:rPr>
           <w:b/>
@@ -25925,7 +27509,6 @@
         </w:rPr>
         <w:t>Calcular materiales faltante</w:t>
       </w:r>
-      <w:bookmarkEnd w:id="35"/>
       <w:r>
         <w:rPr>
           <w:b/>
@@ -25953,7 +27536,7 @@
                     <pic:cNvPicPr/>
                   </pic:nvPicPr>
                   <pic:blipFill>
-                    <a:blip r:embed="rId56">
+                    <a:blip r:embed="rId70">
                       <a:extLst>
                         <a:ext uri="{28A0092B-C50C-407E-A947-70E740481C1C}">
                           <a14:useLocalDpi xmlns:a14="http://schemas.microsoft.com/office/drawing/2010/main" val="0"/>
@@ -25983,13 +27566,419 @@
     <w:p/>
     <w:p>
       <w:pPr>
-        <w:pStyle w:val="Ttulo2"/>
-      </w:pPr>
-      <w:bookmarkStart w:id="36" w:name="_T04.5_Modelo_de"/>
-      <w:bookmarkEnd w:id="36"/>
-    </w:p>
+        <w:rPr>
+          <w:rFonts w:eastAsia="Calibri" w:cs="Arial"/>
+          <w:b/>
+          <w:color w:val="4F81BC"/>
+          <w:sz w:val="26"/>
+          <w:szCs w:val="32"/>
+        </w:rPr>
+      </w:pPr>
+      <w:bookmarkStart w:id="52" w:name="_T04.5_Modelo_de"/>
+      <w:bookmarkEnd w:id="52"/>
+      <w:r>
+        <w:br w:type="page"/>
+      </w:r>
+    </w:p>
+    <w:p>
+      <w:pPr>
+        <w:pStyle w:val="Ttulo1"/>
+      </w:pPr>
+      <w:bookmarkStart w:id="53" w:name="_Toc79350244"/>
+      <w:r>
+        <w:lastRenderedPageBreak/>
+        <w:t>10. Análisis de riesgos</w:t>
+      </w:r>
+      <w:bookmarkEnd w:id="53"/>
+    </w:p>
+    <w:tbl>
+      <w:tblPr>
+        <w:tblStyle w:val="Tablaconcuadrcula"/>
+        <w:tblW w:w="9498" w:type="dxa"/>
+        <w:tblInd w:w="-572" w:type="dxa"/>
+        <w:tblLook w:val="04A0" w:firstRow="1" w:lastRow="0" w:firstColumn="1" w:lastColumn="0" w:noHBand="0" w:noVBand="1"/>
+      </w:tblPr>
+      <w:tblGrid>
+        <w:gridCol w:w="1537"/>
+        <w:gridCol w:w="1070"/>
+        <w:gridCol w:w="1551"/>
+        <w:gridCol w:w="2788"/>
+        <w:gridCol w:w="2552"/>
+      </w:tblGrid>
+      <w:tr>
+        <w:tc>
+          <w:tcPr>
+            <w:tcW w:w="1537" w:type="dxa"/>
+            <w:shd w:val="clear" w:color="auto" w:fill="5B9BD5" w:themeFill="accent5"/>
+          </w:tcPr>
+          <w:p>
+            <w:pPr>
+              <w:jc w:val="center"/>
+            </w:pPr>
+            <w:r>
+              <w:t>Riesgo</w:t>
+            </w:r>
+          </w:p>
+        </w:tc>
+        <w:tc>
+          <w:tcPr>
+            <w:tcW w:w="1070" w:type="dxa"/>
+            <w:shd w:val="clear" w:color="auto" w:fill="5B9BD5" w:themeFill="accent5"/>
+          </w:tcPr>
+          <w:p>
+            <w:pPr>
+              <w:jc w:val="center"/>
+            </w:pPr>
+            <w:r>
+              <w:t>Impacto</w:t>
+            </w:r>
+          </w:p>
+        </w:tc>
+        <w:tc>
+          <w:tcPr>
+            <w:tcW w:w="1551" w:type="dxa"/>
+            <w:shd w:val="clear" w:color="auto" w:fill="5B9BD5" w:themeFill="accent5"/>
+          </w:tcPr>
+          <w:p>
+            <w:pPr>
+              <w:jc w:val="center"/>
+            </w:pPr>
+            <w:r>
+              <w:t>Probabilidad</w:t>
+            </w:r>
+          </w:p>
+        </w:tc>
+        <w:tc>
+          <w:tcPr>
+            <w:tcW w:w="2788" w:type="dxa"/>
+            <w:shd w:val="clear" w:color="auto" w:fill="5B9BD5" w:themeFill="accent5"/>
+          </w:tcPr>
+          <w:p>
+            <w:pPr>
+              <w:jc w:val="center"/>
+            </w:pPr>
+            <w:r>
+              <w:t xml:space="preserve">Acción </w:t>
+            </w:r>
+            <w:r>
+              <w:t>Preven</w:t>
+            </w:r>
+            <w:r>
+              <w:t>tiva</w:t>
+            </w:r>
+          </w:p>
+        </w:tc>
+        <w:tc>
+          <w:tcPr>
+            <w:tcW w:w="2552" w:type="dxa"/>
+            <w:shd w:val="clear" w:color="auto" w:fill="5B9BD5" w:themeFill="accent5"/>
+          </w:tcPr>
+          <w:p>
+            <w:pPr>
+              <w:jc w:val="center"/>
+            </w:pPr>
+            <w:r>
+              <w:t>Acción Correctiva</w:t>
+            </w:r>
+          </w:p>
+        </w:tc>
+      </w:tr>
+      <w:tr>
+        <w:tc>
+          <w:tcPr>
+            <w:tcW w:w="1537" w:type="dxa"/>
+          </w:tcPr>
+          <w:p>
+            <w:r>
+              <w:t>Rotación de personal</w:t>
+            </w:r>
+          </w:p>
+        </w:tc>
+        <w:tc>
+          <w:tcPr>
+            <w:tcW w:w="1070" w:type="dxa"/>
+          </w:tcPr>
+          <w:p>
+            <w:r>
+              <w:t>Alto</w:t>
+            </w:r>
+          </w:p>
+        </w:tc>
+        <w:tc>
+          <w:tcPr>
+            <w:tcW w:w="1551" w:type="dxa"/>
+          </w:tcPr>
+          <w:p>
+            <w:r>
+              <w:t>40%</w:t>
+            </w:r>
+          </w:p>
+        </w:tc>
+        <w:tc>
+          <w:tcPr>
+            <w:tcW w:w="2788" w:type="dxa"/>
+          </w:tcPr>
+          <w:p>
+            <w:r>
+              <w:t>Mejorar la documentación, utilizar herramientas con alta aceptación en la comunidad</w:t>
+            </w:r>
+          </w:p>
+        </w:tc>
+        <w:tc>
+          <w:tcPr>
+            <w:tcW w:w="2552" w:type="dxa"/>
+          </w:tcPr>
+          <w:p>
+            <w:r>
+              <w:t>Contratar desarrolladores freelance</w:t>
+            </w:r>
+          </w:p>
+        </w:tc>
+      </w:tr>
+      <w:tr>
+        <w:tc>
+          <w:tcPr>
+            <w:tcW w:w="1537" w:type="dxa"/>
+          </w:tcPr>
+          <w:p>
+            <w:r>
+              <w:t>Desvíos en las tareas de desarrollo</w:t>
+            </w:r>
+          </w:p>
+        </w:tc>
+        <w:tc>
+          <w:tcPr>
+            <w:tcW w:w="1070" w:type="dxa"/>
+          </w:tcPr>
+          <w:p>
+            <w:r>
+              <w:t>Medio</w:t>
+            </w:r>
+          </w:p>
+        </w:tc>
+        <w:tc>
+          <w:tcPr>
+            <w:tcW w:w="1551" w:type="dxa"/>
+          </w:tcPr>
+          <w:p>
+            <w:r>
+              <w:t>30%</w:t>
+            </w:r>
+          </w:p>
+        </w:tc>
+        <w:tc>
+          <w:tcPr>
+            <w:tcW w:w="2788" w:type="dxa"/>
+          </w:tcPr>
+          <w:p>
+            <w:r>
+              <w:t>Revisar con frecuencia el avance de las tareas</w:t>
+            </w:r>
+          </w:p>
+        </w:tc>
+        <w:tc>
+          <w:tcPr>
+            <w:tcW w:w="2552" w:type="dxa"/>
+          </w:tcPr>
+          <w:p>
+            <w:r>
+              <w:t>Evaluar reordenar las tareas y entregas</w:t>
+            </w:r>
+          </w:p>
+        </w:tc>
+      </w:tr>
+      <w:tr>
+        <w:tc>
+          <w:tcPr>
+            <w:tcW w:w="1537" w:type="dxa"/>
+          </w:tcPr>
+          <w:p>
+            <w:r>
+              <w:t>Problemas de pagos del cliente</w:t>
+            </w:r>
+          </w:p>
+        </w:tc>
+        <w:tc>
+          <w:tcPr>
+            <w:tcW w:w="1070" w:type="dxa"/>
+          </w:tcPr>
+          <w:p>
+            <w:r>
+              <w:t>Alto</w:t>
+            </w:r>
+          </w:p>
+        </w:tc>
+        <w:tc>
+          <w:tcPr>
+            <w:tcW w:w="1551" w:type="dxa"/>
+          </w:tcPr>
+          <w:p>
+            <w:r>
+              <w:t>20%</w:t>
+            </w:r>
+          </w:p>
+        </w:tc>
+        <w:tc>
+          <w:tcPr>
+            <w:tcW w:w="2788" w:type="dxa"/>
+          </w:tcPr>
+          <w:p>
+            <w:r>
+              <w:t>Plantear la capa de servicios de forma que se pueda reutilizar en otros proyectos</w:t>
+            </w:r>
+          </w:p>
+        </w:tc>
+        <w:tc>
+          <w:tcPr>
+            <w:tcW w:w="2552" w:type="dxa"/>
+          </w:tcPr>
+          <w:p>
+            <w:r>
+              <w:t>Renegociar plazos y financiamiento</w:t>
+            </w:r>
+          </w:p>
+        </w:tc>
+      </w:tr>
+      <w:tr>
+        <w:tc>
+          <w:tcPr>
+            <w:tcW w:w="1537" w:type="dxa"/>
+          </w:tcPr>
+          <w:p>
+            <w:r>
+              <w:t>Costo de las licencias del software del servidor</w:t>
+            </w:r>
+          </w:p>
+        </w:tc>
+        <w:tc>
+          <w:tcPr>
+            <w:tcW w:w="1070" w:type="dxa"/>
+          </w:tcPr>
+          <w:p>
+            <w:r>
+              <w:t>Bajo</w:t>
+            </w:r>
+          </w:p>
+        </w:tc>
+        <w:tc>
+          <w:tcPr>
+            <w:tcW w:w="1551" w:type="dxa"/>
+          </w:tcPr>
+          <w:p>
+            <w:r>
+              <w:t>50%</w:t>
+            </w:r>
+          </w:p>
+        </w:tc>
+        <w:tc>
+          <w:tcPr>
+            <w:tcW w:w="2788" w:type="dxa"/>
+          </w:tcPr>
+          <w:p>
+            <w:r>
+              <w:t>Investigar servicios de AzureDB</w:t>
+            </w:r>
+          </w:p>
+        </w:tc>
+        <w:tc>
+          <w:tcPr>
+            <w:tcW w:w="2552" w:type="dxa"/>
+          </w:tcPr>
+          <w:p>
+            <w:r>
+              <w:t>Utilizar algún servicio de base de datos en la nube.</w:t>
+            </w:r>
+          </w:p>
+        </w:tc>
+      </w:tr>
+      <w:tr>
+        <w:tc>
+          <w:tcPr>
+            <w:tcW w:w="1537" w:type="dxa"/>
+          </w:tcPr>
+          <w:p>
+            <w:r>
+              <w:t>Cierre del cliente</w:t>
+            </w:r>
+          </w:p>
+        </w:tc>
+        <w:tc>
+          <w:tcPr>
+            <w:tcW w:w="1070" w:type="dxa"/>
+          </w:tcPr>
+          <w:p>
+            <w:r>
+              <w:t>Critico</w:t>
+            </w:r>
+          </w:p>
+        </w:tc>
+        <w:tc>
+          <w:tcPr>
+            <w:tcW w:w="1551" w:type="dxa"/>
+          </w:tcPr>
+          <w:p>
+            <w:r>
+              <w:t>5%</w:t>
+            </w:r>
+          </w:p>
+        </w:tc>
+        <w:tc>
+          <w:tcPr>
+            <w:tcW w:w="2788" w:type="dxa"/>
+          </w:tcPr>
+          <w:p>
+            <w:r>
+              <w:t>Dividir el proyecto y los pagos en varias etapas</w:t>
+            </w:r>
+          </w:p>
+        </w:tc>
+        <w:tc>
+          <w:tcPr>
+            <w:tcW w:w="2552" w:type="dxa"/>
+          </w:tcPr>
+          <w:p>
+            <w:r>
+              <w:t>Buscar otros clientes y reutilizar lo que se pueda del proyecto actual</w:t>
+            </w:r>
+          </w:p>
+        </w:tc>
+      </w:tr>
+      <w:tr>
+        <w:tc>
+          <w:tcPr>
+            <w:tcW w:w="1537" w:type="dxa"/>
+          </w:tcPr>
+          <w:p/>
+        </w:tc>
+        <w:tc>
+          <w:tcPr>
+            <w:tcW w:w="1070" w:type="dxa"/>
+          </w:tcPr>
+          <w:p/>
+        </w:tc>
+        <w:tc>
+          <w:tcPr>
+            <w:tcW w:w="1551" w:type="dxa"/>
+          </w:tcPr>
+          <w:p/>
+        </w:tc>
+        <w:tc>
+          <w:tcPr>
+            <w:tcW w:w="2788" w:type="dxa"/>
+          </w:tcPr>
+          <w:p/>
+        </w:tc>
+        <w:tc>
+          <w:tcPr>
+            <w:tcW w:w="2552" w:type="dxa"/>
+          </w:tcPr>
+          <w:p/>
+        </w:tc>
+      </w:tr>
+    </w:tbl>
+    <w:p/>
     <w:sectPr>
-      <w:headerReference w:type="default" r:id="rId57"/>
+      <w:headerReference w:type="default" r:id="rId71"/>
       <w:pgSz w:w="11906" w:h="16838"/>
       <w:pgMar w:top="1417" w:right="1701" w:bottom="1417" w:left="1701" w:header="708" w:footer="708" w:gutter="0"/>
       <w:cols w:space="708"/>
@@ -26675,7 +28664,7 @@
         <v:path o:extrusionok="f" gradientshapeok="t" o:connecttype="rect"/>
         <o:lock v:ext="edit" aspectratio="t"/>
       </v:shapetype>
-      <v:shape id="_x0000_i1335" type="#_x0000_t75" style="width:5.95pt;height:5.95pt;visibility:visible;mso-wrap-style:square" o:bullet="t">
+      <v:shape id="_x0000_i1371" type="#_x0000_t75" style="width:5.95pt;height:5.95pt;visibility:visible;mso-wrap-style:square" o:bullet="t">
         <v:imagedata r:id="rId1" o:title=""/>
       </v:shape>
     </w:pict>

</xml_diff>

<commit_message>
Agregue los Diagramas de secuencia que me faltaban
</commit_message>
<xml_diff>
--- a/CarpetaProyectoB.docx
+++ b/CarpetaProyectoB.docx
@@ -16271,8 +16271,19 @@
         </w:tc>
       </w:tr>
     </w:tbl>
-    <w:p/>
-    <w:p>
+    <w:p>
+      <w:pPr>
+        <w:pStyle w:val="Ttulo3"/>
+      </w:pPr>
+      <w:bookmarkStart w:id="18" w:name="_Toc79350214"/>
+    </w:p>
+    <w:p>
+      <w:pPr>
+        <w:rPr>
+          <w:rFonts w:eastAsiaTheme="majorEastAsia" w:cstheme="majorBidi"/>
+          <w:color w:val="1F3763" w:themeColor="accent1" w:themeShade="7F"/>
+        </w:rPr>
+      </w:pPr>
       <w:r>
         <w:br w:type="page"/>
       </w:r>
@@ -16281,7 +16292,6 @@
       <w:pPr>
         <w:pStyle w:val="Ttulo3"/>
       </w:pPr>
-      <w:bookmarkStart w:id="18" w:name="_Toc79350214"/>
       <w:r>
         <w:lastRenderedPageBreak/>
         <w:t>3.1.</w:t>
@@ -26459,7 +26469,6 @@
       </w:pPr>
       <w:bookmarkStart w:id="37" w:name="_Toc79350233"/>
       <w:r>
-        <w:lastRenderedPageBreak/>
         <w:t>5.4 Gestión de compras</w:t>
       </w:r>
       <w:bookmarkEnd w:id="37"/>
@@ -26476,17 +26485,19 @@
           <w:b/>
           <w:bCs/>
         </w:rPr>
-        <w:t>5.4.1 Calcular ordenes de compra</w:t>
-      </w:r>
-      <w:r>
-        <w:rPr>
+        <w:t>5.4.1 Crear orden de compra</w:t>
+      </w:r>
+      <w:r>
+        <w:rPr>
+          <w:b/>
+          <w:bCs/>
           <w:noProof/>
         </w:rPr>
         <w:drawing>
-          <wp:inline distT="0" distB="0" distL="0" distR="0" wp14:anchorId="35EB7825" wp14:editId="392B83E3">
-            <wp:extent cx="5400040" cy="4642485"/>
-            <wp:effectExtent l="0" t="0" r="0" b="5715"/>
-            <wp:docPr id="281" name="Imagen 281" descr="Diagrama&#10;&#10;Descripción generada automáticamente"/>
+          <wp:inline distT="0" distB="0" distL="0" distR="0" wp14:anchorId="0737F28B" wp14:editId="76D05153">
+            <wp:extent cx="5346700" cy="2781300"/>
+            <wp:effectExtent l="0" t="0" r="0" b="0"/>
+            <wp:docPr id="46" name="Imagen 46" descr="Diagrama&#10;&#10;Descripción generada automáticamente"/>
             <wp:cNvGraphicFramePr>
               <a:graphicFrameLocks xmlns:a="http://schemas.openxmlformats.org/drawingml/2006/main" noChangeAspect="1"/>
             </wp:cNvGraphicFramePr>
@@ -26494,11 +26505,247 @@
               <a:graphicData uri="http://schemas.openxmlformats.org/drawingml/2006/picture">
                 <pic:pic xmlns:pic="http://schemas.openxmlformats.org/drawingml/2006/picture">
                   <pic:nvPicPr>
-                    <pic:cNvPr id="281" name="Imagen 281" descr="Diagrama&#10;&#10;Descripción generada automáticamente"/>
+                    <pic:cNvPr id="46" name="Imagen 46" descr="Diagrama&#10;&#10;Descripción generada automáticamente"/>
                     <pic:cNvPicPr/>
                   </pic:nvPicPr>
                   <pic:blipFill>
                     <a:blip r:embed="rId55">
+                      <a:extLst>
+                        <a:ext uri="{28A0092B-C50C-407E-A947-70E740481C1C}">
+                          <a14:useLocalDpi xmlns:a14="http://schemas.microsoft.com/office/drawing/2010/main" val="0"/>
+                        </a:ext>
+                      </a:extLst>
+                    </a:blip>
+                    <a:stretch>
+                      <a:fillRect/>
+                    </a:stretch>
+                  </pic:blipFill>
+                  <pic:spPr>
+                    <a:xfrm>
+                      <a:off x="0" y="0"/>
+                      <a:ext cx="5346700" cy="2781300"/>
+                    </a:xfrm>
+                    <a:prstGeom prst="rect">
+                      <a:avLst/>
+                    </a:prstGeom>
+                  </pic:spPr>
+                </pic:pic>
+              </a:graphicData>
+            </a:graphic>
+          </wp:inline>
+        </w:drawing>
+      </w:r>
+    </w:p>
+    <w:p>
+      <w:pPr>
+        <w:rPr>
+          <w:b/>
+          <w:bCs/>
+        </w:rPr>
+      </w:pPr>
+    </w:p>
+    <w:p>
+      <w:pPr>
+        <w:rPr>
+          <w:b/>
+          <w:bCs/>
+        </w:rPr>
+      </w:pPr>
+      <w:r>
+        <w:rPr>
+          <w:b/>
+          <w:bCs/>
+        </w:rPr>
+        <w:lastRenderedPageBreak/>
+        <w:t>5.4.2 Consultar ordenes de compra</w:t>
+      </w:r>
+      <w:r>
+        <w:rPr>
+          <w:b/>
+          <w:bCs/>
+          <w:noProof/>
+        </w:rPr>
+        <w:drawing>
+          <wp:inline distT="0" distB="0" distL="0" distR="0" wp14:anchorId="3E4D778E" wp14:editId="00BFC929">
+            <wp:extent cx="4165600" cy="2705100"/>
+            <wp:effectExtent l="0" t="0" r="0" b="0"/>
+            <wp:docPr id="48" name="Imagen 48" descr="Diagrama&#10;&#10;Descripción generada automáticamente"/>
+            <wp:cNvGraphicFramePr>
+              <a:graphicFrameLocks xmlns:a="http://schemas.openxmlformats.org/drawingml/2006/main" noChangeAspect="1"/>
+            </wp:cNvGraphicFramePr>
+            <a:graphic xmlns:a="http://schemas.openxmlformats.org/drawingml/2006/main">
+              <a:graphicData uri="http://schemas.openxmlformats.org/drawingml/2006/picture">
+                <pic:pic xmlns:pic="http://schemas.openxmlformats.org/drawingml/2006/picture">
+                  <pic:nvPicPr>
+                    <pic:cNvPr id="48" name="Imagen 48" descr="Diagrama&#10;&#10;Descripción generada automáticamente"/>
+                    <pic:cNvPicPr/>
+                  </pic:nvPicPr>
+                  <pic:blipFill>
+                    <a:blip r:embed="rId56">
+                      <a:extLst>
+                        <a:ext uri="{28A0092B-C50C-407E-A947-70E740481C1C}">
+                          <a14:useLocalDpi xmlns:a14="http://schemas.microsoft.com/office/drawing/2010/main" val="0"/>
+                        </a:ext>
+                      </a:extLst>
+                    </a:blip>
+                    <a:stretch>
+                      <a:fillRect/>
+                    </a:stretch>
+                  </pic:blipFill>
+                  <pic:spPr>
+                    <a:xfrm>
+                      <a:off x="0" y="0"/>
+                      <a:ext cx="4165600" cy="2705100"/>
+                    </a:xfrm>
+                    <a:prstGeom prst="rect">
+                      <a:avLst/>
+                    </a:prstGeom>
+                  </pic:spPr>
+                </pic:pic>
+              </a:graphicData>
+            </a:graphic>
+          </wp:inline>
+        </w:drawing>
+      </w:r>
+    </w:p>
+    <w:p>
+      <w:pPr>
+        <w:rPr>
+          <w:b/>
+          <w:bCs/>
+        </w:rPr>
+      </w:pPr>
+    </w:p>
+    <w:p>
+      <w:pPr>
+        <w:rPr>
+          <w:b/>
+          <w:bCs/>
+        </w:rPr>
+      </w:pPr>
+      <w:r>
+        <w:rPr>
+          <w:b/>
+          <w:bCs/>
+        </w:rPr>
+        <w:t>5.4.3 Actualizar ordenes de compra</w:t>
+      </w:r>
+      <w:r>
+        <w:rPr>
+          <w:b/>
+          <w:bCs/>
+          <w:noProof/>
+        </w:rPr>
+        <w:drawing>
+          <wp:inline distT="0" distB="0" distL="0" distR="0" wp14:anchorId="26B0D0B7" wp14:editId="6AAE653F">
+            <wp:extent cx="4495800" cy="4406900"/>
+            <wp:effectExtent l="0" t="0" r="0" b="0"/>
+            <wp:docPr id="49" name="Imagen 49" descr="Diagrama&#10;&#10;Descripción generada automáticamente"/>
+            <wp:cNvGraphicFramePr>
+              <a:graphicFrameLocks xmlns:a="http://schemas.openxmlformats.org/drawingml/2006/main" noChangeAspect="1"/>
+            </wp:cNvGraphicFramePr>
+            <a:graphic xmlns:a="http://schemas.openxmlformats.org/drawingml/2006/main">
+              <a:graphicData uri="http://schemas.openxmlformats.org/drawingml/2006/picture">
+                <pic:pic xmlns:pic="http://schemas.openxmlformats.org/drawingml/2006/picture">
+                  <pic:nvPicPr>
+                    <pic:cNvPr id="49" name="Imagen 49" descr="Diagrama&#10;&#10;Descripción generada automáticamente"/>
+                    <pic:cNvPicPr/>
+                  </pic:nvPicPr>
+                  <pic:blipFill>
+                    <a:blip r:embed="rId57">
+                      <a:extLst>
+                        <a:ext uri="{28A0092B-C50C-407E-A947-70E740481C1C}">
+                          <a14:useLocalDpi xmlns:a14="http://schemas.microsoft.com/office/drawing/2010/main" val="0"/>
+                        </a:ext>
+                      </a:extLst>
+                    </a:blip>
+                    <a:stretch>
+                      <a:fillRect/>
+                    </a:stretch>
+                  </pic:blipFill>
+                  <pic:spPr>
+                    <a:xfrm>
+                      <a:off x="0" y="0"/>
+                      <a:ext cx="4495800" cy="4406900"/>
+                    </a:xfrm>
+                    <a:prstGeom prst="rect">
+                      <a:avLst/>
+                    </a:prstGeom>
+                  </pic:spPr>
+                </pic:pic>
+              </a:graphicData>
+            </a:graphic>
+          </wp:inline>
+        </w:drawing>
+      </w:r>
+    </w:p>
+    <w:p>
+      <w:pPr>
+        <w:rPr>
+          <w:b/>
+          <w:bCs/>
+        </w:rPr>
+      </w:pPr>
+    </w:p>
+    <w:p>
+      <w:pPr>
+        <w:rPr>
+          <w:b/>
+          <w:bCs/>
+        </w:rPr>
+      </w:pPr>
+      <w:r>
+        <w:rPr>
+          <w:b/>
+          <w:bCs/>
+        </w:rPr>
+        <w:lastRenderedPageBreak/>
+        <w:t>5.4.</w:t>
+      </w:r>
+      <w:r>
+        <w:rPr>
+          <w:b/>
+          <w:bCs/>
+        </w:rPr>
+        <w:t>4</w:t>
+      </w:r>
+      <w:r>
+        <w:rPr>
+          <w:b/>
+          <w:bCs/>
+        </w:rPr>
+        <w:t xml:space="preserve"> Calcular ordenes de compra</w:t>
+      </w:r>
+      <w:r>
+        <w:rPr>
+          <w:b/>
+          <w:bCs/>
+        </w:rPr>
+        <w:t xml:space="preserve"> </w:t>
+      </w:r>
+      <w:r>
+        <w:rPr>
+          <w:b/>
+          <w:bCs/>
+          <w:noProof/>
+        </w:rPr>
+        <w:drawing>
+          <wp:inline distT="0" distB="0" distL="0" distR="0" wp14:anchorId="4B8760B7" wp14:editId="350521EA">
+            <wp:extent cx="5400040" cy="4642485"/>
+            <wp:effectExtent l="0" t="0" r="0" b="5715"/>
+            <wp:docPr id="47" name="Imagen 47"/>
+            <wp:cNvGraphicFramePr>
+              <a:graphicFrameLocks xmlns:a="http://schemas.openxmlformats.org/drawingml/2006/main" noChangeAspect="1"/>
+            </wp:cNvGraphicFramePr>
+            <a:graphic xmlns:a="http://schemas.openxmlformats.org/drawingml/2006/main">
+              <a:graphicData uri="http://schemas.openxmlformats.org/drawingml/2006/picture">
+                <pic:pic xmlns:pic="http://schemas.openxmlformats.org/drawingml/2006/picture">
+                  <pic:nvPicPr>
+                    <pic:cNvPr id="47" name="Imagen 47"/>
+                    <pic:cNvPicPr/>
+                  </pic:nvPicPr>
+                  <pic:blipFill>
+                    <a:blip r:embed="rId58">
                       <a:extLst>
                         <a:ext uri="{28A0092B-C50C-407E-A947-70E740481C1C}">
                           <a14:useLocalDpi xmlns:a14="http://schemas.microsoft.com/office/drawing/2010/main" val="0"/>
@@ -26535,6 +26782,234 @@
     </w:p>
     <w:p>
       <w:pPr>
+        <w:pStyle w:val="Ttulo2"/>
+      </w:pPr>
+      <w:r>
+        <w:t>5.5 Gestión de stock</w:t>
+      </w:r>
+    </w:p>
+    <w:p>
+      <w:pPr>
+        <w:rPr>
+          <w:b/>
+          <w:bCs/>
+        </w:rPr>
+      </w:pPr>
+      <w:r>
+        <w:rPr>
+          <w:b/>
+          <w:bCs/>
+        </w:rPr>
+        <w:t>5.5.1 Configurar alertas</w:t>
+      </w:r>
+      <w:r>
+        <w:rPr>
+          <w:b/>
+          <w:bCs/>
+          <w:noProof/>
+        </w:rPr>
+        <w:drawing>
+          <wp:inline distT="0" distB="0" distL="0" distR="0" wp14:anchorId="5006B749" wp14:editId="494B8421">
+            <wp:extent cx="3797300" cy="2705100"/>
+            <wp:effectExtent l="0" t="0" r="0" b="0"/>
+            <wp:docPr id="43" name="Imagen 43" descr="Diagrama&#10;&#10;Descripción generada automáticamente"/>
+            <wp:cNvGraphicFramePr>
+              <a:graphicFrameLocks xmlns:a="http://schemas.openxmlformats.org/drawingml/2006/main" noChangeAspect="1"/>
+            </wp:cNvGraphicFramePr>
+            <a:graphic xmlns:a="http://schemas.openxmlformats.org/drawingml/2006/main">
+              <a:graphicData uri="http://schemas.openxmlformats.org/drawingml/2006/picture">
+                <pic:pic xmlns:pic="http://schemas.openxmlformats.org/drawingml/2006/picture">
+                  <pic:nvPicPr>
+                    <pic:cNvPr id="43" name="Imagen 43" descr="Diagrama&#10;&#10;Descripción generada automáticamente"/>
+                    <pic:cNvPicPr/>
+                  </pic:nvPicPr>
+                  <pic:blipFill>
+                    <a:blip r:embed="rId59">
+                      <a:extLst>
+                        <a:ext uri="{28A0092B-C50C-407E-A947-70E740481C1C}">
+                          <a14:useLocalDpi xmlns:a14="http://schemas.microsoft.com/office/drawing/2010/main" val="0"/>
+                        </a:ext>
+                      </a:extLst>
+                    </a:blip>
+                    <a:stretch>
+                      <a:fillRect/>
+                    </a:stretch>
+                  </pic:blipFill>
+                  <pic:spPr>
+                    <a:xfrm>
+                      <a:off x="0" y="0"/>
+                      <a:ext cx="3797300" cy="2705100"/>
+                    </a:xfrm>
+                    <a:prstGeom prst="rect">
+                      <a:avLst/>
+                    </a:prstGeom>
+                  </pic:spPr>
+                </pic:pic>
+              </a:graphicData>
+            </a:graphic>
+          </wp:inline>
+        </w:drawing>
+      </w:r>
+    </w:p>
+    <w:p>
+      <w:pPr>
+        <w:rPr>
+          <w:b/>
+          <w:bCs/>
+        </w:rPr>
+      </w:pPr>
+    </w:p>
+    <w:p>
+      <w:pPr>
+        <w:rPr>
+          <w:b/>
+          <w:bCs/>
+        </w:rPr>
+      </w:pPr>
+      <w:r>
+        <w:rPr>
+          <w:b/>
+          <w:bCs/>
+        </w:rPr>
+        <w:t>5.5.2 Actualizar stock</w:t>
+      </w:r>
+      <w:r>
+        <w:rPr>
+          <w:b/>
+          <w:bCs/>
+          <w:noProof/>
+        </w:rPr>
+        <w:drawing>
+          <wp:inline distT="0" distB="0" distL="0" distR="0" wp14:anchorId="79AFB433" wp14:editId="01F326E8">
+            <wp:extent cx="4000500" cy="2705100"/>
+            <wp:effectExtent l="0" t="0" r="0" b="0"/>
+            <wp:docPr id="44" name="Imagen 44" descr="Diagrama&#10;&#10;Descripción generada automáticamente"/>
+            <wp:cNvGraphicFramePr>
+              <a:graphicFrameLocks xmlns:a="http://schemas.openxmlformats.org/drawingml/2006/main" noChangeAspect="1"/>
+            </wp:cNvGraphicFramePr>
+            <a:graphic xmlns:a="http://schemas.openxmlformats.org/drawingml/2006/main">
+              <a:graphicData uri="http://schemas.openxmlformats.org/drawingml/2006/picture">
+                <pic:pic xmlns:pic="http://schemas.openxmlformats.org/drawingml/2006/picture">
+                  <pic:nvPicPr>
+                    <pic:cNvPr id="44" name="Imagen 44" descr="Diagrama&#10;&#10;Descripción generada automáticamente"/>
+                    <pic:cNvPicPr/>
+                  </pic:nvPicPr>
+                  <pic:blipFill>
+                    <a:blip r:embed="rId60">
+                      <a:extLst>
+                        <a:ext uri="{28A0092B-C50C-407E-A947-70E740481C1C}">
+                          <a14:useLocalDpi xmlns:a14="http://schemas.microsoft.com/office/drawing/2010/main" val="0"/>
+                        </a:ext>
+                      </a:extLst>
+                    </a:blip>
+                    <a:stretch>
+                      <a:fillRect/>
+                    </a:stretch>
+                  </pic:blipFill>
+                  <pic:spPr>
+                    <a:xfrm>
+                      <a:off x="0" y="0"/>
+                      <a:ext cx="4000500" cy="2705100"/>
+                    </a:xfrm>
+                    <a:prstGeom prst="rect">
+                      <a:avLst/>
+                    </a:prstGeom>
+                  </pic:spPr>
+                </pic:pic>
+              </a:graphicData>
+            </a:graphic>
+          </wp:inline>
+        </w:drawing>
+      </w:r>
+    </w:p>
+    <w:p>
+      <w:pPr>
+        <w:rPr>
+          <w:b/>
+          <w:bCs/>
+        </w:rPr>
+      </w:pPr>
+    </w:p>
+    <w:p>
+      <w:pPr>
+        <w:rPr>
+          <w:b/>
+          <w:bCs/>
+        </w:rPr>
+      </w:pPr>
+      <w:r>
+        <w:rPr>
+          <w:b/>
+          <w:bCs/>
+        </w:rPr>
+        <w:t>5.5.3 Disparar alertas</w:t>
+      </w:r>
+      <w:r>
+        <w:rPr>
+          <w:b/>
+          <w:bCs/>
+          <w:noProof/>
+        </w:rPr>
+        <w:drawing>
+          <wp:inline distT="0" distB="0" distL="0" distR="0" wp14:anchorId="36AA8AC6" wp14:editId="5745C6CC">
+            <wp:extent cx="4127500" cy="3492500"/>
+            <wp:effectExtent l="0" t="0" r="0" b="0"/>
+            <wp:docPr id="45" name="Imagen 45" descr="Diagrama, Esquemático&#10;&#10;Descripción generada automáticamente"/>
+            <wp:cNvGraphicFramePr>
+              <a:graphicFrameLocks xmlns:a="http://schemas.openxmlformats.org/drawingml/2006/main" noChangeAspect="1"/>
+            </wp:cNvGraphicFramePr>
+            <a:graphic xmlns:a="http://schemas.openxmlformats.org/drawingml/2006/main">
+              <a:graphicData uri="http://schemas.openxmlformats.org/drawingml/2006/picture">
+                <pic:pic xmlns:pic="http://schemas.openxmlformats.org/drawingml/2006/picture">
+                  <pic:nvPicPr>
+                    <pic:cNvPr id="45" name="Imagen 45" descr="Diagrama, Esquemático&#10;&#10;Descripción generada automáticamente"/>
+                    <pic:cNvPicPr/>
+                  </pic:nvPicPr>
+                  <pic:blipFill>
+                    <a:blip r:embed="rId61">
+                      <a:extLst>
+                        <a:ext uri="{28A0092B-C50C-407E-A947-70E740481C1C}">
+                          <a14:useLocalDpi xmlns:a14="http://schemas.microsoft.com/office/drawing/2010/main" val="0"/>
+                        </a:ext>
+                      </a:extLst>
+                    </a:blip>
+                    <a:stretch>
+                      <a:fillRect/>
+                    </a:stretch>
+                  </pic:blipFill>
+                  <pic:spPr>
+                    <a:xfrm>
+                      <a:off x="0" y="0"/>
+                      <a:ext cx="4127500" cy="3492500"/>
+                    </a:xfrm>
+                    <a:prstGeom prst="rect">
+                      <a:avLst/>
+                    </a:prstGeom>
+                  </pic:spPr>
+                </pic:pic>
+              </a:graphicData>
+            </a:graphic>
+          </wp:inline>
+        </w:drawing>
+      </w:r>
+    </w:p>
+    <w:p>
+      <w:pPr>
+        <w:rPr>
+          <w:b/>
+          <w:bCs/>
+        </w:rPr>
+      </w:pPr>
+      <w:r>
+        <w:rPr>
+          <w:b/>
+          <w:bCs/>
+        </w:rPr>
+        <w:br w:type="page"/>
+      </w:r>
+    </w:p>
+    <w:p>
+      <w:pPr>
         <w:pStyle w:val="Ttulo1"/>
       </w:pPr>
       <w:bookmarkStart w:id="38" w:name="_Toc79350234"/>
@@ -26565,7 +27040,7 @@
                     <pic:cNvPicPr/>
                   </pic:nvPicPr>
                   <pic:blipFill>
-                    <a:blip r:embed="rId56">
+                    <a:blip r:embed="rId62">
                       <a:extLst>
                         <a:ext uri="{28A0092B-C50C-407E-A947-70E740481C1C}">
                           <a14:useLocalDpi xmlns:a14="http://schemas.microsoft.com/office/drawing/2010/main" val="0"/>
@@ -26632,7 +27107,7 @@
                     <pic:cNvPicPr/>
                   </pic:nvPicPr>
                   <pic:blipFill>
-                    <a:blip r:embed="rId57" cstate="print">
+                    <a:blip r:embed="rId63" cstate="print">
                       <a:extLst>
                         <a:ext uri="{28A0092B-C50C-407E-A947-70E740481C1C}">
                           <a14:useLocalDpi xmlns:a14="http://schemas.microsoft.com/office/drawing/2010/main" val="0"/>
@@ -26692,7 +27167,7 @@
                     <pic:cNvPicPr/>
                   </pic:nvPicPr>
                   <pic:blipFill>
-                    <a:blip r:embed="rId58">
+                    <a:blip r:embed="rId64">
                       <a:extLst>
                         <a:ext uri="{28A0092B-C50C-407E-A947-70E740481C1C}">
                           <a14:useLocalDpi xmlns:a14="http://schemas.microsoft.com/office/drawing/2010/main" val="0"/>
@@ -26752,7 +27227,7 @@
                     <pic:cNvPicPr/>
                   </pic:nvPicPr>
                   <pic:blipFill>
-                    <a:blip r:embed="rId59">
+                    <a:blip r:embed="rId65">
                       <a:extLst>
                         <a:ext uri="{28A0092B-C50C-407E-A947-70E740481C1C}">
                           <a14:useLocalDpi xmlns:a14="http://schemas.microsoft.com/office/drawing/2010/main" val="0"/>
@@ -26811,7 +27286,7 @@
                     <pic:cNvPicPr/>
                   </pic:nvPicPr>
                   <pic:blipFill>
-                    <a:blip r:embed="rId60">
+                    <a:blip r:embed="rId66">
                       <a:extLst>
                         <a:ext uri="{28A0092B-C50C-407E-A947-70E740481C1C}">
                           <a14:useLocalDpi xmlns:a14="http://schemas.microsoft.com/office/drawing/2010/main" val="0"/>
@@ -26871,7 +27346,7 @@
                     <pic:cNvPicPr/>
                   </pic:nvPicPr>
                   <pic:blipFill>
-                    <a:blip r:embed="rId61">
+                    <a:blip r:embed="rId67">
                       <a:extLst>
                         <a:ext uri="{28A0092B-C50C-407E-A947-70E740481C1C}">
                           <a14:useLocalDpi xmlns:a14="http://schemas.microsoft.com/office/drawing/2010/main" val="0"/>
@@ -26953,7 +27428,7 @@
                     <pic:cNvPicPr/>
                   </pic:nvPicPr>
                   <pic:blipFill>
-                    <a:blip r:embed="rId62">
+                    <a:blip r:embed="rId68">
                       <a:extLst>
                         <a:ext uri="{28A0092B-C50C-407E-A947-70E740481C1C}">
                           <a14:useLocalDpi xmlns:a14="http://schemas.microsoft.com/office/drawing/2010/main" val="0"/>
@@ -27054,7 +27529,7 @@
                     <pic:cNvPicPr/>
                   </pic:nvPicPr>
                   <pic:blipFill>
-                    <a:blip r:embed="rId63">
+                    <a:blip r:embed="rId69">
                       <a:extLst>
                         <a:ext uri="{28A0092B-C50C-407E-A947-70E740481C1C}">
                           <a14:useLocalDpi xmlns:a14="http://schemas.microsoft.com/office/drawing/2010/main" val="0"/>
@@ -27116,7 +27591,7 @@
                     <pic:cNvPicPr/>
                   </pic:nvPicPr>
                   <pic:blipFill>
-                    <a:blip r:embed="rId64">
+                    <a:blip r:embed="rId70">
                       <a:extLst>
                         <a:ext uri="{28A0092B-C50C-407E-A947-70E740481C1C}">
                           <a14:useLocalDpi xmlns:a14="http://schemas.microsoft.com/office/drawing/2010/main" val="0"/>
@@ -27188,7 +27663,7 @@
                     <pic:cNvPicPr/>
                   </pic:nvPicPr>
                   <pic:blipFill>
-                    <a:blip r:embed="rId65">
+                    <a:blip r:embed="rId71">
                       <a:extLst>
                         <a:ext uri="{28A0092B-C50C-407E-A947-70E740481C1C}">
                           <a14:useLocalDpi xmlns:a14="http://schemas.microsoft.com/office/drawing/2010/main" val="0"/>
@@ -27258,7 +27733,7 @@
                     <pic:cNvPicPr/>
                   </pic:nvPicPr>
                   <pic:blipFill>
-                    <a:blip r:embed="rId66">
+                    <a:blip r:embed="rId72">
                       <a:extLst>
                         <a:ext uri="{28A0092B-C50C-407E-A947-70E740481C1C}">
                           <a14:useLocalDpi xmlns:a14="http://schemas.microsoft.com/office/drawing/2010/main" val="0"/>
@@ -27320,7 +27795,7 @@
                     <pic:cNvPicPr/>
                   </pic:nvPicPr>
                   <pic:blipFill>
-                    <a:blip r:embed="rId67">
+                    <a:blip r:embed="rId73">
                       <a:extLst>
                         <a:ext uri="{28A0092B-C50C-407E-A947-70E740481C1C}">
                           <a14:useLocalDpi xmlns:a14="http://schemas.microsoft.com/office/drawing/2010/main" val="0"/>
@@ -27384,7 +27859,7 @@
                     <pic:cNvPicPr/>
                   </pic:nvPicPr>
                   <pic:blipFill>
-                    <a:blip r:embed="rId68">
+                    <a:blip r:embed="rId74">
                       <a:extLst>
                         <a:ext uri="{28A0092B-C50C-407E-A947-70E740481C1C}">
                           <a14:useLocalDpi xmlns:a14="http://schemas.microsoft.com/office/drawing/2010/main" val="0"/>
@@ -27464,7 +27939,7 @@
                     <pic:cNvPicPr/>
                   </pic:nvPicPr>
                   <pic:blipFill>
-                    <a:blip r:embed="rId69">
+                    <a:blip r:embed="rId75">
                       <a:extLst>
                         <a:ext uri="{28A0092B-C50C-407E-A947-70E740481C1C}">
                           <a14:useLocalDpi xmlns:a14="http://schemas.microsoft.com/office/drawing/2010/main" val="0"/>
@@ -27536,7 +28011,7 @@
                     <pic:cNvPicPr/>
                   </pic:nvPicPr>
                   <pic:blipFill>
-                    <a:blip r:embed="rId70">
+                    <a:blip r:embed="rId76">
                       <a:extLst>
                         <a:ext uri="{28A0092B-C50C-407E-A947-70E740481C1C}">
                           <a14:useLocalDpi xmlns:a14="http://schemas.microsoft.com/office/drawing/2010/main" val="0"/>
@@ -27978,7 +28453,7 @@
     </w:tbl>
     <w:p/>
     <w:sectPr>
-      <w:headerReference w:type="default" r:id="rId71"/>
+      <w:headerReference w:type="default" r:id="rId77"/>
       <w:pgSz w:w="11906" w:h="16838"/>
       <w:pgMar w:top="1417" w:right="1701" w:bottom="1417" w:left="1701" w:header="708" w:footer="708" w:gutter="0"/>
       <w:cols w:space="708"/>
@@ -28664,7 +29139,7 @@
         <v:path o:extrusionok="f" gradientshapeok="t" o:connecttype="rect"/>
         <o:lock v:ext="edit" aspectratio="t"/>
       </v:shapetype>
-      <v:shape id="_x0000_i1371" type="#_x0000_t75" style="width:5.95pt;height:5.95pt;visibility:visible;mso-wrap-style:square" o:bullet="t">
+      <v:shape id="_x0000_i1029" type="#_x0000_t75" style="width:5.8pt;height:5.8pt;visibility:visible;mso-wrap-style:square" o:bullet="t">
         <v:imagedata r:id="rId1" o:title=""/>
       </v:shape>
     </w:pict>

</xml_diff>